<commit_message>
updating response to part 1
</commit_message>
<xml_diff>
--- a/docs/responses/responses.docx
+++ b/docs/responses/responses.docx
@@ -20,6 +20,14 @@
       <w:r>
         <w:t xml:space="preserve">. My decisions are heuristic, and normally would be confirmed with existing staff or the product owner before releasing analysis. </w:t>
       </w:r>
+    </w:p>
+    <w:p/>
+    <w:p>
+      <w:r>
+        <w:t xml:space="preserve">Additionally, I’ve put little emphasis in manual query optimization. For example, for question 2 could subset sub-tables for the for the first week of 2016. I assume that the query planner used is smart enough to make these optimizations. </w:t>
+      </w:r>
+      <w:bookmarkStart w:id="0" w:name="_GoBack"/>
+      <w:bookmarkEnd w:id="0"/>
     </w:p>
     <w:p/>
     <w:p>
@@ -85,7 +93,7 @@
           <w:tab w:val="left" w:pos="14656"/>
         </w:tabs>
         <w:rPr>
-          <w:rFonts w:ascii="Menlo" w:hAnsi="Menlo" w:cs="Courier"/>
+          <w:rFonts w:ascii="Menlo" w:hAnsi="Menlo" w:cs="Courier" w:hint="eastAsia"/>
           <w:color w:val="A9B7C6"/>
           <w:sz w:val="18"/>
           <w:szCs w:val="18"/>
@@ -112,17 +120,6 @@
           <w:szCs w:val="18"/>
         </w:rPr>
         <w:br/>
-      </w:r>
-      <w:proofErr w:type="gramStart"/>
-      <w:r>
-        <w:rPr>
-          <w:rFonts w:ascii="Menlo" w:hAnsi="Menlo" w:cs="Courier"/>
-          <w:b/>
-          <w:bCs/>
-          <w:color w:val="CC7832"/>
-          <w:sz w:val="18"/>
-          <w:szCs w:val="18"/>
-        </w:rPr>
         <w:t xml:space="preserve">  </w:t>
       </w:r>
       <w:r>
@@ -132,17 +129,7 @@
           <w:sz w:val="18"/>
           <w:szCs w:val="18"/>
         </w:rPr>
-        <w:t>PERCENTILE</w:t>
-      </w:r>
-      <w:proofErr w:type="gramEnd"/>
-      <w:r>
-        <w:rPr>
-          <w:rFonts w:ascii="Menlo" w:hAnsi="Menlo" w:cs="Courier"/>
-          <w:color w:val="A9B7C6"/>
-          <w:sz w:val="18"/>
-          <w:szCs w:val="18"/>
-        </w:rPr>
-        <w:t>_CONT(</w:t>
+        <w:t>PERCENTILE_CONT(</w:t>
       </w:r>
       <w:r>
         <w:rPr>
@@ -639,7 +626,7 @@
           <w:tab w:val="left" w:pos="14656"/>
         </w:tabs>
         <w:rPr>
-          <w:rFonts w:ascii="Menlo" w:hAnsi="Menlo" w:cs="Courier"/>
+          <w:rFonts w:ascii="Menlo" w:hAnsi="Menlo" w:cs="Courier" w:hint="eastAsia"/>
           <w:color w:val="A9B7C6"/>
           <w:sz w:val="18"/>
           <w:szCs w:val="18"/>
@@ -674,7 +661,6 @@
         </w:rPr>
         <w:t xml:space="preserve">, </w:t>
       </w:r>
-      <w:proofErr w:type="gramStart"/>
       <w:r>
         <w:rPr>
           <w:rFonts w:ascii="Menlo" w:hAnsi="Menlo" w:cs="Courier"/>
@@ -693,17 +679,7 @@
           <w:sz w:val="18"/>
           <w:szCs w:val="18"/>
         </w:rPr>
-        <w:t>(</w:t>
-      </w:r>
-      <w:proofErr w:type="gramEnd"/>
-      <w:r>
-        <w:rPr>
-          <w:rFonts w:ascii="Menlo" w:hAnsi="Menlo" w:cs="Courier"/>
-          <w:color w:val="A9B7C6"/>
-          <w:sz w:val="18"/>
-          <w:szCs w:val="18"/>
-        </w:rPr>
-        <w:t>rode_in_first_week::</w:t>
+        <w:t>(rode_in_first_week::</w:t>
       </w:r>
       <w:r>
         <w:rPr>
@@ -1820,8 +1796,6 @@
           <w:rFonts w:ascii="Monaco" w:hAnsi="Monaco"/>
         </w:rPr>
       </w:pPr>
-      <w:bookmarkStart w:id="0" w:name="_GoBack"/>
-      <w:bookmarkEnd w:id="0"/>
     </w:p>
     <w:p>
       <w:pPr>
@@ -2026,6 +2000,7 @@
   <w:style w:type="character" w:default="1" w:styleId="DefaultParagraphFont">
     <w:name w:val="Default Paragraph Font"/>
     <w:uiPriority w:val="1"/>
+    <w:semiHidden/>
     <w:unhideWhenUsed/>
   </w:style>
   <w:style w:type="table" w:default="1" w:styleId="TableNormal">
@@ -2280,6 +2255,7 @@
   <w:style w:type="character" w:default="1" w:styleId="DefaultParagraphFont">
     <w:name w:val="Default Paragraph Font"/>
     <w:uiPriority w:val="1"/>
+    <w:semiHidden/>
     <w:unhideWhenUsed/>
   </w:style>
   <w:style w:type="table" w:default="1" w:styleId="TableNormal">

</xml_diff>

<commit_message>
moving part 1 responses, first pass at part 2 responses
</commit_message>
<xml_diff>
--- a/docs/responses/responses.docx
+++ b/docs/responses/responses.docx
@@ -12,7 +12,15 @@
     </w:p>
     <w:p>
       <w:r>
-        <w:t xml:space="preserve">Nota Bene: I’ve made a few assumptions, such as what time best represents a trip, and </w:t>
+        <w:t xml:space="preserve">Nota </w:t>
+      </w:r>
+      <w:proofErr w:type="spellStart"/>
+      <w:r>
+        <w:t>Bene</w:t>
+      </w:r>
+      <w:proofErr w:type="spellEnd"/>
+      <w:r>
+        <w:t xml:space="preserve">: I’ve made a few assumptions, such as what time best represents a trip, and </w:t>
       </w:r>
       <w:r>
         <w:t>that users do not have multiple completed sign ups</w:t>
@@ -24,10 +32,16 @@
     <w:p/>
     <w:p>
       <w:r>
-        <w:t xml:space="preserve">Additionally, I’ve put little emphasis in manual query optimization. For example, for question 2 could subset sub-tables for the for the first week of 2016. I assume that the query planner used is smart enough to make these optimizations. </w:t>
-      </w:r>
-      <w:bookmarkStart w:id="0" w:name="_GoBack"/>
-      <w:bookmarkEnd w:id="0"/>
+        <w:t xml:space="preserve">Additionally, I’ve put little emphasis in manual query optimization. For example, for question 2 could subset sub-tables for </w:t>
+      </w:r>
+      <w:proofErr w:type="gramStart"/>
+      <w:r>
+        <w:t>the for</w:t>
+      </w:r>
+      <w:proofErr w:type="gramEnd"/>
+      <w:r>
+        <w:t xml:space="preserve"> the first week of 2016. I assume that the query planner used is smart enough to make these optimizations. </w:t>
+      </w:r>
     </w:p>
     <w:p/>
     <w:p>
@@ -54,7 +68,23 @@
         <w:t xml:space="preserve"> </w:t>
       </w:r>
       <w:r>
-        <w:t>For each of the cities 'Qarth' and 'Meereen', calculate 90th percentile difference between Actual and Predicted ETA for all completed trips within the last 30 days.</w:t>
+        <w:t>For each of the cities '</w:t>
+      </w:r>
+      <w:proofErr w:type="spellStart"/>
+      <w:r>
+        <w:t>Qarth</w:t>
+      </w:r>
+      <w:proofErr w:type="spellEnd"/>
+      <w:r>
+        <w:t>' and '</w:t>
+      </w:r>
+      <w:proofErr w:type="spellStart"/>
+      <w:r>
+        <w:t>Meereen</w:t>
+      </w:r>
+      <w:proofErr w:type="spellEnd"/>
+      <w:r>
+        <w:t>', calculate 90th percentile difference between Actual and Predicted ETA for all completed trips within the last 30 days.</w:t>
       </w:r>
     </w:p>
     <w:p/>
@@ -120,6 +150,17 @@
           <w:szCs w:val="18"/>
         </w:rPr>
         <w:br/>
+      </w:r>
+      <w:proofErr w:type="gramStart"/>
+      <w:r>
+        <w:rPr>
+          <w:rFonts w:ascii="Menlo" w:hAnsi="Menlo" w:cs="Courier"/>
+          <w:b/>
+          <w:bCs/>
+          <w:color w:val="CC7832"/>
+          <w:sz w:val="18"/>
+          <w:szCs w:val="18"/>
+        </w:rPr>
         <w:t xml:space="preserve">  </w:t>
       </w:r>
       <w:r>
@@ -129,7 +170,17 @@
           <w:sz w:val="18"/>
           <w:szCs w:val="18"/>
         </w:rPr>
-        <w:t>PERCENTILE_CONT(</w:t>
+        <w:t>PERCENTILE</w:t>
+      </w:r>
+      <w:proofErr w:type="gramEnd"/>
+      <w:r>
+        <w:rPr>
+          <w:rFonts w:ascii="Menlo" w:hAnsi="Menlo" w:cs="Courier"/>
+          <w:color w:val="A9B7C6"/>
+          <w:sz w:val="18"/>
+          <w:szCs w:val="18"/>
+        </w:rPr>
+        <w:t>_CONT(</w:t>
       </w:r>
       <w:r>
         <w:rPr>
@@ -190,14 +241,25 @@
         </w:rPr>
         <w:t xml:space="preserve">ORDER BY </w:t>
       </w:r>
-      <w:r>
-        <w:rPr>
-          <w:rFonts w:ascii="Menlo" w:hAnsi="Menlo" w:cs="Courier"/>
-          <w:color w:val="A9B7C6"/>
-          <w:sz w:val="18"/>
-          <w:szCs w:val="18"/>
-        </w:rPr>
-        <w:t>trips.actual_eta-predicted_eta)</w:t>
+      <w:proofErr w:type="spellStart"/>
+      <w:r>
+        <w:rPr>
+          <w:rFonts w:ascii="Menlo" w:hAnsi="Menlo" w:cs="Courier"/>
+          <w:color w:val="A9B7C6"/>
+          <w:sz w:val="18"/>
+          <w:szCs w:val="18"/>
+        </w:rPr>
+        <w:t>trips.actual_eta-predicted_eta</w:t>
+      </w:r>
+      <w:proofErr w:type="spellEnd"/>
+      <w:r>
+        <w:rPr>
+          <w:rFonts w:ascii="Menlo" w:hAnsi="Menlo" w:cs="Courier"/>
+          <w:color w:val="A9B7C6"/>
+          <w:sz w:val="18"/>
+          <w:szCs w:val="18"/>
+        </w:rPr>
+        <w:t>)</w:t>
       </w:r>
       <w:r>
         <w:rPr>
@@ -310,15 +372,37 @@
         </w:rPr>
         <w:t xml:space="preserve">WHERE </w:t>
       </w:r>
-      <w:r>
-        <w:rPr>
-          <w:rFonts w:ascii="Menlo" w:hAnsi="Menlo" w:cs="Courier"/>
-          <w:color w:val="A9B7C6"/>
-          <w:sz w:val="18"/>
-          <w:szCs w:val="18"/>
-        </w:rPr>
-        <w:t>trips.city_id == cities.city_id</w:t>
-      </w:r>
+      <w:proofErr w:type="spellStart"/>
+      <w:r>
+        <w:rPr>
+          <w:rFonts w:ascii="Menlo" w:hAnsi="Menlo" w:cs="Courier"/>
+          <w:color w:val="A9B7C6"/>
+          <w:sz w:val="18"/>
+          <w:szCs w:val="18"/>
+        </w:rPr>
+        <w:t>trips.city_id</w:t>
+      </w:r>
+      <w:proofErr w:type="spellEnd"/>
+      <w:r>
+        <w:rPr>
+          <w:rFonts w:ascii="Menlo" w:hAnsi="Menlo" w:cs="Courier"/>
+          <w:color w:val="A9B7C6"/>
+          <w:sz w:val="18"/>
+          <w:szCs w:val="18"/>
+        </w:rPr>
+        <w:t xml:space="preserve"> == </w:t>
+      </w:r>
+      <w:proofErr w:type="spellStart"/>
+      <w:r>
+        <w:rPr>
+          <w:rFonts w:ascii="Menlo" w:hAnsi="Menlo" w:cs="Courier"/>
+          <w:color w:val="A9B7C6"/>
+          <w:sz w:val="18"/>
+          <w:szCs w:val="18"/>
+        </w:rPr>
+        <w:t>cities.city_id</w:t>
+      </w:r>
+      <w:proofErr w:type="spellEnd"/>
       <w:r>
         <w:rPr>
           <w:rFonts w:ascii="Menlo" w:hAnsi="Menlo" w:cs="Courier"/>
@@ -340,14 +424,25 @@
         </w:rPr>
         <w:t xml:space="preserve">WHERE </w:t>
       </w:r>
-      <w:r>
-        <w:rPr>
-          <w:rFonts w:ascii="Menlo" w:hAnsi="Menlo" w:cs="Courier"/>
-          <w:color w:val="A9B7C6"/>
-          <w:sz w:val="18"/>
-          <w:szCs w:val="18"/>
-        </w:rPr>
-        <w:t xml:space="preserve">cities.city_name </w:t>
+      <w:proofErr w:type="spellStart"/>
+      <w:r>
+        <w:rPr>
+          <w:rFonts w:ascii="Menlo" w:hAnsi="Menlo" w:cs="Courier"/>
+          <w:color w:val="A9B7C6"/>
+          <w:sz w:val="18"/>
+          <w:szCs w:val="18"/>
+        </w:rPr>
+        <w:t>cities.city_name</w:t>
+      </w:r>
+      <w:proofErr w:type="spellEnd"/>
+      <w:r>
+        <w:rPr>
+          <w:rFonts w:ascii="Menlo" w:hAnsi="Menlo" w:cs="Courier"/>
+          <w:color w:val="A9B7C6"/>
+          <w:sz w:val="18"/>
+          <w:szCs w:val="18"/>
+        </w:rPr>
+        <w:t xml:space="preserve"> </w:t>
       </w:r>
       <w:r>
         <w:rPr>
@@ -376,7 +471,27 @@
           <w:sz w:val="18"/>
           <w:szCs w:val="18"/>
         </w:rPr>
-        <w:t>'Qarth'</w:t>
+        <w:t>'</w:t>
+      </w:r>
+      <w:proofErr w:type="spellStart"/>
+      <w:r>
+        <w:rPr>
+          <w:rFonts w:ascii="Menlo" w:hAnsi="Menlo" w:cs="Courier"/>
+          <w:color w:val="6A8759"/>
+          <w:sz w:val="18"/>
+          <w:szCs w:val="18"/>
+        </w:rPr>
+        <w:t>Qarth</w:t>
+      </w:r>
+      <w:proofErr w:type="spellEnd"/>
+      <w:r>
+        <w:rPr>
+          <w:rFonts w:ascii="Menlo" w:hAnsi="Menlo" w:cs="Courier"/>
+          <w:color w:val="6A8759"/>
+          <w:sz w:val="18"/>
+          <w:szCs w:val="18"/>
+        </w:rPr>
+        <w:t>'</w:t>
       </w:r>
       <w:r>
         <w:rPr>
@@ -394,7 +509,27 @@
           <w:sz w:val="18"/>
           <w:szCs w:val="18"/>
         </w:rPr>
-        <w:t>'Meereen'</w:t>
+        <w:t>'</w:t>
+      </w:r>
+      <w:proofErr w:type="spellStart"/>
+      <w:r>
+        <w:rPr>
+          <w:rFonts w:ascii="Menlo" w:hAnsi="Menlo" w:cs="Courier"/>
+          <w:color w:val="6A8759"/>
+          <w:sz w:val="18"/>
+          <w:szCs w:val="18"/>
+        </w:rPr>
+        <w:t>Meereen</w:t>
+      </w:r>
+      <w:proofErr w:type="spellEnd"/>
+      <w:r>
+        <w:rPr>
+          <w:rFonts w:ascii="Menlo" w:hAnsi="Menlo" w:cs="Courier"/>
+          <w:color w:val="6A8759"/>
+          <w:sz w:val="18"/>
+          <w:szCs w:val="18"/>
+        </w:rPr>
+        <w:t>'</w:t>
       </w:r>
       <w:r>
         <w:rPr>
@@ -426,14 +561,25 @@
         </w:rPr>
         <w:t xml:space="preserve">AND </w:t>
       </w:r>
-      <w:r>
-        <w:rPr>
-          <w:rFonts w:ascii="Menlo" w:hAnsi="Menlo" w:cs="Courier"/>
-          <w:color w:val="A9B7C6"/>
-          <w:sz w:val="18"/>
-          <w:szCs w:val="18"/>
-        </w:rPr>
-        <w:t xml:space="preserve">trips.status == </w:t>
+      <w:proofErr w:type="spellStart"/>
+      <w:r>
+        <w:rPr>
+          <w:rFonts w:ascii="Menlo" w:hAnsi="Menlo" w:cs="Courier"/>
+          <w:color w:val="A9B7C6"/>
+          <w:sz w:val="18"/>
+          <w:szCs w:val="18"/>
+        </w:rPr>
+        <w:t>trips.status</w:t>
+      </w:r>
+      <w:proofErr w:type="spellEnd"/>
+      <w:r>
+        <w:rPr>
+          <w:rFonts w:ascii="Menlo" w:hAnsi="Menlo" w:cs="Courier"/>
+          <w:color w:val="A9B7C6"/>
+          <w:sz w:val="18"/>
+          <w:szCs w:val="18"/>
+        </w:rPr>
+        <w:t xml:space="preserve"> == </w:t>
       </w:r>
       <w:r>
         <w:rPr>
@@ -465,14 +611,25 @@
         </w:rPr>
         <w:t xml:space="preserve">AND </w:t>
       </w:r>
-      <w:r>
-        <w:rPr>
-          <w:rFonts w:ascii="Menlo" w:hAnsi="Menlo" w:cs="Courier"/>
-          <w:color w:val="A9B7C6"/>
-          <w:sz w:val="18"/>
-          <w:szCs w:val="18"/>
-        </w:rPr>
-        <w:t>trips.request_at &gt; (</w:t>
+      <w:proofErr w:type="spellStart"/>
+      <w:r>
+        <w:rPr>
+          <w:rFonts w:ascii="Menlo" w:hAnsi="Menlo" w:cs="Courier"/>
+          <w:color w:val="A9B7C6"/>
+          <w:sz w:val="18"/>
+          <w:szCs w:val="18"/>
+        </w:rPr>
+        <w:t>trips.request_at</w:t>
+      </w:r>
+      <w:proofErr w:type="spellEnd"/>
+      <w:r>
+        <w:rPr>
+          <w:rFonts w:ascii="Menlo" w:hAnsi="Menlo" w:cs="Courier"/>
+          <w:color w:val="A9B7C6"/>
+          <w:sz w:val="18"/>
+          <w:szCs w:val="18"/>
+        </w:rPr>
+        <w:t xml:space="preserve"> &gt; (</w:t>
       </w:r>
       <w:r>
         <w:rPr>
@@ -578,7 +735,31 @@
         <w:t xml:space="preserve"> </w:t>
       </w:r>
       <w:r>
-        <w:t>A signup is defined as an event labeled ‘sign_up_success’ within the events table. For each city (‘Qarth’ and ‘Meereen’) and each day of the week, determine the percentage of signups in the first week of 2016 that resulted in completed a trip within 168 hours of the sign up date.</w:t>
+        <w:t>A signup is defined as an event labeled ‘</w:t>
+      </w:r>
+      <w:proofErr w:type="spellStart"/>
+      <w:r>
+        <w:t>sign_up_success</w:t>
+      </w:r>
+      <w:proofErr w:type="spellEnd"/>
+      <w:r>
+        <w:t>’ within the events table. For each city (‘</w:t>
+      </w:r>
+      <w:proofErr w:type="spellStart"/>
+      <w:r>
+        <w:t>Qarth</w:t>
+      </w:r>
+      <w:proofErr w:type="spellEnd"/>
+      <w:r>
+        <w:t>’ and ‘</w:t>
+      </w:r>
+      <w:proofErr w:type="spellStart"/>
+      <w:r>
+        <w:t>Meereen</w:t>
+      </w:r>
+      <w:proofErr w:type="spellEnd"/>
+      <w:r>
+        <w:t>’) and each day of the week, determine the percentage of signups in the first week of 2016 that resulted in completed a trip within 168 hours of the sign up date.</w:t>
       </w:r>
     </w:p>
     <w:p/>
@@ -593,6 +774,52 @@
           <w:b/>
         </w:rPr>
         <w:t>A:</w:t>
+      </w:r>
+    </w:p>
+    <w:p>
+      <w:r>
+        <w:t>This</w:t>
+      </w:r>
+      <w:r>
+        <w:t xml:space="preserve"> query is somewhat contrived. If this </w:t>
+      </w:r>
+      <w:proofErr w:type="gramStart"/>
+      <w:r>
+        <w:t>is</w:t>
+      </w:r>
+      <w:proofErr w:type="gramEnd"/>
+      <w:r>
+        <w:t xml:space="preserve"> a common </w:t>
+      </w:r>
+      <w:r>
+        <w:t xml:space="preserve">data </w:t>
+      </w:r>
+      <w:r>
+        <w:t xml:space="preserve">access pattern, I </w:t>
+      </w:r>
+      <w:r>
+        <w:t>would</w:t>
+      </w:r>
+      <w:r>
+        <w:t xml:space="preserve"> normally work with the product owner to understand if the sub-tables I generate  (</w:t>
+      </w:r>
+      <w:r>
+        <w:rPr>
+          <w:i/>
+        </w:rPr>
+        <w:t>first completed ride timestamp</w:t>
+      </w:r>
+      <w:r>
+        <w:t xml:space="preserve"> and </w:t>
+      </w:r>
+      <w:r>
+        <w:rPr>
+          <w:i/>
+        </w:rPr>
+        <w:t>rode in first week</w:t>
+      </w:r>
+      <w:r>
+        <w:t xml:space="preserve">) are valuable enough to be stored on their own, or if there is a more optimal way to store this data in a more accessible way. </w:t>
       </w:r>
     </w:p>
     <w:p>
@@ -626,7 +853,7 @@
           <w:tab w:val="left" w:pos="14656"/>
         </w:tabs>
         <w:rPr>
-          <w:rFonts w:ascii="Menlo" w:hAnsi="Menlo" w:cs="Courier" w:hint="eastAsia"/>
+          <w:rFonts w:ascii="Menlo" w:hAnsi="Menlo" w:cs="Courier"/>
           <w:color w:val="A9B7C6"/>
           <w:sz w:val="18"/>
           <w:szCs w:val="18"/>
@@ -643,6 +870,7 @@
         </w:rPr>
         <w:t xml:space="preserve">SELECT </w:t>
       </w:r>
+      <w:proofErr w:type="spellStart"/>
       <w:r>
         <w:rPr>
           <w:rFonts w:ascii="Menlo" w:hAnsi="Menlo" w:cs="Courier"/>
@@ -652,6 +880,7 @@
         </w:rPr>
         <w:t>signups_enhanced.day_of_week</w:t>
       </w:r>
+      <w:proofErr w:type="spellEnd"/>
       <w:r>
         <w:rPr>
           <w:rFonts w:ascii="Menlo" w:hAnsi="Menlo" w:cs="Courier"/>
@@ -661,6 +890,7 @@
         </w:rPr>
         <w:t xml:space="preserve">, </w:t>
       </w:r>
+      <w:proofErr w:type="gramStart"/>
       <w:r>
         <w:rPr>
           <w:rFonts w:ascii="Menlo" w:hAnsi="Menlo" w:cs="Courier"/>
@@ -679,8 +909,30 @@
           <w:sz w:val="18"/>
           <w:szCs w:val="18"/>
         </w:rPr>
-        <w:t>(rode_in_first_week::</w:t>
-      </w:r>
+        <w:t>(</w:t>
+      </w:r>
+      <w:proofErr w:type="spellStart"/>
+      <w:proofErr w:type="gramEnd"/>
+      <w:r>
+        <w:rPr>
+          <w:rFonts w:ascii="Menlo" w:hAnsi="Menlo" w:cs="Courier"/>
+          <w:color w:val="A9B7C6"/>
+          <w:sz w:val="18"/>
+          <w:szCs w:val="18"/>
+        </w:rPr>
+        <w:t>rode_in_first_week</w:t>
+      </w:r>
+      <w:proofErr w:type="spellEnd"/>
+      <w:r>
+        <w:rPr>
+          <w:rFonts w:ascii="Menlo" w:hAnsi="Menlo" w:cs="Courier"/>
+          <w:color w:val="A9B7C6"/>
+          <w:sz w:val="18"/>
+          <w:szCs w:val="18"/>
+        </w:rPr>
+        <w:t>::</w:t>
+      </w:r>
+      <w:proofErr w:type="spellStart"/>
       <w:r>
         <w:rPr>
           <w:rFonts w:ascii="Menlo" w:hAnsi="Menlo" w:cs="Courier"/>
@@ -692,6 +944,7 @@
         </w:rPr>
         <w:t>int</w:t>
       </w:r>
+      <w:proofErr w:type="spellEnd"/>
       <w:r>
         <w:rPr>
           <w:rFonts w:ascii="Menlo" w:hAnsi="Menlo" w:cs="Courier"/>
@@ -752,7 +1005,27 @@
           <w:sz w:val="18"/>
           <w:szCs w:val="18"/>
         </w:rPr>
-        <w:t>-- Create sub-table with one row for every rider who signed up, with rode_in_first_week metric</w:t>
+        <w:t xml:space="preserve">-- Create sub-table with one row for every rider who signed up, with </w:t>
+      </w:r>
+      <w:proofErr w:type="spellStart"/>
+      <w:r>
+        <w:rPr>
+          <w:rFonts w:ascii="Menlo" w:hAnsi="Menlo" w:cs="Courier"/>
+          <w:color w:val="808080"/>
+          <w:sz w:val="18"/>
+          <w:szCs w:val="18"/>
+        </w:rPr>
+        <w:t>rode_in_first_week</w:t>
+      </w:r>
+      <w:proofErr w:type="spellEnd"/>
+      <w:r>
+        <w:rPr>
+          <w:rFonts w:ascii="Menlo" w:hAnsi="Menlo" w:cs="Courier"/>
+          <w:color w:val="808080"/>
+          <w:sz w:val="18"/>
+          <w:szCs w:val="18"/>
+        </w:rPr>
+        <w:t xml:space="preserve"> metric</w:t>
       </w:r>
       <w:r>
         <w:rPr>
@@ -850,7 +1123,27 @@
           <w:sz w:val="18"/>
           <w:szCs w:val="18"/>
         </w:rPr>
-        <w:t xml:space="preserve">_ts) </w:t>
+        <w:t>_</w:t>
+      </w:r>
+      <w:proofErr w:type="spellStart"/>
+      <w:r>
+        <w:rPr>
+          <w:rFonts w:ascii="Menlo" w:hAnsi="Menlo" w:cs="Courier"/>
+          <w:color w:val="A9B7C6"/>
+          <w:sz w:val="18"/>
+          <w:szCs w:val="18"/>
+        </w:rPr>
+        <w:t>ts</w:t>
+      </w:r>
+      <w:proofErr w:type="spellEnd"/>
+      <w:r>
+        <w:rPr>
+          <w:rFonts w:ascii="Menlo" w:hAnsi="Menlo" w:cs="Courier"/>
+          <w:color w:val="A9B7C6"/>
+          <w:sz w:val="18"/>
+          <w:szCs w:val="18"/>
+        </w:rPr>
+        <w:t xml:space="preserve">) </w:t>
       </w:r>
       <w:r>
         <w:rPr>
@@ -863,6 +1156,7 @@
         </w:rPr>
         <w:t xml:space="preserve">AS </w:t>
       </w:r>
+      <w:proofErr w:type="spellStart"/>
       <w:r>
         <w:rPr>
           <w:rFonts w:ascii="Menlo" w:hAnsi="Menlo" w:cs="Courier"/>
@@ -872,6 +1166,7 @@
         </w:rPr>
         <w:t>day_of_week</w:t>
       </w:r>
+      <w:proofErr w:type="spellEnd"/>
       <w:r>
         <w:rPr>
           <w:rFonts w:ascii="Menlo" w:hAnsi="Menlo" w:cs="Courier"/>
@@ -889,7 +1184,27 @@
           <w:sz w:val="18"/>
           <w:szCs w:val="18"/>
         </w:rPr>
-        <w:t>-- Actually compute rode_in_first_week metric</w:t>
+        <w:t xml:space="preserve">-- Actually compute </w:t>
+      </w:r>
+      <w:proofErr w:type="spellStart"/>
+      <w:r>
+        <w:rPr>
+          <w:rFonts w:ascii="Menlo" w:hAnsi="Menlo" w:cs="Courier"/>
+          <w:color w:val="808080"/>
+          <w:sz w:val="18"/>
+          <w:szCs w:val="18"/>
+        </w:rPr>
+        <w:t>rode_in_first_week</w:t>
+      </w:r>
+      <w:proofErr w:type="spellEnd"/>
+      <w:r>
+        <w:rPr>
+          <w:rFonts w:ascii="Menlo" w:hAnsi="Menlo" w:cs="Courier"/>
+          <w:color w:val="808080"/>
+          <w:sz w:val="18"/>
+          <w:szCs w:val="18"/>
+        </w:rPr>
+        <w:t xml:space="preserve"> metric</w:t>
       </w:r>
       <w:r>
         <w:rPr>
@@ -938,7 +1253,27 @@
           <w:sz w:val="18"/>
           <w:szCs w:val="18"/>
         </w:rPr>
-        <w:t xml:space="preserve">(trips.request_at) </w:t>
+        <w:t>(</w:t>
+      </w:r>
+      <w:proofErr w:type="spellStart"/>
+      <w:r>
+        <w:rPr>
+          <w:rFonts w:ascii="Menlo" w:hAnsi="Menlo" w:cs="Courier"/>
+          <w:color w:val="A9B7C6"/>
+          <w:sz w:val="18"/>
+          <w:szCs w:val="18"/>
+        </w:rPr>
+        <w:t>trips.request_at</w:t>
+      </w:r>
+      <w:proofErr w:type="spellEnd"/>
+      <w:r>
+        <w:rPr>
+          <w:rFonts w:ascii="Menlo" w:hAnsi="Menlo" w:cs="Courier"/>
+          <w:color w:val="A9B7C6"/>
+          <w:sz w:val="18"/>
+          <w:szCs w:val="18"/>
+        </w:rPr>
+        <w:t xml:space="preserve">) </w:t>
       </w:r>
       <w:r>
         <w:rPr>
@@ -1011,7 +1346,27 @@
           <w:sz w:val="18"/>
           <w:szCs w:val="18"/>
         </w:rPr>
-        <w:t xml:space="preserve">(trips.request_at) &lt;= </w:t>
+        <w:t>(</w:t>
+      </w:r>
+      <w:proofErr w:type="spellStart"/>
+      <w:r>
+        <w:rPr>
+          <w:rFonts w:ascii="Menlo" w:hAnsi="Menlo" w:cs="Courier"/>
+          <w:color w:val="A9B7C6"/>
+          <w:sz w:val="18"/>
+          <w:szCs w:val="18"/>
+        </w:rPr>
+        <w:t>trips.request_at</w:t>
+      </w:r>
+      <w:proofErr w:type="spellEnd"/>
+      <w:r>
+        <w:rPr>
+          <w:rFonts w:ascii="Menlo" w:hAnsi="Menlo" w:cs="Courier"/>
+          <w:color w:val="A9B7C6"/>
+          <w:sz w:val="18"/>
+          <w:szCs w:val="18"/>
+        </w:rPr>
+        <w:t xml:space="preserve">) &lt;= </w:t>
       </w:r>
       <w:r>
         <w:rPr>
@@ -1031,7 +1386,27 @@
           <w:sz w:val="18"/>
           <w:szCs w:val="18"/>
         </w:rPr>
-        <w:t xml:space="preserve">(events._ts) + </w:t>
+        <w:t>(events._</w:t>
+      </w:r>
+      <w:proofErr w:type="spellStart"/>
+      <w:r>
+        <w:rPr>
+          <w:rFonts w:ascii="Menlo" w:hAnsi="Menlo" w:cs="Courier"/>
+          <w:color w:val="A9B7C6"/>
+          <w:sz w:val="18"/>
+          <w:szCs w:val="18"/>
+        </w:rPr>
+        <w:t>ts</w:t>
+      </w:r>
+      <w:proofErr w:type="spellEnd"/>
+      <w:r>
+        <w:rPr>
+          <w:rFonts w:ascii="Menlo" w:hAnsi="Menlo" w:cs="Courier"/>
+          <w:color w:val="A9B7C6"/>
+          <w:sz w:val="18"/>
+          <w:szCs w:val="18"/>
+        </w:rPr>
+        <w:t xml:space="preserve">) + </w:t>
       </w:r>
       <w:r>
         <w:rPr>
@@ -1111,7 +1486,27 @@
           <w:sz w:val="18"/>
           <w:szCs w:val="18"/>
         </w:rPr>
-        <w:t xml:space="preserve">(trips.request_at) &gt;= </w:t>
+        <w:t>(</w:t>
+      </w:r>
+      <w:proofErr w:type="spellStart"/>
+      <w:r>
+        <w:rPr>
+          <w:rFonts w:ascii="Menlo" w:hAnsi="Menlo" w:cs="Courier"/>
+          <w:color w:val="A9B7C6"/>
+          <w:sz w:val="18"/>
+          <w:szCs w:val="18"/>
+        </w:rPr>
+        <w:t>trips.request_at</w:t>
+      </w:r>
+      <w:proofErr w:type="spellEnd"/>
+      <w:r>
+        <w:rPr>
+          <w:rFonts w:ascii="Menlo" w:hAnsi="Menlo" w:cs="Courier"/>
+          <w:color w:val="A9B7C6"/>
+          <w:sz w:val="18"/>
+          <w:szCs w:val="18"/>
+        </w:rPr>
+        <w:t xml:space="preserve">) &gt;= </w:t>
       </w:r>
       <w:r>
         <w:rPr>
@@ -1131,7 +1526,27 @@
           <w:sz w:val="18"/>
           <w:szCs w:val="18"/>
         </w:rPr>
-        <w:t>(events._ts))</w:t>
+        <w:t>(events._</w:t>
+      </w:r>
+      <w:proofErr w:type="spellStart"/>
+      <w:r>
+        <w:rPr>
+          <w:rFonts w:ascii="Menlo" w:hAnsi="Menlo" w:cs="Courier"/>
+          <w:color w:val="A9B7C6"/>
+          <w:sz w:val="18"/>
+          <w:szCs w:val="18"/>
+        </w:rPr>
+        <w:t>ts</w:t>
+      </w:r>
+      <w:proofErr w:type="spellEnd"/>
+      <w:r>
+        <w:rPr>
+          <w:rFonts w:ascii="Menlo" w:hAnsi="Menlo" w:cs="Courier"/>
+          <w:color w:val="A9B7C6"/>
+          <w:sz w:val="18"/>
+          <w:szCs w:val="18"/>
+        </w:rPr>
+        <w:t>))</w:t>
       </w:r>
       <w:r>
         <w:rPr>
@@ -1154,6 +1569,7 @@
         </w:rPr>
         <w:t xml:space="preserve">AS </w:t>
       </w:r>
+      <w:proofErr w:type="spellStart"/>
       <w:r>
         <w:rPr>
           <w:rFonts w:ascii="Menlo" w:hAnsi="Menlo" w:cs="Courier"/>
@@ -1163,6 +1579,7 @@
         </w:rPr>
         <w:t>rode_in_first_week</w:t>
       </w:r>
+      <w:proofErr w:type="spellEnd"/>
       <w:r>
         <w:rPr>
           <w:rFonts w:ascii="Menlo" w:hAnsi="Menlo" w:cs="Courier"/>
@@ -1283,8 +1700,39 @@
           <w:sz w:val="18"/>
           <w:szCs w:val="18"/>
         </w:rPr>
-        <w:t>(trips.client_id) trips.client_id</w:t>
-      </w:r>
+        <w:t>(</w:t>
+      </w:r>
+      <w:proofErr w:type="spellStart"/>
+      <w:r>
+        <w:rPr>
+          <w:rFonts w:ascii="Menlo" w:hAnsi="Menlo" w:cs="Courier"/>
+          <w:color w:val="A9B7C6"/>
+          <w:sz w:val="18"/>
+          <w:szCs w:val="18"/>
+        </w:rPr>
+        <w:t>trips.client_id</w:t>
+      </w:r>
+      <w:proofErr w:type="spellEnd"/>
+      <w:r>
+        <w:rPr>
+          <w:rFonts w:ascii="Menlo" w:hAnsi="Menlo" w:cs="Courier"/>
+          <w:color w:val="A9B7C6"/>
+          <w:sz w:val="18"/>
+          <w:szCs w:val="18"/>
+        </w:rPr>
+        <w:t xml:space="preserve">) </w:t>
+      </w:r>
+      <w:proofErr w:type="spellStart"/>
+      <w:r>
+        <w:rPr>
+          <w:rFonts w:ascii="Menlo" w:hAnsi="Menlo" w:cs="Courier"/>
+          <w:color w:val="A9B7C6"/>
+          <w:sz w:val="18"/>
+          <w:szCs w:val="18"/>
+        </w:rPr>
+        <w:t>trips.client_id</w:t>
+      </w:r>
+      <w:proofErr w:type="spellEnd"/>
       <w:r>
         <w:rPr>
           <w:rFonts w:ascii="Menlo" w:hAnsi="Menlo" w:cs="Courier"/>
@@ -1294,6 +1742,7 @@
         </w:rPr>
         <w:t xml:space="preserve">, </w:t>
       </w:r>
+      <w:proofErr w:type="spellStart"/>
       <w:r>
         <w:rPr>
           <w:rFonts w:ascii="Menlo" w:hAnsi="Menlo" w:cs="Courier"/>
@@ -1303,6 +1752,7 @@
         </w:rPr>
         <w:t>request_at</w:t>
       </w:r>
+      <w:proofErr w:type="spellEnd"/>
       <w:r>
         <w:rPr>
           <w:rFonts w:ascii="Menlo" w:hAnsi="Menlo" w:cs="Courier"/>
@@ -1354,14 +1804,25 @@
         </w:rPr>
         <w:t xml:space="preserve">WHERE </w:t>
       </w:r>
-      <w:r>
-        <w:rPr>
-          <w:rFonts w:ascii="Menlo" w:hAnsi="Menlo" w:cs="Courier"/>
-          <w:color w:val="A9B7C6"/>
-          <w:sz w:val="18"/>
-          <w:szCs w:val="18"/>
-        </w:rPr>
-        <w:t xml:space="preserve">status == </w:t>
+      <w:proofErr w:type="spellStart"/>
+      <w:r>
+        <w:rPr>
+          <w:rFonts w:ascii="Menlo" w:hAnsi="Menlo" w:cs="Courier"/>
+          <w:color w:val="A9B7C6"/>
+          <w:sz w:val="18"/>
+          <w:szCs w:val="18"/>
+        </w:rPr>
+        <w:t>trips.status</w:t>
+      </w:r>
+      <w:proofErr w:type="spellEnd"/>
+      <w:r>
+        <w:rPr>
+          <w:rFonts w:ascii="Menlo" w:hAnsi="Menlo" w:cs="Courier"/>
+          <w:color w:val="A9B7C6"/>
+          <w:sz w:val="18"/>
+          <w:szCs w:val="18"/>
+        </w:rPr>
+        <w:t xml:space="preserve"> == </w:t>
       </w:r>
       <w:r>
         <w:rPr>
@@ -1376,6 +1837,60 @@
         <w:rPr>
           <w:rFonts w:ascii="Menlo" w:hAnsi="Menlo" w:cs="Courier"/>
           <w:color w:val="6A8759"/>
+          <w:sz w:val="18"/>
+          <w:szCs w:val="18"/>
+        </w:rPr>
+        <w:br/>
+        <w:t xml:space="preserve">          </w:t>
+      </w:r>
+      <w:r>
+        <w:rPr>
+          <w:rFonts w:ascii="Menlo" w:hAnsi="Menlo" w:cs="Courier"/>
+          <w:b/>
+          <w:bCs/>
+          <w:color w:val="CC7832"/>
+          <w:sz w:val="18"/>
+          <w:szCs w:val="18"/>
+        </w:rPr>
+        <w:t xml:space="preserve">ORDER BY </w:t>
+      </w:r>
+      <w:proofErr w:type="spellStart"/>
+      <w:r>
+        <w:rPr>
+          <w:rFonts w:ascii="Menlo" w:hAnsi="Menlo" w:cs="Courier"/>
+          <w:color w:val="A9B7C6"/>
+          <w:sz w:val="18"/>
+          <w:szCs w:val="18"/>
+        </w:rPr>
+        <w:t>trips.request_at</w:t>
+      </w:r>
+      <w:proofErr w:type="spellEnd"/>
+      <w:r>
+        <w:rPr>
+          <w:rFonts w:ascii="Menlo" w:hAnsi="Menlo" w:cs="Courier"/>
+          <w:color w:val="A9B7C6"/>
+          <w:sz w:val="18"/>
+          <w:szCs w:val="18"/>
+        </w:rPr>
+        <w:t xml:space="preserve"> </w:t>
+      </w:r>
+      <w:r>
+        <w:rPr>
+          <w:rFonts w:ascii="Menlo" w:hAnsi="Menlo" w:cs="Courier"/>
+          <w:b/>
+          <w:bCs/>
+          <w:color w:val="CC7832"/>
+          <w:sz w:val="18"/>
+          <w:szCs w:val="18"/>
+        </w:rPr>
+        <w:t>ASC</w:t>
+      </w:r>
+      <w:r>
+        <w:rPr>
+          <w:rFonts w:ascii="Menlo" w:hAnsi="Menlo" w:cs="Courier"/>
+          <w:b/>
+          <w:bCs/>
+          <w:color w:val="CC7832"/>
           <w:sz w:val="18"/>
           <w:szCs w:val="18"/>
         </w:rPr>
@@ -1402,6 +1917,7 @@
         </w:rPr>
         <w:t xml:space="preserve">AS </w:t>
       </w:r>
+      <w:proofErr w:type="spellStart"/>
       <w:r>
         <w:rPr>
           <w:rFonts w:ascii="Menlo" w:hAnsi="Menlo" w:cs="Courier"/>
@@ -1411,6 +1927,7 @@
         </w:rPr>
         <w:t>first_completed_trips</w:t>
       </w:r>
+      <w:proofErr w:type="spellEnd"/>
       <w:r>
         <w:rPr>
           <w:rFonts w:ascii="Menlo" w:hAnsi="Menlo" w:cs="Courier"/>
@@ -1441,15 +1958,37 @@
         </w:rPr>
         <w:t xml:space="preserve">WHERE </w:t>
       </w:r>
-      <w:r>
-        <w:rPr>
-          <w:rFonts w:ascii="Menlo" w:hAnsi="Menlo" w:cs="Courier"/>
-          <w:color w:val="A9B7C6"/>
-          <w:sz w:val="18"/>
-          <w:szCs w:val="18"/>
-        </w:rPr>
-        <w:t>events.rider_id  == first_completed_trips.client_id</w:t>
-      </w:r>
+      <w:proofErr w:type="spellStart"/>
+      <w:r>
+        <w:rPr>
+          <w:rFonts w:ascii="Menlo" w:hAnsi="Menlo" w:cs="Courier"/>
+          <w:color w:val="A9B7C6"/>
+          <w:sz w:val="18"/>
+          <w:szCs w:val="18"/>
+        </w:rPr>
+        <w:t>events.rider_id</w:t>
+      </w:r>
+      <w:proofErr w:type="spellEnd"/>
+      <w:r>
+        <w:rPr>
+          <w:rFonts w:ascii="Menlo" w:hAnsi="Menlo" w:cs="Courier"/>
+          <w:color w:val="A9B7C6"/>
+          <w:sz w:val="18"/>
+          <w:szCs w:val="18"/>
+        </w:rPr>
+        <w:t xml:space="preserve">  == </w:t>
+      </w:r>
+      <w:proofErr w:type="spellStart"/>
+      <w:r>
+        <w:rPr>
+          <w:rFonts w:ascii="Menlo" w:hAnsi="Menlo" w:cs="Courier"/>
+          <w:color w:val="A9B7C6"/>
+          <w:sz w:val="18"/>
+          <w:szCs w:val="18"/>
+        </w:rPr>
+        <w:t>first_completed_trips.client_id</w:t>
+      </w:r>
+      <w:proofErr w:type="spellEnd"/>
       <w:r>
         <w:rPr>
           <w:rFonts w:ascii="Menlo" w:hAnsi="Menlo" w:cs="Courier"/>
@@ -1471,14 +2010,25 @@
         </w:rPr>
         <w:t xml:space="preserve">AND </w:t>
       </w:r>
-      <w:r>
-        <w:rPr>
-          <w:rFonts w:ascii="Menlo" w:hAnsi="Menlo" w:cs="Courier"/>
-          <w:color w:val="A9B7C6"/>
-          <w:sz w:val="18"/>
-          <w:szCs w:val="18"/>
-        </w:rPr>
-        <w:t xml:space="preserve">event_name == </w:t>
+      <w:proofErr w:type="spellStart"/>
+      <w:r>
+        <w:rPr>
+          <w:rFonts w:ascii="Menlo" w:hAnsi="Menlo" w:cs="Courier"/>
+          <w:color w:val="A9B7C6"/>
+          <w:sz w:val="18"/>
+          <w:szCs w:val="18"/>
+        </w:rPr>
+        <w:t>event_name</w:t>
+      </w:r>
+      <w:proofErr w:type="spellEnd"/>
+      <w:r>
+        <w:rPr>
+          <w:rFonts w:ascii="Menlo" w:hAnsi="Menlo" w:cs="Courier"/>
+          <w:color w:val="A9B7C6"/>
+          <w:sz w:val="18"/>
+          <w:szCs w:val="18"/>
+        </w:rPr>
+        <w:t xml:space="preserve"> == </w:t>
       </w:r>
       <w:r>
         <w:rPr>
@@ -1487,7 +2037,27 @@
           <w:sz w:val="18"/>
           <w:szCs w:val="18"/>
         </w:rPr>
-        <w:t>'sign_up_success'</w:t>
+        <w:t>'</w:t>
+      </w:r>
+      <w:proofErr w:type="spellStart"/>
+      <w:r>
+        <w:rPr>
+          <w:rFonts w:ascii="Menlo" w:hAnsi="Menlo" w:cs="Courier"/>
+          <w:color w:val="6A8759"/>
+          <w:sz w:val="18"/>
+          <w:szCs w:val="18"/>
+        </w:rPr>
+        <w:t>sign_up_success</w:t>
+      </w:r>
+      <w:proofErr w:type="spellEnd"/>
+      <w:r>
+        <w:rPr>
+          <w:rFonts w:ascii="Menlo" w:hAnsi="Menlo" w:cs="Courier"/>
+          <w:color w:val="6A8759"/>
+          <w:sz w:val="18"/>
+          <w:szCs w:val="18"/>
+        </w:rPr>
+        <w:t>'</w:t>
       </w:r>
       <w:r>
         <w:rPr>
@@ -1519,6 +2089,7 @@
         </w:rPr>
         <w:t xml:space="preserve">AS </w:t>
       </w:r>
+      <w:proofErr w:type="spellStart"/>
       <w:r>
         <w:rPr>
           <w:rFonts w:ascii="Menlo" w:hAnsi="Menlo" w:cs="Courier"/>
@@ -1528,6 +2099,7 @@
         </w:rPr>
         <w:t>signups_enhanced</w:t>
       </w:r>
+      <w:proofErr w:type="spellEnd"/>
       <w:r>
         <w:rPr>
           <w:rFonts w:ascii="Menlo" w:hAnsi="Menlo" w:cs="Courier"/>
@@ -1558,6 +2130,7 @@
         </w:rPr>
         <w:t xml:space="preserve">GROUP BY </w:t>
       </w:r>
+      <w:proofErr w:type="spellStart"/>
       <w:r>
         <w:rPr>
           <w:rFonts w:ascii="Menlo" w:hAnsi="Menlo" w:cs="Courier"/>
@@ -1567,6 +2140,7 @@
         </w:rPr>
         <w:t>signups_enhanced.day_of_week</w:t>
       </w:r>
+      <w:proofErr w:type="spellEnd"/>
       <w:r>
         <w:rPr>
           <w:rFonts w:ascii="Menlo" w:hAnsi="Menlo" w:cs="Courier"/>
@@ -1608,14 +2182,25 @@
         </w:rPr>
         <w:t xml:space="preserve">WEEK FROM </w:t>
       </w:r>
-      <w:r>
-        <w:rPr>
-          <w:rFonts w:ascii="Menlo" w:hAnsi="Menlo" w:cs="Courier"/>
-          <w:color w:val="A9B7C6"/>
-          <w:sz w:val="18"/>
-          <w:szCs w:val="18"/>
-        </w:rPr>
-        <w:t xml:space="preserve">signup_ts) == </w:t>
+      <w:proofErr w:type="spellStart"/>
+      <w:r>
+        <w:rPr>
+          <w:rFonts w:ascii="Menlo" w:hAnsi="Menlo" w:cs="Courier"/>
+          <w:color w:val="A9B7C6"/>
+          <w:sz w:val="18"/>
+          <w:szCs w:val="18"/>
+        </w:rPr>
+        <w:t>signup_ts</w:t>
+      </w:r>
+      <w:proofErr w:type="spellEnd"/>
+      <w:r>
+        <w:rPr>
+          <w:rFonts w:ascii="Menlo" w:hAnsi="Menlo" w:cs="Courier"/>
+          <w:color w:val="A9B7C6"/>
+          <w:sz w:val="18"/>
+          <w:szCs w:val="18"/>
+        </w:rPr>
+        <w:t xml:space="preserve">) == </w:t>
       </w:r>
       <w:r>
         <w:rPr>
@@ -1667,14 +2252,25 @@
         </w:rPr>
         <w:t xml:space="preserve">YEAR FROM </w:t>
       </w:r>
-      <w:r>
-        <w:rPr>
-          <w:rFonts w:ascii="Menlo" w:hAnsi="Menlo" w:cs="Courier"/>
-          <w:color w:val="A9B7C6"/>
-          <w:sz w:val="18"/>
-          <w:szCs w:val="18"/>
-        </w:rPr>
-        <w:t xml:space="preserve">signup_ts) == </w:t>
+      <w:proofErr w:type="spellStart"/>
+      <w:r>
+        <w:rPr>
+          <w:rFonts w:ascii="Menlo" w:hAnsi="Menlo" w:cs="Courier"/>
+          <w:color w:val="A9B7C6"/>
+          <w:sz w:val="18"/>
+          <w:szCs w:val="18"/>
+        </w:rPr>
+        <w:t>signup_ts</w:t>
+      </w:r>
+      <w:proofErr w:type="spellEnd"/>
+      <w:r>
+        <w:rPr>
+          <w:rFonts w:ascii="Menlo" w:hAnsi="Menlo" w:cs="Courier"/>
+          <w:color w:val="A9B7C6"/>
+          <w:sz w:val="18"/>
+          <w:szCs w:val="18"/>
+        </w:rPr>
+        <w:t xml:space="preserve">) == </w:t>
       </w:r>
       <w:r>
         <w:rPr>
@@ -1715,14 +2311,25 @@
         </w:rPr>
         <w:t xml:space="preserve">AND </w:t>
       </w:r>
-      <w:r>
-        <w:rPr>
-          <w:rFonts w:ascii="Menlo" w:hAnsi="Menlo" w:cs="Courier"/>
-          <w:color w:val="A9B7C6"/>
-          <w:sz w:val="18"/>
-          <w:szCs w:val="18"/>
-        </w:rPr>
-        <w:t xml:space="preserve">city_name </w:t>
+      <w:proofErr w:type="spellStart"/>
+      <w:r>
+        <w:rPr>
+          <w:rFonts w:ascii="Menlo" w:hAnsi="Menlo" w:cs="Courier"/>
+          <w:color w:val="A9B7C6"/>
+          <w:sz w:val="18"/>
+          <w:szCs w:val="18"/>
+        </w:rPr>
+        <w:t>city_name</w:t>
+      </w:r>
+      <w:proofErr w:type="spellEnd"/>
+      <w:r>
+        <w:rPr>
+          <w:rFonts w:ascii="Menlo" w:hAnsi="Menlo" w:cs="Courier"/>
+          <w:color w:val="A9B7C6"/>
+          <w:sz w:val="18"/>
+          <w:szCs w:val="18"/>
+        </w:rPr>
+        <w:t xml:space="preserve"> </w:t>
       </w:r>
       <w:r>
         <w:rPr>
@@ -1751,7 +2358,27 @@
           <w:sz w:val="18"/>
           <w:szCs w:val="18"/>
         </w:rPr>
-        <w:t>'Qarth'</w:t>
+        <w:t>'</w:t>
+      </w:r>
+      <w:proofErr w:type="spellStart"/>
+      <w:r>
+        <w:rPr>
+          <w:rFonts w:ascii="Menlo" w:hAnsi="Menlo" w:cs="Courier"/>
+          <w:color w:val="6A8759"/>
+          <w:sz w:val="18"/>
+          <w:szCs w:val="18"/>
+        </w:rPr>
+        <w:t>Qarth</w:t>
+      </w:r>
+      <w:proofErr w:type="spellEnd"/>
+      <w:r>
+        <w:rPr>
+          <w:rFonts w:ascii="Menlo" w:hAnsi="Menlo" w:cs="Courier"/>
+          <w:color w:val="6A8759"/>
+          <w:sz w:val="18"/>
+          <w:szCs w:val="18"/>
+        </w:rPr>
+        <w:t>'</w:t>
       </w:r>
       <w:r>
         <w:rPr>
@@ -1769,7 +2396,27 @@
           <w:sz w:val="18"/>
           <w:szCs w:val="18"/>
         </w:rPr>
-        <w:t>'Meereen'</w:t>
+        <w:t>'</w:t>
+      </w:r>
+      <w:proofErr w:type="spellStart"/>
+      <w:r>
+        <w:rPr>
+          <w:rFonts w:ascii="Menlo" w:hAnsi="Menlo" w:cs="Courier"/>
+          <w:color w:val="6A8759"/>
+          <w:sz w:val="18"/>
+          <w:szCs w:val="18"/>
+        </w:rPr>
+        <w:t>Meereen</w:t>
+      </w:r>
+      <w:proofErr w:type="spellEnd"/>
+      <w:r>
+        <w:rPr>
+          <w:rFonts w:ascii="Menlo" w:hAnsi="Menlo" w:cs="Courier"/>
+          <w:color w:val="6A8759"/>
+          <w:sz w:val="18"/>
+          <w:szCs w:val="18"/>
+        </w:rPr>
+        <w:t>'</w:t>
       </w:r>
       <w:r>
         <w:rPr>
@@ -1803,6 +2450,633 @@
           <w:rFonts w:ascii="Monaco" w:hAnsi="Monaco"/>
         </w:rPr>
       </w:pPr>
+      <w:r>
+        <w:rPr>
+          <w:rFonts w:ascii="Monaco" w:hAnsi="Monaco"/>
+        </w:rPr>
+        <w:br w:type="page"/>
+      </w:r>
+    </w:p>
+    <w:p>
+      <w:pPr>
+        <w:pStyle w:val="Heading1"/>
+      </w:pPr>
+      <w:r>
+        <w:t>Part 2</w:t>
+      </w:r>
+    </w:p>
+    <w:p/>
+    <w:p>
+      <w:pPr>
+        <w:rPr>
+          <w:b/>
+        </w:rPr>
+      </w:pPr>
+      <w:r>
+        <w:rPr>
+          <w:b/>
+        </w:rPr>
+        <w:t>Question 1</w:t>
+      </w:r>
+    </w:p>
+    <w:p>
+      <w:pPr>
+        <w:rPr>
+          <w:b/>
+        </w:rPr>
+      </w:pPr>
+      <w:r>
+        <w:rPr>
+          <w:b/>
+        </w:rPr>
+        <w:t xml:space="preserve">Q: </w:t>
+      </w:r>
+    </w:p>
+    <w:p>
+      <w:r>
+        <w:t>Propose and define the primary success metric of the redesigned app. What are 2­3 additional tracking metrics that will be important to monitor in addition to the success metric defined above?</w:t>
+      </w:r>
+    </w:p>
+    <w:p/>
+    <w:p>
+      <w:pPr>
+        <w:rPr>
+          <w:b/>
+        </w:rPr>
+      </w:pPr>
+      <w:r>
+        <w:rPr>
+          <w:b/>
+        </w:rPr>
+        <w:t>A:</w:t>
+      </w:r>
+    </w:p>
+    <w:p>
+      <w:r>
+        <w:t>Ideally,</w:t>
+      </w:r>
+      <w:r>
+        <w:t xml:space="preserve"> during planning of the new release </w:t>
+      </w:r>
+      <w:r>
+        <w:t xml:space="preserve">I would work with the team behind the </w:t>
+      </w:r>
+      <w:r>
+        <w:t>new release</w:t>
+      </w:r>
+      <w:r>
+        <w:t xml:space="preserve"> </w:t>
+      </w:r>
+      <w:r>
+        <w:t>to id</w:t>
+      </w:r>
+      <w:r>
+        <w:t xml:space="preserve">entify their goals and </w:t>
+      </w:r>
+      <w:r>
+        <w:t xml:space="preserve">metrics that capture them. </w:t>
+      </w:r>
+    </w:p>
+    <w:p/>
+    <w:p>
+      <w:r>
+        <w:t>I would propose the following metrics:</w:t>
+      </w:r>
+    </w:p>
+    <w:p>
+      <w:pPr>
+        <w:pStyle w:val="ListParagraph"/>
+        <w:numPr>
+          <w:ilvl w:val="0"/>
+          <w:numId w:val="2"/>
+        </w:numPr>
+      </w:pPr>
+      <w:r>
+        <w:rPr>
+          <w:b/>
+        </w:rPr>
+        <w:t>New feature time:</w:t>
+      </w:r>
+      <w:r>
+        <w:t xml:space="preserve"> The amount of time spent in the four new drive app sections (</w:t>
+      </w:r>
+      <w:r>
+        <w:t xml:space="preserve">Home, Earnings, Ratings, </w:t>
+      </w:r>
+      <w:proofErr w:type="gramStart"/>
+      <w:r>
+        <w:t xml:space="preserve">Account </w:t>
+      </w:r>
+      <w:r>
+        <w:t>)</w:t>
+      </w:r>
+      <w:proofErr w:type="gramEnd"/>
+    </w:p>
+    <w:p>
+      <w:pPr>
+        <w:pStyle w:val="ListParagraph"/>
+        <w:numPr>
+          <w:ilvl w:val="0"/>
+          <w:numId w:val="2"/>
+        </w:numPr>
+        <w:rPr>
+          <w:b/>
+        </w:rPr>
+      </w:pPr>
+      <w:r>
+        <w:rPr>
+          <w:b/>
+        </w:rPr>
+        <w:t xml:space="preserve">Driver Productivity: </w:t>
+      </w:r>
+      <w:r>
+        <w:t>The difference in total fares seen by drivers who use the new app and to drivers who use the old app</w:t>
+      </w:r>
+    </w:p>
+    <w:p>
+      <w:pPr>
+        <w:pStyle w:val="ListParagraph"/>
+        <w:numPr>
+          <w:ilvl w:val="0"/>
+          <w:numId w:val="2"/>
+        </w:numPr>
+        <w:rPr>
+          <w:b/>
+        </w:rPr>
+      </w:pPr>
+      <w:r>
+        <w:rPr>
+          <w:b/>
+        </w:rPr>
+        <w:t xml:space="preserve">Driver help requests: </w:t>
+      </w:r>
+      <w:r>
+        <w:t xml:space="preserve">The difference in driver contacts (e.g. email, phone) to </w:t>
+      </w:r>
+      <w:proofErr w:type="spellStart"/>
+      <w:r>
+        <w:t>Uber</w:t>
+      </w:r>
+      <w:proofErr w:type="spellEnd"/>
+      <w:r>
+        <w:t xml:space="preserve"> between drivers who use the new app and drivers who use the old app</w:t>
+      </w:r>
+    </w:p>
+    <w:p>
+      <w:pPr>
+        <w:rPr>
+          <w:b/>
+        </w:rPr>
+      </w:pPr>
+    </w:p>
+    <w:p>
+      <w:r>
+        <w:t>Add</w:t>
+      </w:r>
+      <w:r>
+        <w:t xml:space="preserve">itionally, before the trial begins I would work with the product team to choose acceptable thresholds for each metric for a new release. For example, we might use the thresholds below, with a pre-defined statistical </w:t>
+      </w:r>
+      <w:proofErr w:type="spellStart"/>
+      <w:r>
+        <w:t>siginificance</w:t>
+      </w:r>
+      <w:proofErr w:type="spellEnd"/>
+      <w:r>
+        <w:t>:</w:t>
+      </w:r>
+    </w:p>
+    <w:p/>
+    <w:tbl>
+      <w:tblPr>
+        <w:tblStyle w:val="LightShading"/>
+        <w:tblpPr w:leftFromText="180" w:rightFromText="180" w:vertAnchor="page" w:horzAnchor="page" w:tblpX="4429" w:tblpY="8821"/>
+        <w:tblW w:w="0" w:type="auto"/>
+        <w:tblLook w:val="04A0" w:firstRow="1" w:lastRow="0" w:firstColumn="1" w:lastColumn="0" w:noHBand="0" w:noVBand="1"/>
+      </w:tblPr>
+      <w:tblGrid>
+        <w:gridCol w:w="2258"/>
+        <w:gridCol w:w="2258"/>
+      </w:tblGrid>
+      <w:tr>
+        <w:trPr>
+          <w:cnfStyle w:val="100000000000" w:firstRow="1" w:lastRow="0" w:firstColumn="0" w:lastColumn="0" w:oddVBand="0" w:evenVBand="0" w:oddHBand="0" w:evenHBand="0" w:firstRowFirstColumn="0" w:firstRowLastColumn="0" w:lastRowFirstColumn="0" w:lastRowLastColumn="0"/>
+          <w:trHeight w:val="530"/>
+        </w:trPr>
+        <w:tc>
+          <w:tcPr>
+            <w:cnfStyle w:val="001000000000" w:firstRow="0" w:lastRow="0" w:firstColumn="1" w:lastColumn="0" w:oddVBand="0" w:evenVBand="0" w:oddHBand="0" w:evenHBand="0" w:firstRowFirstColumn="0" w:firstRowLastColumn="0" w:lastRowFirstColumn="0" w:lastRowLastColumn="0"/>
+            <w:tcW w:w="2258" w:type="dxa"/>
+          </w:tcPr>
+          <w:p>
+            <w:r>
+              <w:t>Metric</w:t>
+            </w:r>
+          </w:p>
+        </w:tc>
+        <w:tc>
+          <w:tcPr>
+            <w:tcW w:w="2258" w:type="dxa"/>
+          </w:tcPr>
+          <w:p>
+            <w:pPr>
+              <w:cnfStyle w:val="100000000000" w:firstRow="1" w:lastRow="0" w:firstColumn="0" w:lastColumn="0" w:oddVBand="0" w:evenVBand="0" w:oddHBand="0" w:evenHBand="0" w:firstRowFirstColumn="0" w:firstRowLastColumn="0" w:lastRowFirstColumn="0" w:lastRowLastColumn="0"/>
+            </w:pPr>
+            <w:r>
+              <w:t>Threshold</w:t>
+            </w:r>
+          </w:p>
+        </w:tc>
+      </w:tr>
+      <w:tr>
+        <w:trPr>
+          <w:cnfStyle w:val="000000100000" w:firstRow="0" w:lastRow="0" w:firstColumn="0" w:lastColumn="0" w:oddVBand="0" w:evenVBand="0" w:oddHBand="1" w:evenHBand="0" w:firstRowFirstColumn="0" w:firstRowLastColumn="0" w:lastRowFirstColumn="0" w:lastRowLastColumn="0"/>
+          <w:trHeight w:val="568"/>
+        </w:trPr>
+        <w:tc>
+          <w:tcPr>
+            <w:cnfStyle w:val="001000000000" w:firstRow="0" w:lastRow="0" w:firstColumn="1" w:lastColumn="0" w:oddVBand="0" w:evenVBand="0" w:oddHBand="0" w:evenHBand="0" w:firstRowFirstColumn="0" w:firstRowLastColumn="0" w:lastRowFirstColumn="0" w:lastRowLastColumn="0"/>
+            <w:tcW w:w="2258" w:type="dxa"/>
+          </w:tcPr>
+          <w:p>
+            <w:r>
+              <w:t>New feature time</w:t>
+            </w:r>
+          </w:p>
+        </w:tc>
+        <w:tc>
+          <w:tcPr>
+            <w:tcW w:w="2258" w:type="dxa"/>
+          </w:tcPr>
+          <w:p>
+            <w:pPr>
+              <w:cnfStyle w:val="000000100000" w:firstRow="0" w:lastRow="0" w:firstColumn="0" w:lastColumn="0" w:oddVBand="0" w:evenVBand="0" w:oddHBand="1" w:evenHBand="0" w:firstRowFirstColumn="0" w:firstRowLastColumn="0" w:lastRowFirstColumn="0" w:lastRowLastColumn="0"/>
+            </w:pPr>
+            <w:r>
+              <w:t>20 minutes a week or more</w:t>
+            </w:r>
+          </w:p>
+        </w:tc>
+      </w:tr>
+      <w:tr>
+        <w:trPr>
+          <w:trHeight w:val="530"/>
+        </w:trPr>
+        <w:tc>
+          <w:tcPr>
+            <w:cnfStyle w:val="001000000000" w:firstRow="0" w:lastRow="0" w:firstColumn="1" w:lastColumn="0" w:oddVBand="0" w:evenVBand="0" w:oddHBand="0" w:evenHBand="0" w:firstRowFirstColumn="0" w:firstRowLastColumn="0" w:lastRowFirstColumn="0" w:lastRowLastColumn="0"/>
+            <w:tcW w:w="2258" w:type="dxa"/>
+          </w:tcPr>
+          <w:p>
+            <w:r>
+              <w:t>Driver productivity</w:t>
+            </w:r>
+          </w:p>
+        </w:tc>
+        <w:tc>
+          <w:tcPr>
+            <w:tcW w:w="2258" w:type="dxa"/>
+          </w:tcPr>
+          <w:p>
+            <w:pPr>
+              <w:cnfStyle w:val="000000000000" w:firstRow="0" w:lastRow="0" w:firstColumn="0" w:lastColumn="0" w:oddVBand="0" w:evenVBand="0" w:oddHBand="0" w:evenHBand="0" w:firstRowFirstColumn="0" w:firstRowLastColumn="0" w:lastRowFirstColumn="0" w:lastRowLastColumn="0"/>
+            </w:pPr>
+            <w:r>
+              <w:t>No change or increase</w:t>
+            </w:r>
+          </w:p>
+        </w:tc>
+      </w:tr>
+      <w:tr>
+        <w:trPr>
+          <w:cnfStyle w:val="000000100000" w:firstRow="0" w:lastRow="0" w:firstColumn="0" w:lastColumn="0" w:oddVBand="0" w:evenVBand="0" w:oddHBand="1" w:evenHBand="0" w:firstRowFirstColumn="0" w:firstRowLastColumn="0" w:lastRowFirstColumn="0" w:lastRowLastColumn="0"/>
+          <w:trHeight w:val="568"/>
+        </w:trPr>
+        <w:tc>
+          <w:tcPr>
+            <w:cnfStyle w:val="001000000000" w:firstRow="0" w:lastRow="0" w:firstColumn="1" w:lastColumn="0" w:oddVBand="0" w:evenVBand="0" w:oddHBand="0" w:evenHBand="0" w:firstRowFirstColumn="0" w:firstRowLastColumn="0" w:lastRowFirstColumn="0" w:lastRowLastColumn="0"/>
+            <w:tcW w:w="2258" w:type="dxa"/>
+          </w:tcPr>
+          <w:p>
+            <w:r>
+              <w:t>Driver help requests</w:t>
+            </w:r>
+          </w:p>
+        </w:tc>
+        <w:tc>
+          <w:tcPr>
+            <w:tcW w:w="2258" w:type="dxa"/>
+          </w:tcPr>
+          <w:p>
+            <w:pPr>
+              <w:cnfStyle w:val="000000100000" w:firstRow="0" w:lastRow="0" w:firstColumn="0" w:lastColumn="0" w:oddVBand="0" w:evenVBand="0" w:oddHBand="1" w:evenHBand="0" w:firstRowFirstColumn="0" w:firstRowLastColumn="0" w:lastRowFirstColumn="0" w:lastRowLastColumn="0"/>
+            </w:pPr>
+            <w:r>
+              <w:t>No change or decrease</w:t>
+            </w:r>
+          </w:p>
+        </w:tc>
+      </w:tr>
+    </w:tbl>
+    <w:p>
+      <w:pPr>
+        <w:rPr>
+          <w:b/>
+        </w:rPr>
+      </w:pPr>
+      <w:r>
+        <w:rPr>
+          <w:b/>
+        </w:rPr>
+        <w:br w:type="page"/>
+      </w:r>
+    </w:p>
+    <w:p>
+      <w:pPr>
+        <w:rPr>
+          <w:b/>
+        </w:rPr>
+      </w:pPr>
+      <w:r>
+        <w:rPr>
+          <w:b/>
+        </w:rPr>
+        <w:t>Question 2</w:t>
+      </w:r>
+    </w:p>
+    <w:p>
+      <w:pPr>
+        <w:rPr>
+          <w:b/>
+        </w:rPr>
+      </w:pPr>
+      <w:r>
+        <w:rPr>
+          <w:b/>
+        </w:rPr>
+        <w:t>Q:</w:t>
+      </w:r>
+    </w:p>
+    <w:p>
+      <w:r>
+        <w:t>Outline a testing plan to evaluate if redesigned app performs better (according to the metrics you outlined). How would you balance the need to deliver quick results, with statistical rigor, and while still monitoring for risks?</w:t>
+      </w:r>
+    </w:p>
+    <w:p/>
+    <w:p>
+      <w:pPr>
+        <w:rPr>
+          <w:b/>
+        </w:rPr>
+      </w:pPr>
+      <w:r>
+        <w:rPr>
+          <w:b/>
+        </w:rPr>
+        <w:t>A:</w:t>
+      </w:r>
+    </w:p>
+    <w:p>
+      <w:pPr>
+        <w:rPr>
+          <w:i/>
+        </w:rPr>
+      </w:pPr>
+      <w:r>
+        <w:rPr>
+          <w:i/>
+        </w:rPr>
+        <w:t>Existing protocols</w:t>
+      </w:r>
+    </w:p>
+    <w:p>
+      <w:r>
+        <w:t xml:space="preserve">First, I would reach out to the team that is commonly tasked with A/B testing the rider app, and seek their recommendations or general testing framework.  This would provide consistency in mobile A/B testing, and reduce redundant work in developing testing frameworks. </w:t>
+      </w:r>
+    </w:p>
+    <w:p/>
+    <w:p>
+      <w:pPr>
+        <w:rPr>
+          <w:i/>
+        </w:rPr>
+      </w:pPr>
+      <w:r>
+        <w:rPr>
+          <w:i/>
+        </w:rPr>
+        <w:t>Assumptions</w:t>
+      </w:r>
+    </w:p>
+    <w:p>
+      <w:r>
+        <w:t>Additionally, I would confirm a few assumptions:</w:t>
+      </w:r>
+    </w:p>
+    <w:p>
+      <w:pPr>
+        <w:pStyle w:val="ListParagraph"/>
+        <w:numPr>
+          <w:ilvl w:val="0"/>
+          <w:numId w:val="3"/>
+        </w:numPr>
+      </w:pPr>
+      <w:r>
+        <w:t>Driver app versions before the new release are not substantially different</w:t>
+      </w:r>
+    </w:p>
+    <w:p>
+      <w:pPr>
+        <w:pStyle w:val="ListParagraph"/>
+        <w:numPr>
+          <w:ilvl w:val="0"/>
+          <w:numId w:val="3"/>
+        </w:numPr>
+      </w:pPr>
+      <w:r>
+        <w:t xml:space="preserve">Driver apps are not substantially different based on operating system (for both the </w:t>
+      </w:r>
+      <w:r>
+        <w:t>current</w:t>
+      </w:r>
+      <w:r>
+        <w:t xml:space="preserve"> release and the new release)</w:t>
+      </w:r>
+    </w:p>
+    <w:p>
+      <w:pPr>
+        <w:pStyle w:val="ListParagraph"/>
+        <w:numPr>
+          <w:ilvl w:val="0"/>
+          <w:numId w:val="3"/>
+        </w:numPr>
+      </w:pPr>
+      <w:r>
+        <w:t>The metrics above meet product owner needs</w:t>
+      </w:r>
+    </w:p>
+    <w:p/>
+    <w:p>
+      <w:pPr>
+        <w:rPr>
+          <w:i/>
+        </w:rPr>
+      </w:pPr>
+      <w:r>
+        <w:rPr>
+          <w:i/>
+        </w:rPr>
+        <w:t>Test design</w:t>
+      </w:r>
+    </w:p>
+    <w:p>
+      <w:r>
+        <w:t>In the absence of a testing plan from the rider app team</w:t>
+      </w:r>
+      <w:r>
+        <w:t>, I would proceed with the following trial:</w:t>
+      </w:r>
+    </w:p>
+    <w:p/>
+    <w:p>
+      <w:r>
+        <w:t>Segmentation: 3 distinct geographic locations, with 25% of drivers in each location forcibly upgraded to new version</w:t>
+      </w:r>
+      <w:r>
+        <w:t>, and the remaining 75% forcibly frozen in their current version</w:t>
+      </w:r>
+    </w:p>
+    <w:p>
+      <w:r>
+        <w:t>Length: 1 month</w:t>
+      </w:r>
+    </w:p>
+    <w:p>
+      <w:r>
+        <w:t>Safety checks: Hourly checks for drop in driver productivity (in case of app bugs or crashes), and monitoring driver help requests (to ease burn in period, watch for bugs or crashes)</w:t>
+      </w:r>
+    </w:p>
+    <w:p/>
+    <w:p>
+      <w:pPr>
+        <w:rPr>
+          <w:i/>
+        </w:rPr>
+      </w:pPr>
+      <w:r>
+        <w:rPr>
+          <w:i/>
+        </w:rPr>
+        <w:t>Summary</w:t>
+      </w:r>
+    </w:p>
+    <w:p>
+      <w:r>
+        <w:t>I feel that this trial design would be large and diverse enough to capture meaningful signal, without unduly exposing</w:t>
+      </w:r>
+      <w:r>
+        <w:t xml:space="preserve"> a large population of drivers to an unproven re-design. Additionally, network effects (e.g. drivers with the old app seeing drivers with the new app) should be minimal, and could be controlled by branding the new release as a ‘pre-release’ version. Finally, a </w:t>
+      </w:r>
+      <w:proofErr w:type="gramStart"/>
+      <w:r>
+        <w:t>one month</w:t>
+      </w:r>
+      <w:proofErr w:type="gramEnd"/>
+      <w:r>
+        <w:t xml:space="preserve"> test period should be enough to gather statistically significant results, and quickly iterate on the testing framework. </w:t>
+      </w:r>
+    </w:p>
+    <w:p>
+      <w:pPr>
+        <w:rPr>
+          <w:b/>
+        </w:rPr>
+      </w:pPr>
+    </w:p>
+    <w:p>
+      <w:pPr>
+        <w:rPr>
+          <w:b/>
+        </w:rPr>
+      </w:pPr>
+      <w:r>
+        <w:rPr>
+          <w:b/>
+        </w:rPr>
+        <w:br w:type="page"/>
+      </w:r>
+    </w:p>
+    <w:p>
+      <w:pPr>
+        <w:rPr>
+          <w:b/>
+        </w:rPr>
+      </w:pPr>
+      <w:r>
+        <w:rPr>
+          <w:b/>
+        </w:rPr>
+        <w:t>Question 3</w:t>
+      </w:r>
+    </w:p>
+    <w:p>
+      <w:pPr>
+        <w:rPr>
+          <w:b/>
+        </w:rPr>
+      </w:pPr>
+      <w:r>
+        <w:rPr>
+          <w:b/>
+        </w:rPr>
+        <w:t>Q:</w:t>
+      </w:r>
+    </w:p>
+    <w:p>
+      <w:r>
+        <w:t>Explain how you would translate the results from the testing plan into a decision on whether to launch the new design or roll it back.</w:t>
+      </w:r>
+    </w:p>
+    <w:p>
+      <w:pPr>
+        <w:rPr>
+          <w:b/>
+        </w:rPr>
+      </w:pPr>
+    </w:p>
+    <w:p>
+      <w:pPr>
+        <w:rPr>
+          <w:b/>
+        </w:rPr>
+      </w:pPr>
+      <w:r>
+        <w:rPr>
+          <w:b/>
+        </w:rPr>
+        <w:t>A:</w:t>
+      </w:r>
+    </w:p>
+    <w:p>
+      <w:r>
+        <w:t>I w</w:t>
+      </w:r>
+      <w:r>
+        <w:t xml:space="preserve">ould evaluate each of the metrics designed at the onset of the trial, relative to the thresholds designated at the onset of the trial. </w:t>
+      </w:r>
+    </w:p>
+    <w:p/>
+    <w:p>
+      <w:r>
+        <w:t xml:space="preserve">I would then identify if the thresholds and statistical significance levels were appropriate, and adjust the thresholds </w:t>
+      </w:r>
+      <w:r>
+        <w:t xml:space="preserve">and statistical significance levels </w:t>
+      </w:r>
+      <w:bookmarkStart w:id="0" w:name="_GoBack"/>
+      <w:bookmarkEnd w:id="0"/>
+      <w:r>
+        <w:t xml:space="preserve">as appropriate. </w:t>
+      </w:r>
     </w:p>
     <w:sectPr>
       <w:pgSz w:w="12240" w:h="15840"/>
@@ -1812,6 +3086,359 @@
     </w:sectPr>
   </w:body>
 </w:document>
+</file>
+
+<file path=word/numbering.xml><?xml version="1.0" encoding="utf-8"?>
+<w:numbering xmlns:wpc="http://schemas.microsoft.com/office/word/2010/wordprocessingCanvas" xmlns:mo="http://schemas.microsoft.com/office/mac/office/2008/main" xmlns:mc="http://schemas.openxmlformats.org/markup-compatibility/2006" xmlns:mv="urn:schemas-microsoft-com:mac:vml" xmlns:o="urn:schemas-microsoft-com:office:office" xmlns:r="http://schemas.openxmlformats.org/officeDocument/2006/relationships" xmlns:m="http://schemas.openxmlformats.org/officeDocument/2006/math" xmlns:v="urn:schemas-microsoft-com:vml" xmlns:wp14="http://schemas.microsoft.com/office/word/2010/wordprocessingDrawing" xmlns:wp="http://schemas.openxmlformats.org/drawingml/2006/wordprocessingDrawing" xmlns:w10="urn:schemas-microsoft-com:office:word" xmlns:w="http://schemas.openxmlformats.org/wordprocessingml/2006/main" xmlns:w14="http://schemas.microsoft.com/office/word/2010/wordml" xmlns:wpg="http://schemas.microsoft.com/office/word/2010/wordprocessingGroup" xmlns:wpi="http://schemas.microsoft.com/office/word/2010/wordprocessingInk" xmlns:wne="http://schemas.microsoft.com/office/word/2006/wordml" xmlns:wps="http://schemas.microsoft.com/office/word/2010/wordprocessingShape" mc:Ignorable="w14 wp14">
+  <w:abstractNum w:abstractNumId="0">
+    <w:nsid w:val="1B900782"/>
+    <w:multiLevelType w:val="hybridMultilevel"/>
+    <w:tmpl w:val="475C09CA"/>
+    <w:lvl w:ilvl="0" w:tplc="04090001">
+      <w:start w:val="1"/>
+      <w:numFmt w:val="bullet"/>
+      <w:lvlText w:val=""/>
+      <w:lvlJc w:val="left"/>
+      <w:pPr>
+        <w:ind w:left="720" w:hanging="360"/>
+      </w:pPr>
+      <w:rPr>
+        <w:rFonts w:ascii="Symbol" w:hAnsi="Symbol" w:hint="default"/>
+      </w:rPr>
+    </w:lvl>
+    <w:lvl w:ilvl="1" w:tplc="04090003" w:tentative="1">
+      <w:start w:val="1"/>
+      <w:numFmt w:val="bullet"/>
+      <w:lvlText w:val="o"/>
+      <w:lvlJc w:val="left"/>
+      <w:pPr>
+        <w:ind w:left="1440" w:hanging="360"/>
+      </w:pPr>
+      <w:rPr>
+        <w:rFonts w:ascii="Courier New" w:hAnsi="Courier New" w:hint="default"/>
+      </w:rPr>
+    </w:lvl>
+    <w:lvl w:ilvl="2" w:tplc="04090005" w:tentative="1">
+      <w:start w:val="1"/>
+      <w:numFmt w:val="bullet"/>
+      <w:lvlText w:val=""/>
+      <w:lvlJc w:val="left"/>
+      <w:pPr>
+        <w:ind w:left="2160" w:hanging="360"/>
+      </w:pPr>
+      <w:rPr>
+        <w:rFonts w:ascii="Wingdings" w:hAnsi="Wingdings" w:hint="default"/>
+      </w:rPr>
+    </w:lvl>
+    <w:lvl w:ilvl="3" w:tplc="04090001" w:tentative="1">
+      <w:start w:val="1"/>
+      <w:numFmt w:val="bullet"/>
+      <w:lvlText w:val=""/>
+      <w:lvlJc w:val="left"/>
+      <w:pPr>
+        <w:ind w:left="2880" w:hanging="360"/>
+      </w:pPr>
+      <w:rPr>
+        <w:rFonts w:ascii="Symbol" w:hAnsi="Symbol" w:hint="default"/>
+      </w:rPr>
+    </w:lvl>
+    <w:lvl w:ilvl="4" w:tplc="04090003" w:tentative="1">
+      <w:start w:val="1"/>
+      <w:numFmt w:val="bullet"/>
+      <w:lvlText w:val="o"/>
+      <w:lvlJc w:val="left"/>
+      <w:pPr>
+        <w:ind w:left="3600" w:hanging="360"/>
+      </w:pPr>
+      <w:rPr>
+        <w:rFonts w:ascii="Courier New" w:hAnsi="Courier New" w:hint="default"/>
+      </w:rPr>
+    </w:lvl>
+    <w:lvl w:ilvl="5" w:tplc="04090005" w:tentative="1">
+      <w:start w:val="1"/>
+      <w:numFmt w:val="bullet"/>
+      <w:lvlText w:val=""/>
+      <w:lvlJc w:val="left"/>
+      <w:pPr>
+        <w:ind w:left="4320" w:hanging="360"/>
+      </w:pPr>
+      <w:rPr>
+        <w:rFonts w:ascii="Wingdings" w:hAnsi="Wingdings" w:hint="default"/>
+      </w:rPr>
+    </w:lvl>
+    <w:lvl w:ilvl="6" w:tplc="04090001" w:tentative="1">
+      <w:start w:val="1"/>
+      <w:numFmt w:val="bullet"/>
+      <w:lvlText w:val=""/>
+      <w:lvlJc w:val="left"/>
+      <w:pPr>
+        <w:ind w:left="5040" w:hanging="360"/>
+      </w:pPr>
+      <w:rPr>
+        <w:rFonts w:ascii="Symbol" w:hAnsi="Symbol" w:hint="default"/>
+      </w:rPr>
+    </w:lvl>
+    <w:lvl w:ilvl="7" w:tplc="04090003" w:tentative="1">
+      <w:start w:val="1"/>
+      <w:numFmt w:val="bullet"/>
+      <w:lvlText w:val="o"/>
+      <w:lvlJc w:val="left"/>
+      <w:pPr>
+        <w:ind w:left="5760" w:hanging="360"/>
+      </w:pPr>
+      <w:rPr>
+        <w:rFonts w:ascii="Courier New" w:hAnsi="Courier New" w:hint="default"/>
+      </w:rPr>
+    </w:lvl>
+    <w:lvl w:ilvl="8" w:tplc="04090005" w:tentative="1">
+      <w:start w:val="1"/>
+      <w:numFmt w:val="bullet"/>
+      <w:lvlText w:val=""/>
+      <w:lvlJc w:val="left"/>
+      <w:pPr>
+        <w:ind w:left="6480" w:hanging="360"/>
+      </w:pPr>
+      <w:rPr>
+        <w:rFonts w:ascii="Wingdings" w:hAnsi="Wingdings" w:hint="default"/>
+      </w:rPr>
+    </w:lvl>
+  </w:abstractNum>
+  <w:abstractNum w:abstractNumId="1">
+    <w:nsid w:val="34E86E5D"/>
+    <w:multiLevelType w:val="hybridMultilevel"/>
+    <w:tmpl w:val="5C8846FA"/>
+    <w:lvl w:ilvl="0" w:tplc="04090001">
+      <w:start w:val="1"/>
+      <w:numFmt w:val="bullet"/>
+      <w:lvlText w:val=""/>
+      <w:lvlJc w:val="left"/>
+      <w:pPr>
+        <w:ind w:left="720" w:hanging="360"/>
+      </w:pPr>
+      <w:rPr>
+        <w:rFonts w:ascii="Symbol" w:hAnsi="Symbol" w:hint="default"/>
+      </w:rPr>
+    </w:lvl>
+    <w:lvl w:ilvl="1" w:tplc="04090003" w:tentative="1">
+      <w:start w:val="1"/>
+      <w:numFmt w:val="bullet"/>
+      <w:lvlText w:val="o"/>
+      <w:lvlJc w:val="left"/>
+      <w:pPr>
+        <w:ind w:left="1440" w:hanging="360"/>
+      </w:pPr>
+      <w:rPr>
+        <w:rFonts w:ascii="Courier New" w:hAnsi="Courier New" w:hint="default"/>
+      </w:rPr>
+    </w:lvl>
+    <w:lvl w:ilvl="2" w:tplc="04090005" w:tentative="1">
+      <w:start w:val="1"/>
+      <w:numFmt w:val="bullet"/>
+      <w:lvlText w:val=""/>
+      <w:lvlJc w:val="left"/>
+      <w:pPr>
+        <w:ind w:left="2160" w:hanging="360"/>
+      </w:pPr>
+      <w:rPr>
+        <w:rFonts w:ascii="Wingdings" w:hAnsi="Wingdings" w:hint="default"/>
+      </w:rPr>
+    </w:lvl>
+    <w:lvl w:ilvl="3" w:tplc="04090001" w:tentative="1">
+      <w:start w:val="1"/>
+      <w:numFmt w:val="bullet"/>
+      <w:lvlText w:val=""/>
+      <w:lvlJc w:val="left"/>
+      <w:pPr>
+        <w:ind w:left="2880" w:hanging="360"/>
+      </w:pPr>
+      <w:rPr>
+        <w:rFonts w:ascii="Symbol" w:hAnsi="Symbol" w:hint="default"/>
+      </w:rPr>
+    </w:lvl>
+    <w:lvl w:ilvl="4" w:tplc="04090003" w:tentative="1">
+      <w:start w:val="1"/>
+      <w:numFmt w:val="bullet"/>
+      <w:lvlText w:val="o"/>
+      <w:lvlJc w:val="left"/>
+      <w:pPr>
+        <w:ind w:left="3600" w:hanging="360"/>
+      </w:pPr>
+      <w:rPr>
+        <w:rFonts w:ascii="Courier New" w:hAnsi="Courier New" w:hint="default"/>
+      </w:rPr>
+    </w:lvl>
+    <w:lvl w:ilvl="5" w:tplc="04090005" w:tentative="1">
+      <w:start w:val="1"/>
+      <w:numFmt w:val="bullet"/>
+      <w:lvlText w:val=""/>
+      <w:lvlJc w:val="left"/>
+      <w:pPr>
+        <w:ind w:left="4320" w:hanging="360"/>
+      </w:pPr>
+      <w:rPr>
+        <w:rFonts w:ascii="Wingdings" w:hAnsi="Wingdings" w:hint="default"/>
+      </w:rPr>
+    </w:lvl>
+    <w:lvl w:ilvl="6" w:tplc="04090001" w:tentative="1">
+      <w:start w:val="1"/>
+      <w:numFmt w:val="bullet"/>
+      <w:lvlText w:val=""/>
+      <w:lvlJc w:val="left"/>
+      <w:pPr>
+        <w:ind w:left="5040" w:hanging="360"/>
+      </w:pPr>
+      <w:rPr>
+        <w:rFonts w:ascii="Symbol" w:hAnsi="Symbol" w:hint="default"/>
+      </w:rPr>
+    </w:lvl>
+    <w:lvl w:ilvl="7" w:tplc="04090003" w:tentative="1">
+      <w:start w:val="1"/>
+      <w:numFmt w:val="bullet"/>
+      <w:lvlText w:val="o"/>
+      <w:lvlJc w:val="left"/>
+      <w:pPr>
+        <w:ind w:left="5760" w:hanging="360"/>
+      </w:pPr>
+      <w:rPr>
+        <w:rFonts w:ascii="Courier New" w:hAnsi="Courier New" w:hint="default"/>
+      </w:rPr>
+    </w:lvl>
+    <w:lvl w:ilvl="8" w:tplc="04090005" w:tentative="1">
+      <w:start w:val="1"/>
+      <w:numFmt w:val="bullet"/>
+      <w:lvlText w:val=""/>
+      <w:lvlJc w:val="left"/>
+      <w:pPr>
+        <w:ind w:left="6480" w:hanging="360"/>
+      </w:pPr>
+      <w:rPr>
+        <w:rFonts w:ascii="Wingdings" w:hAnsi="Wingdings" w:hint="default"/>
+      </w:rPr>
+    </w:lvl>
+  </w:abstractNum>
+  <w:abstractNum w:abstractNumId="2">
+    <w:nsid w:val="6BCE144B"/>
+    <w:multiLevelType w:val="hybridMultilevel"/>
+    <w:tmpl w:val="730E61DE"/>
+    <w:lvl w:ilvl="0" w:tplc="04090001">
+      <w:start w:val="1"/>
+      <w:numFmt w:val="bullet"/>
+      <w:lvlText w:val=""/>
+      <w:lvlJc w:val="left"/>
+      <w:pPr>
+        <w:ind w:left="720" w:hanging="360"/>
+      </w:pPr>
+      <w:rPr>
+        <w:rFonts w:ascii="Symbol" w:hAnsi="Symbol" w:hint="default"/>
+      </w:rPr>
+    </w:lvl>
+    <w:lvl w:ilvl="1" w:tplc="04090003" w:tentative="1">
+      <w:start w:val="1"/>
+      <w:numFmt w:val="bullet"/>
+      <w:lvlText w:val="o"/>
+      <w:lvlJc w:val="left"/>
+      <w:pPr>
+        <w:ind w:left="1440" w:hanging="360"/>
+      </w:pPr>
+      <w:rPr>
+        <w:rFonts w:ascii="Courier New" w:hAnsi="Courier New" w:hint="default"/>
+      </w:rPr>
+    </w:lvl>
+    <w:lvl w:ilvl="2" w:tplc="04090005" w:tentative="1">
+      <w:start w:val="1"/>
+      <w:numFmt w:val="bullet"/>
+      <w:lvlText w:val=""/>
+      <w:lvlJc w:val="left"/>
+      <w:pPr>
+        <w:ind w:left="2160" w:hanging="360"/>
+      </w:pPr>
+      <w:rPr>
+        <w:rFonts w:ascii="Wingdings" w:hAnsi="Wingdings" w:hint="default"/>
+      </w:rPr>
+    </w:lvl>
+    <w:lvl w:ilvl="3" w:tplc="04090001" w:tentative="1">
+      <w:start w:val="1"/>
+      <w:numFmt w:val="bullet"/>
+      <w:lvlText w:val=""/>
+      <w:lvlJc w:val="left"/>
+      <w:pPr>
+        <w:ind w:left="2880" w:hanging="360"/>
+      </w:pPr>
+      <w:rPr>
+        <w:rFonts w:ascii="Symbol" w:hAnsi="Symbol" w:hint="default"/>
+      </w:rPr>
+    </w:lvl>
+    <w:lvl w:ilvl="4" w:tplc="04090003" w:tentative="1">
+      <w:start w:val="1"/>
+      <w:numFmt w:val="bullet"/>
+      <w:lvlText w:val="o"/>
+      <w:lvlJc w:val="left"/>
+      <w:pPr>
+        <w:ind w:left="3600" w:hanging="360"/>
+      </w:pPr>
+      <w:rPr>
+        <w:rFonts w:ascii="Courier New" w:hAnsi="Courier New" w:hint="default"/>
+      </w:rPr>
+    </w:lvl>
+    <w:lvl w:ilvl="5" w:tplc="04090005" w:tentative="1">
+      <w:start w:val="1"/>
+      <w:numFmt w:val="bullet"/>
+      <w:lvlText w:val=""/>
+      <w:lvlJc w:val="left"/>
+      <w:pPr>
+        <w:ind w:left="4320" w:hanging="360"/>
+      </w:pPr>
+      <w:rPr>
+        <w:rFonts w:ascii="Wingdings" w:hAnsi="Wingdings" w:hint="default"/>
+      </w:rPr>
+    </w:lvl>
+    <w:lvl w:ilvl="6" w:tplc="04090001" w:tentative="1">
+      <w:start w:val="1"/>
+      <w:numFmt w:val="bullet"/>
+      <w:lvlText w:val=""/>
+      <w:lvlJc w:val="left"/>
+      <w:pPr>
+        <w:ind w:left="5040" w:hanging="360"/>
+      </w:pPr>
+      <w:rPr>
+        <w:rFonts w:ascii="Symbol" w:hAnsi="Symbol" w:hint="default"/>
+      </w:rPr>
+    </w:lvl>
+    <w:lvl w:ilvl="7" w:tplc="04090003" w:tentative="1">
+      <w:start w:val="1"/>
+      <w:numFmt w:val="bullet"/>
+      <w:lvlText w:val="o"/>
+      <w:lvlJc w:val="left"/>
+      <w:pPr>
+        <w:ind w:left="5760" w:hanging="360"/>
+      </w:pPr>
+      <w:rPr>
+        <w:rFonts w:ascii="Courier New" w:hAnsi="Courier New" w:hint="default"/>
+      </w:rPr>
+    </w:lvl>
+    <w:lvl w:ilvl="8" w:tplc="04090005" w:tentative="1">
+      <w:start w:val="1"/>
+      <w:numFmt w:val="bullet"/>
+      <w:lvlText w:val=""/>
+      <w:lvlJc w:val="left"/>
+      <w:pPr>
+        <w:ind w:left="6480" w:hanging="360"/>
+      </w:pPr>
+      <w:rPr>
+        <w:rFonts w:ascii="Wingdings" w:hAnsi="Wingdings" w:hint="default"/>
+      </w:rPr>
+    </w:lvl>
+  </w:abstractNum>
+  <w:num w:numId="1">
+    <w:abstractNumId w:val="1"/>
+  </w:num>
+  <w:num w:numId="2">
+    <w:abstractNumId w:val="0"/>
+  </w:num>
+  <w:num w:numId="3">
+    <w:abstractNumId w:val="2"/>
+  </w:num>
+</w:numbering>
 </file>
 
 <file path=word/styles.xml><?xml version="1.0" encoding="utf-8"?>
@@ -2065,6 +3692,140 @@
       <w:sz w:val="20"/>
       <w:szCs w:val="20"/>
     </w:rPr>
+  </w:style>
+  <w:style w:type="paragraph" w:styleId="ListParagraph">
+    <w:name w:val="List Paragraph"/>
+    <w:basedOn w:val="Normal"/>
+    <w:uiPriority w:val="34"/>
+    <w:qFormat/>
+    <w:rsid w:val="00B8720E"/>
+    <w:pPr>
+      <w:ind w:left="720"/>
+      <w:contextualSpacing/>
+    </w:pPr>
+  </w:style>
+  <w:style w:type="table" w:styleId="TableGrid">
+    <w:name w:val="Table Grid"/>
+    <w:basedOn w:val="TableNormal"/>
+    <w:uiPriority w:val="59"/>
+    <w:rsid w:val="00135827"/>
+    <w:tblPr>
+      <w:tblInd w:w="0" w:type="dxa"/>
+      <w:tblBorders>
+        <w:top w:val="single" w:sz="4" w:space="0" w:color="auto"/>
+        <w:left w:val="single" w:sz="4" w:space="0" w:color="auto"/>
+        <w:bottom w:val="single" w:sz="4" w:space="0" w:color="auto"/>
+        <w:right w:val="single" w:sz="4" w:space="0" w:color="auto"/>
+        <w:insideH w:val="single" w:sz="4" w:space="0" w:color="auto"/>
+        <w:insideV w:val="single" w:sz="4" w:space="0" w:color="auto"/>
+      </w:tblBorders>
+      <w:tblCellMar>
+        <w:top w:w="0" w:type="dxa"/>
+        <w:left w:w="108" w:type="dxa"/>
+        <w:bottom w:w="0" w:type="dxa"/>
+        <w:right w:w="108" w:type="dxa"/>
+      </w:tblCellMar>
+    </w:tblPr>
+  </w:style>
+  <w:style w:type="table" w:styleId="LightShading">
+    <w:name w:val="Light Shading"/>
+    <w:basedOn w:val="TableNormal"/>
+    <w:uiPriority w:val="60"/>
+    <w:rsid w:val="00135827"/>
+    <w:rPr>
+      <w:color w:val="000000" w:themeColor="text1" w:themeShade="BF"/>
+    </w:rPr>
+    <w:tblPr>
+      <w:tblStyleRowBandSize w:val="1"/>
+      <w:tblStyleColBandSize w:val="1"/>
+      <w:tblInd w:w="0" w:type="dxa"/>
+      <w:tblBorders>
+        <w:top w:val="single" w:sz="8" w:space="0" w:color="000000" w:themeColor="text1"/>
+        <w:bottom w:val="single" w:sz="8" w:space="0" w:color="000000" w:themeColor="text1"/>
+      </w:tblBorders>
+      <w:tblCellMar>
+        <w:top w:w="0" w:type="dxa"/>
+        <w:left w:w="108" w:type="dxa"/>
+        <w:bottom w:w="0" w:type="dxa"/>
+        <w:right w:w="108" w:type="dxa"/>
+      </w:tblCellMar>
+    </w:tblPr>
+    <w:tblStylePr w:type="firstRow">
+      <w:pPr>
+        <w:spacing w:before="0" w:after="0" w:line="240" w:lineRule="auto"/>
+      </w:pPr>
+      <w:rPr>
+        <w:b/>
+        <w:bCs/>
+      </w:rPr>
+      <w:tblPr/>
+      <w:tcPr>
+        <w:tcBorders>
+          <w:top w:val="single" w:sz="8" w:space="0" w:color="000000" w:themeColor="text1"/>
+          <w:left w:val="nil"/>
+          <w:bottom w:val="single" w:sz="8" w:space="0" w:color="000000" w:themeColor="text1"/>
+          <w:right w:val="nil"/>
+          <w:insideH w:val="nil"/>
+          <w:insideV w:val="nil"/>
+        </w:tcBorders>
+      </w:tcPr>
+    </w:tblStylePr>
+    <w:tblStylePr w:type="lastRow">
+      <w:pPr>
+        <w:spacing w:before="0" w:after="0" w:line="240" w:lineRule="auto"/>
+      </w:pPr>
+      <w:rPr>
+        <w:b/>
+        <w:bCs/>
+      </w:rPr>
+      <w:tblPr/>
+      <w:tcPr>
+        <w:tcBorders>
+          <w:top w:val="single" w:sz="8" w:space="0" w:color="000000" w:themeColor="text1"/>
+          <w:left w:val="nil"/>
+          <w:bottom w:val="single" w:sz="8" w:space="0" w:color="000000" w:themeColor="text1"/>
+          <w:right w:val="nil"/>
+          <w:insideH w:val="nil"/>
+          <w:insideV w:val="nil"/>
+        </w:tcBorders>
+      </w:tcPr>
+    </w:tblStylePr>
+    <w:tblStylePr w:type="firstCol">
+      <w:rPr>
+        <w:b/>
+        <w:bCs/>
+      </w:rPr>
+    </w:tblStylePr>
+    <w:tblStylePr w:type="lastCol">
+      <w:rPr>
+        <w:b/>
+        <w:bCs/>
+      </w:rPr>
+    </w:tblStylePr>
+    <w:tblStylePr w:type="band1Vert">
+      <w:tblPr/>
+      <w:tcPr>
+        <w:tcBorders>
+          <w:left w:val="nil"/>
+          <w:right w:val="nil"/>
+          <w:insideH w:val="nil"/>
+          <w:insideV w:val="nil"/>
+        </w:tcBorders>
+        <w:shd w:val="clear" w:color="auto" w:fill="C0C0C0" w:themeFill="text1" w:themeFillTint="3F"/>
+      </w:tcPr>
+    </w:tblStylePr>
+    <w:tblStylePr w:type="band1Horz">
+      <w:tblPr/>
+      <w:tcPr>
+        <w:tcBorders>
+          <w:left w:val="nil"/>
+          <w:right w:val="nil"/>
+          <w:insideH w:val="nil"/>
+          <w:insideV w:val="nil"/>
+        </w:tcBorders>
+        <w:shd w:val="clear" w:color="auto" w:fill="C0C0C0" w:themeFill="text1" w:themeFillTint="3F"/>
+      </w:tcPr>
+    </w:tblStylePr>
   </w:style>
 </w:styles>
 </file>
@@ -2320,6 +4081,140 @@
       <w:sz w:val="20"/>
       <w:szCs w:val="20"/>
     </w:rPr>
+  </w:style>
+  <w:style w:type="paragraph" w:styleId="ListParagraph">
+    <w:name w:val="List Paragraph"/>
+    <w:basedOn w:val="Normal"/>
+    <w:uiPriority w:val="34"/>
+    <w:qFormat/>
+    <w:rsid w:val="00B8720E"/>
+    <w:pPr>
+      <w:ind w:left="720"/>
+      <w:contextualSpacing/>
+    </w:pPr>
+  </w:style>
+  <w:style w:type="table" w:styleId="TableGrid">
+    <w:name w:val="Table Grid"/>
+    <w:basedOn w:val="TableNormal"/>
+    <w:uiPriority w:val="59"/>
+    <w:rsid w:val="00135827"/>
+    <w:tblPr>
+      <w:tblInd w:w="0" w:type="dxa"/>
+      <w:tblBorders>
+        <w:top w:val="single" w:sz="4" w:space="0" w:color="auto"/>
+        <w:left w:val="single" w:sz="4" w:space="0" w:color="auto"/>
+        <w:bottom w:val="single" w:sz="4" w:space="0" w:color="auto"/>
+        <w:right w:val="single" w:sz="4" w:space="0" w:color="auto"/>
+        <w:insideH w:val="single" w:sz="4" w:space="0" w:color="auto"/>
+        <w:insideV w:val="single" w:sz="4" w:space="0" w:color="auto"/>
+      </w:tblBorders>
+      <w:tblCellMar>
+        <w:top w:w="0" w:type="dxa"/>
+        <w:left w:w="108" w:type="dxa"/>
+        <w:bottom w:w="0" w:type="dxa"/>
+        <w:right w:w="108" w:type="dxa"/>
+      </w:tblCellMar>
+    </w:tblPr>
+  </w:style>
+  <w:style w:type="table" w:styleId="LightShading">
+    <w:name w:val="Light Shading"/>
+    <w:basedOn w:val="TableNormal"/>
+    <w:uiPriority w:val="60"/>
+    <w:rsid w:val="00135827"/>
+    <w:rPr>
+      <w:color w:val="000000" w:themeColor="text1" w:themeShade="BF"/>
+    </w:rPr>
+    <w:tblPr>
+      <w:tblStyleRowBandSize w:val="1"/>
+      <w:tblStyleColBandSize w:val="1"/>
+      <w:tblInd w:w="0" w:type="dxa"/>
+      <w:tblBorders>
+        <w:top w:val="single" w:sz="8" w:space="0" w:color="000000" w:themeColor="text1"/>
+        <w:bottom w:val="single" w:sz="8" w:space="0" w:color="000000" w:themeColor="text1"/>
+      </w:tblBorders>
+      <w:tblCellMar>
+        <w:top w:w="0" w:type="dxa"/>
+        <w:left w:w="108" w:type="dxa"/>
+        <w:bottom w:w="0" w:type="dxa"/>
+        <w:right w:w="108" w:type="dxa"/>
+      </w:tblCellMar>
+    </w:tblPr>
+    <w:tblStylePr w:type="firstRow">
+      <w:pPr>
+        <w:spacing w:before="0" w:after="0" w:line="240" w:lineRule="auto"/>
+      </w:pPr>
+      <w:rPr>
+        <w:b/>
+        <w:bCs/>
+      </w:rPr>
+      <w:tblPr/>
+      <w:tcPr>
+        <w:tcBorders>
+          <w:top w:val="single" w:sz="8" w:space="0" w:color="000000" w:themeColor="text1"/>
+          <w:left w:val="nil"/>
+          <w:bottom w:val="single" w:sz="8" w:space="0" w:color="000000" w:themeColor="text1"/>
+          <w:right w:val="nil"/>
+          <w:insideH w:val="nil"/>
+          <w:insideV w:val="nil"/>
+        </w:tcBorders>
+      </w:tcPr>
+    </w:tblStylePr>
+    <w:tblStylePr w:type="lastRow">
+      <w:pPr>
+        <w:spacing w:before="0" w:after="0" w:line="240" w:lineRule="auto"/>
+      </w:pPr>
+      <w:rPr>
+        <w:b/>
+        <w:bCs/>
+      </w:rPr>
+      <w:tblPr/>
+      <w:tcPr>
+        <w:tcBorders>
+          <w:top w:val="single" w:sz="8" w:space="0" w:color="000000" w:themeColor="text1"/>
+          <w:left w:val="nil"/>
+          <w:bottom w:val="single" w:sz="8" w:space="0" w:color="000000" w:themeColor="text1"/>
+          <w:right w:val="nil"/>
+          <w:insideH w:val="nil"/>
+          <w:insideV w:val="nil"/>
+        </w:tcBorders>
+      </w:tcPr>
+    </w:tblStylePr>
+    <w:tblStylePr w:type="firstCol">
+      <w:rPr>
+        <w:b/>
+        <w:bCs/>
+      </w:rPr>
+    </w:tblStylePr>
+    <w:tblStylePr w:type="lastCol">
+      <w:rPr>
+        <w:b/>
+        <w:bCs/>
+      </w:rPr>
+    </w:tblStylePr>
+    <w:tblStylePr w:type="band1Vert">
+      <w:tblPr/>
+      <w:tcPr>
+        <w:tcBorders>
+          <w:left w:val="nil"/>
+          <w:right w:val="nil"/>
+          <w:insideH w:val="nil"/>
+          <w:insideV w:val="nil"/>
+        </w:tcBorders>
+        <w:shd w:val="clear" w:color="auto" w:fill="C0C0C0" w:themeFill="text1" w:themeFillTint="3F"/>
+      </w:tcPr>
+    </w:tblStylePr>
+    <w:tblStylePr w:type="band1Horz">
+      <w:tblPr/>
+      <w:tcPr>
+        <w:tcBorders>
+          <w:left w:val="nil"/>
+          <w:right w:val="nil"/>
+          <w:insideH w:val="nil"/>
+          <w:insideV w:val="nil"/>
+        </w:tcBorders>
+        <w:shd w:val="clear" w:color="auto" w:fill="C0C0C0" w:themeFill="text1" w:themeFillTint="3F"/>
+      </w:tcPr>
+    </w:tblStylePr>
   </w:style>
 </w:styles>
 </file>

</xml_diff>

<commit_message>
updating documentation for q3
</commit_message>
<xml_diff>
--- a/docs/responses/responses.docx
+++ b/docs/responses/responses.docx
@@ -12,15 +12,7 @@
     </w:p>
     <w:p>
       <w:r>
-        <w:t xml:space="preserve">Nota </w:t>
-      </w:r>
-      <w:proofErr w:type="spellStart"/>
-      <w:r>
-        <w:t>Bene</w:t>
-      </w:r>
-      <w:proofErr w:type="spellEnd"/>
-      <w:r>
-        <w:t xml:space="preserve">: I’ve made a few assumptions, such as what time best represents a trip, and </w:t>
+        <w:t xml:space="preserve">Nota Bene: I’ve made a few assumptions, such as what time best represents a trip, and </w:t>
       </w:r>
       <w:r>
         <w:t>that users do not have multiple completed sign ups</w:t>
@@ -32,15 +24,7 @@
     <w:p/>
     <w:p>
       <w:r>
-        <w:t xml:space="preserve">Additionally, I’ve put little emphasis in manual query optimization. For example, for question 2 could subset sub-tables for </w:t>
-      </w:r>
-      <w:proofErr w:type="gramStart"/>
-      <w:r>
-        <w:t>the for</w:t>
-      </w:r>
-      <w:proofErr w:type="gramEnd"/>
-      <w:r>
-        <w:t xml:space="preserve"> the first week of 2016. I assume that the query planner used is smart enough to make these optimizations. </w:t>
+        <w:t xml:space="preserve">Additionally, I’ve put little emphasis in manual query optimization. For example, for question 2 could subset sub-tables for the for the first week of 2016. I assume that the query planner used is smart enough to make these optimizations. </w:t>
       </w:r>
     </w:p>
     <w:p/>
@@ -68,23 +52,7 @@
         <w:t xml:space="preserve"> </w:t>
       </w:r>
       <w:r>
-        <w:t>For each of the cities '</w:t>
-      </w:r>
-      <w:proofErr w:type="spellStart"/>
-      <w:r>
-        <w:t>Qarth</w:t>
-      </w:r>
-      <w:proofErr w:type="spellEnd"/>
-      <w:r>
-        <w:t>' and '</w:t>
-      </w:r>
-      <w:proofErr w:type="spellStart"/>
-      <w:r>
-        <w:t>Meereen</w:t>
-      </w:r>
-      <w:proofErr w:type="spellEnd"/>
-      <w:r>
-        <w:t>', calculate 90th percentile difference between Actual and Predicted ETA for all completed trips within the last 30 days.</w:t>
+        <w:t>For each of the cities 'Qarth' and 'Meereen', calculate 90th percentile difference between Actual and Predicted ETA for all completed trips within the last 30 days.</w:t>
       </w:r>
     </w:p>
     <w:p/>
@@ -150,17 +118,6 @@
           <w:szCs w:val="18"/>
         </w:rPr>
         <w:br/>
-      </w:r>
-      <w:proofErr w:type="gramStart"/>
-      <w:r>
-        <w:rPr>
-          <w:rFonts w:ascii="Menlo" w:hAnsi="Menlo" w:cs="Courier"/>
-          <w:b/>
-          <w:bCs/>
-          <w:color w:val="CC7832"/>
-          <w:sz w:val="18"/>
-          <w:szCs w:val="18"/>
-        </w:rPr>
         <w:t xml:space="preserve">  </w:t>
       </w:r>
       <w:r>
@@ -170,17 +127,7 @@
           <w:sz w:val="18"/>
           <w:szCs w:val="18"/>
         </w:rPr>
-        <w:t>PERCENTILE</w:t>
-      </w:r>
-      <w:proofErr w:type="gramEnd"/>
-      <w:r>
-        <w:rPr>
-          <w:rFonts w:ascii="Menlo" w:hAnsi="Menlo" w:cs="Courier"/>
-          <w:color w:val="A9B7C6"/>
-          <w:sz w:val="18"/>
-          <w:szCs w:val="18"/>
-        </w:rPr>
-        <w:t>_CONT(</w:t>
+        <w:t>PERCENTILE_CONT(</w:t>
       </w:r>
       <w:r>
         <w:rPr>
@@ -241,25 +188,14 @@
         </w:rPr>
         <w:t xml:space="preserve">ORDER BY </w:t>
       </w:r>
-      <w:proofErr w:type="spellStart"/>
-      <w:r>
-        <w:rPr>
-          <w:rFonts w:ascii="Menlo" w:hAnsi="Menlo" w:cs="Courier"/>
-          <w:color w:val="A9B7C6"/>
-          <w:sz w:val="18"/>
-          <w:szCs w:val="18"/>
-        </w:rPr>
-        <w:t>trips.actual_eta-predicted_eta</w:t>
-      </w:r>
-      <w:proofErr w:type="spellEnd"/>
-      <w:r>
-        <w:rPr>
-          <w:rFonts w:ascii="Menlo" w:hAnsi="Menlo" w:cs="Courier"/>
-          <w:color w:val="A9B7C6"/>
-          <w:sz w:val="18"/>
-          <w:szCs w:val="18"/>
-        </w:rPr>
-        <w:t>)</w:t>
+      <w:r>
+        <w:rPr>
+          <w:rFonts w:ascii="Menlo" w:hAnsi="Menlo" w:cs="Courier"/>
+          <w:color w:val="A9B7C6"/>
+          <w:sz w:val="18"/>
+          <w:szCs w:val="18"/>
+        </w:rPr>
+        <w:t>trips.actual_eta-predicted_eta)</w:t>
       </w:r>
       <w:r>
         <w:rPr>
@@ -372,37 +308,15 @@
         </w:rPr>
         <w:t xml:space="preserve">WHERE </w:t>
       </w:r>
-      <w:proofErr w:type="spellStart"/>
-      <w:r>
-        <w:rPr>
-          <w:rFonts w:ascii="Menlo" w:hAnsi="Menlo" w:cs="Courier"/>
-          <w:color w:val="A9B7C6"/>
-          <w:sz w:val="18"/>
-          <w:szCs w:val="18"/>
-        </w:rPr>
-        <w:t>trips.city_id</w:t>
-      </w:r>
-      <w:proofErr w:type="spellEnd"/>
-      <w:r>
-        <w:rPr>
-          <w:rFonts w:ascii="Menlo" w:hAnsi="Menlo" w:cs="Courier"/>
-          <w:color w:val="A9B7C6"/>
-          <w:sz w:val="18"/>
-          <w:szCs w:val="18"/>
-        </w:rPr>
-        <w:t xml:space="preserve"> == </w:t>
-      </w:r>
-      <w:proofErr w:type="spellStart"/>
-      <w:r>
-        <w:rPr>
-          <w:rFonts w:ascii="Menlo" w:hAnsi="Menlo" w:cs="Courier"/>
-          <w:color w:val="A9B7C6"/>
-          <w:sz w:val="18"/>
-          <w:szCs w:val="18"/>
-        </w:rPr>
-        <w:t>cities.city_id</w:t>
-      </w:r>
-      <w:proofErr w:type="spellEnd"/>
+      <w:r>
+        <w:rPr>
+          <w:rFonts w:ascii="Menlo" w:hAnsi="Menlo" w:cs="Courier"/>
+          <w:color w:val="A9B7C6"/>
+          <w:sz w:val="18"/>
+          <w:szCs w:val="18"/>
+        </w:rPr>
+        <w:t>trips.city_id == cities.city_id</w:t>
+      </w:r>
       <w:r>
         <w:rPr>
           <w:rFonts w:ascii="Menlo" w:hAnsi="Menlo" w:cs="Courier"/>
@@ -424,25 +338,14 @@
         </w:rPr>
         <w:t xml:space="preserve">WHERE </w:t>
       </w:r>
-      <w:proofErr w:type="spellStart"/>
-      <w:r>
-        <w:rPr>
-          <w:rFonts w:ascii="Menlo" w:hAnsi="Menlo" w:cs="Courier"/>
-          <w:color w:val="A9B7C6"/>
-          <w:sz w:val="18"/>
-          <w:szCs w:val="18"/>
-        </w:rPr>
-        <w:t>cities.city_name</w:t>
-      </w:r>
-      <w:proofErr w:type="spellEnd"/>
-      <w:r>
-        <w:rPr>
-          <w:rFonts w:ascii="Menlo" w:hAnsi="Menlo" w:cs="Courier"/>
-          <w:color w:val="A9B7C6"/>
-          <w:sz w:val="18"/>
-          <w:szCs w:val="18"/>
-        </w:rPr>
-        <w:t xml:space="preserve"> </w:t>
+      <w:r>
+        <w:rPr>
+          <w:rFonts w:ascii="Menlo" w:hAnsi="Menlo" w:cs="Courier"/>
+          <w:color w:val="A9B7C6"/>
+          <w:sz w:val="18"/>
+          <w:szCs w:val="18"/>
+        </w:rPr>
+        <w:t xml:space="preserve">cities.city_name </w:t>
       </w:r>
       <w:r>
         <w:rPr>
@@ -471,9 +374,17 @@
           <w:sz w:val="18"/>
           <w:szCs w:val="18"/>
         </w:rPr>
-        <w:t>'</w:t>
-      </w:r>
-      <w:proofErr w:type="spellStart"/>
+        <w:t>'Qarth'</w:t>
+      </w:r>
+      <w:r>
+        <w:rPr>
+          <w:rFonts w:ascii="Menlo" w:hAnsi="Menlo" w:cs="Courier"/>
+          <w:color w:val="CC7832"/>
+          <w:sz w:val="18"/>
+          <w:szCs w:val="18"/>
+        </w:rPr>
+        <w:t xml:space="preserve">, </w:t>
+      </w:r>
       <w:r>
         <w:rPr>
           <w:rFonts w:ascii="Menlo" w:hAnsi="Menlo" w:cs="Courier"/>
@@ -481,55 +392,7 @@
           <w:sz w:val="18"/>
           <w:szCs w:val="18"/>
         </w:rPr>
-        <w:t>Qarth</w:t>
-      </w:r>
-      <w:proofErr w:type="spellEnd"/>
-      <w:r>
-        <w:rPr>
-          <w:rFonts w:ascii="Menlo" w:hAnsi="Menlo" w:cs="Courier"/>
-          <w:color w:val="6A8759"/>
-          <w:sz w:val="18"/>
-          <w:szCs w:val="18"/>
-        </w:rPr>
-        <w:t>'</w:t>
-      </w:r>
-      <w:r>
-        <w:rPr>
-          <w:rFonts w:ascii="Menlo" w:hAnsi="Menlo" w:cs="Courier"/>
-          <w:color w:val="CC7832"/>
-          <w:sz w:val="18"/>
-          <w:szCs w:val="18"/>
-        </w:rPr>
-        <w:t xml:space="preserve">, </w:t>
-      </w:r>
-      <w:r>
-        <w:rPr>
-          <w:rFonts w:ascii="Menlo" w:hAnsi="Menlo" w:cs="Courier"/>
-          <w:color w:val="6A8759"/>
-          <w:sz w:val="18"/>
-          <w:szCs w:val="18"/>
-        </w:rPr>
-        <w:t>'</w:t>
-      </w:r>
-      <w:proofErr w:type="spellStart"/>
-      <w:r>
-        <w:rPr>
-          <w:rFonts w:ascii="Menlo" w:hAnsi="Menlo" w:cs="Courier"/>
-          <w:color w:val="6A8759"/>
-          <w:sz w:val="18"/>
-          <w:szCs w:val="18"/>
-        </w:rPr>
-        <w:t>Meereen</w:t>
-      </w:r>
-      <w:proofErr w:type="spellEnd"/>
-      <w:r>
-        <w:rPr>
-          <w:rFonts w:ascii="Menlo" w:hAnsi="Menlo" w:cs="Courier"/>
-          <w:color w:val="6A8759"/>
-          <w:sz w:val="18"/>
-          <w:szCs w:val="18"/>
-        </w:rPr>
-        <w:t>'</w:t>
+        <w:t>'Meereen'</w:t>
       </w:r>
       <w:r>
         <w:rPr>
@@ -561,25 +424,14 @@
         </w:rPr>
         <w:t xml:space="preserve">AND </w:t>
       </w:r>
-      <w:proofErr w:type="spellStart"/>
-      <w:r>
-        <w:rPr>
-          <w:rFonts w:ascii="Menlo" w:hAnsi="Menlo" w:cs="Courier"/>
-          <w:color w:val="A9B7C6"/>
-          <w:sz w:val="18"/>
-          <w:szCs w:val="18"/>
-        </w:rPr>
-        <w:t>trips.status</w:t>
-      </w:r>
-      <w:proofErr w:type="spellEnd"/>
-      <w:r>
-        <w:rPr>
-          <w:rFonts w:ascii="Menlo" w:hAnsi="Menlo" w:cs="Courier"/>
-          <w:color w:val="A9B7C6"/>
-          <w:sz w:val="18"/>
-          <w:szCs w:val="18"/>
-        </w:rPr>
-        <w:t xml:space="preserve"> == </w:t>
+      <w:r>
+        <w:rPr>
+          <w:rFonts w:ascii="Menlo" w:hAnsi="Menlo" w:cs="Courier"/>
+          <w:color w:val="A9B7C6"/>
+          <w:sz w:val="18"/>
+          <w:szCs w:val="18"/>
+        </w:rPr>
+        <w:t xml:space="preserve">trips.status == </w:t>
       </w:r>
       <w:r>
         <w:rPr>
@@ -611,25 +463,14 @@
         </w:rPr>
         <w:t xml:space="preserve">AND </w:t>
       </w:r>
-      <w:proofErr w:type="spellStart"/>
-      <w:r>
-        <w:rPr>
-          <w:rFonts w:ascii="Menlo" w:hAnsi="Menlo" w:cs="Courier"/>
-          <w:color w:val="A9B7C6"/>
-          <w:sz w:val="18"/>
-          <w:szCs w:val="18"/>
-        </w:rPr>
-        <w:t>trips.request_at</w:t>
-      </w:r>
-      <w:proofErr w:type="spellEnd"/>
-      <w:r>
-        <w:rPr>
-          <w:rFonts w:ascii="Menlo" w:hAnsi="Menlo" w:cs="Courier"/>
-          <w:color w:val="A9B7C6"/>
-          <w:sz w:val="18"/>
-          <w:szCs w:val="18"/>
-        </w:rPr>
-        <w:t xml:space="preserve"> &gt; (</w:t>
+      <w:r>
+        <w:rPr>
+          <w:rFonts w:ascii="Menlo" w:hAnsi="Menlo" w:cs="Courier"/>
+          <w:color w:val="A9B7C6"/>
+          <w:sz w:val="18"/>
+          <w:szCs w:val="18"/>
+        </w:rPr>
+        <w:t>trips.request_at &gt; (</w:t>
       </w:r>
       <w:r>
         <w:rPr>
@@ -735,31 +576,7 @@
         <w:t xml:space="preserve"> </w:t>
       </w:r>
       <w:r>
-        <w:t>A signup is defined as an event labeled ‘</w:t>
-      </w:r>
-      <w:proofErr w:type="spellStart"/>
-      <w:r>
-        <w:t>sign_up_success</w:t>
-      </w:r>
-      <w:proofErr w:type="spellEnd"/>
-      <w:r>
-        <w:t>’ within the events table. For each city (‘</w:t>
-      </w:r>
-      <w:proofErr w:type="spellStart"/>
-      <w:r>
-        <w:t>Qarth</w:t>
-      </w:r>
-      <w:proofErr w:type="spellEnd"/>
-      <w:r>
-        <w:t>’ and ‘</w:t>
-      </w:r>
-      <w:proofErr w:type="spellStart"/>
-      <w:r>
-        <w:t>Meereen</w:t>
-      </w:r>
-      <w:proofErr w:type="spellEnd"/>
-      <w:r>
-        <w:t>’) and each day of the week, determine the percentage of signups in the first week of 2016 that resulted in completed a trip within 168 hours of the sign up date.</w:t>
+        <w:t>A signup is defined as an event labeled ‘sign_up_success’ within the events table. For each city (‘Qarth’ and ‘Meereen’) and each day of the week, determine the percentage of signups in the first week of 2016 that resulted in completed a trip within 168 hours of the sign up date.</w:t>
       </w:r>
     </w:p>
     <w:p/>
@@ -781,15 +598,7 @@
         <w:t>This</w:t>
       </w:r>
       <w:r>
-        <w:t xml:space="preserve"> query is somewhat contrived. If this </w:t>
-      </w:r>
-      <w:proofErr w:type="gramStart"/>
-      <w:r>
-        <w:t>is</w:t>
-      </w:r>
-      <w:proofErr w:type="gramEnd"/>
-      <w:r>
-        <w:t xml:space="preserve"> a common </w:t>
+        <w:t xml:space="preserve"> query is somewhat contrived. If this is a common </w:t>
       </w:r>
       <w:r>
         <w:t xml:space="preserve">data </w:t>
@@ -870,7 +679,6 @@
         </w:rPr>
         <w:t xml:space="preserve">SELECT </w:t>
       </w:r>
-      <w:proofErr w:type="spellStart"/>
       <w:r>
         <w:rPr>
           <w:rFonts w:ascii="Menlo" w:hAnsi="Menlo" w:cs="Courier"/>
@@ -880,7 +688,6 @@
         </w:rPr>
         <w:t>signups_enhanced.day_of_week</w:t>
       </w:r>
-      <w:proofErr w:type="spellEnd"/>
       <w:r>
         <w:rPr>
           <w:rFonts w:ascii="Menlo" w:hAnsi="Menlo" w:cs="Courier"/>
@@ -890,7 +697,6 @@
         </w:rPr>
         <w:t xml:space="preserve">, </w:t>
       </w:r>
-      <w:proofErr w:type="gramStart"/>
       <w:r>
         <w:rPr>
           <w:rFonts w:ascii="Menlo" w:hAnsi="Menlo" w:cs="Courier"/>
@@ -909,30 +715,8 @@
           <w:sz w:val="18"/>
           <w:szCs w:val="18"/>
         </w:rPr>
-        <w:t>(</w:t>
-      </w:r>
-      <w:proofErr w:type="spellStart"/>
-      <w:proofErr w:type="gramEnd"/>
-      <w:r>
-        <w:rPr>
-          <w:rFonts w:ascii="Menlo" w:hAnsi="Menlo" w:cs="Courier"/>
-          <w:color w:val="A9B7C6"/>
-          <w:sz w:val="18"/>
-          <w:szCs w:val="18"/>
-        </w:rPr>
-        <w:t>rode_in_first_week</w:t>
-      </w:r>
-      <w:proofErr w:type="spellEnd"/>
-      <w:r>
-        <w:rPr>
-          <w:rFonts w:ascii="Menlo" w:hAnsi="Menlo" w:cs="Courier"/>
-          <w:color w:val="A9B7C6"/>
-          <w:sz w:val="18"/>
-          <w:szCs w:val="18"/>
-        </w:rPr>
-        <w:t>::</w:t>
-      </w:r>
-      <w:proofErr w:type="spellStart"/>
+        <w:t>(rode_in_first_week::</w:t>
+      </w:r>
       <w:r>
         <w:rPr>
           <w:rFonts w:ascii="Menlo" w:hAnsi="Menlo" w:cs="Courier"/>
@@ -944,7 +728,6 @@
         </w:rPr>
         <w:t>int</w:t>
       </w:r>
-      <w:proofErr w:type="spellEnd"/>
       <w:r>
         <w:rPr>
           <w:rFonts w:ascii="Menlo" w:hAnsi="Menlo" w:cs="Courier"/>
@@ -1005,27 +788,7 @@
           <w:sz w:val="18"/>
           <w:szCs w:val="18"/>
         </w:rPr>
-        <w:t xml:space="preserve">-- Create sub-table with one row for every rider who signed up, with </w:t>
-      </w:r>
-      <w:proofErr w:type="spellStart"/>
-      <w:r>
-        <w:rPr>
-          <w:rFonts w:ascii="Menlo" w:hAnsi="Menlo" w:cs="Courier"/>
-          <w:color w:val="808080"/>
-          <w:sz w:val="18"/>
-          <w:szCs w:val="18"/>
-        </w:rPr>
-        <w:t>rode_in_first_week</w:t>
-      </w:r>
-      <w:proofErr w:type="spellEnd"/>
-      <w:r>
-        <w:rPr>
-          <w:rFonts w:ascii="Menlo" w:hAnsi="Menlo" w:cs="Courier"/>
-          <w:color w:val="808080"/>
-          <w:sz w:val="18"/>
-          <w:szCs w:val="18"/>
-        </w:rPr>
-        <w:t xml:space="preserve"> metric</w:t>
+        <w:t>-- Create sub-table with one row for every rider who signed up, with rode_in_first_week metric</w:t>
       </w:r>
       <w:r>
         <w:rPr>
@@ -1123,27 +886,7 @@
           <w:sz w:val="18"/>
           <w:szCs w:val="18"/>
         </w:rPr>
-        <w:t>_</w:t>
-      </w:r>
-      <w:proofErr w:type="spellStart"/>
-      <w:r>
-        <w:rPr>
-          <w:rFonts w:ascii="Menlo" w:hAnsi="Menlo" w:cs="Courier"/>
-          <w:color w:val="A9B7C6"/>
-          <w:sz w:val="18"/>
-          <w:szCs w:val="18"/>
-        </w:rPr>
-        <w:t>ts</w:t>
-      </w:r>
-      <w:proofErr w:type="spellEnd"/>
-      <w:r>
-        <w:rPr>
-          <w:rFonts w:ascii="Menlo" w:hAnsi="Menlo" w:cs="Courier"/>
-          <w:color w:val="A9B7C6"/>
-          <w:sz w:val="18"/>
-          <w:szCs w:val="18"/>
-        </w:rPr>
-        <w:t xml:space="preserve">) </w:t>
+        <w:t xml:space="preserve">_ts) </w:t>
       </w:r>
       <w:r>
         <w:rPr>
@@ -1156,7 +899,6 @@
         </w:rPr>
         <w:t xml:space="preserve">AS </w:t>
       </w:r>
-      <w:proofErr w:type="spellStart"/>
       <w:r>
         <w:rPr>
           <w:rFonts w:ascii="Menlo" w:hAnsi="Menlo" w:cs="Courier"/>
@@ -1166,7 +908,6 @@
         </w:rPr>
         <w:t>day_of_week</w:t>
       </w:r>
-      <w:proofErr w:type="spellEnd"/>
       <w:r>
         <w:rPr>
           <w:rFonts w:ascii="Menlo" w:hAnsi="Menlo" w:cs="Courier"/>
@@ -1184,27 +925,7 @@
           <w:sz w:val="18"/>
           <w:szCs w:val="18"/>
         </w:rPr>
-        <w:t xml:space="preserve">-- Actually compute </w:t>
-      </w:r>
-      <w:proofErr w:type="spellStart"/>
-      <w:r>
-        <w:rPr>
-          <w:rFonts w:ascii="Menlo" w:hAnsi="Menlo" w:cs="Courier"/>
-          <w:color w:val="808080"/>
-          <w:sz w:val="18"/>
-          <w:szCs w:val="18"/>
-        </w:rPr>
-        <w:t>rode_in_first_week</w:t>
-      </w:r>
-      <w:proofErr w:type="spellEnd"/>
-      <w:r>
-        <w:rPr>
-          <w:rFonts w:ascii="Menlo" w:hAnsi="Menlo" w:cs="Courier"/>
-          <w:color w:val="808080"/>
-          <w:sz w:val="18"/>
-          <w:szCs w:val="18"/>
-        </w:rPr>
-        <w:t xml:space="preserve"> metric</w:t>
+        <w:t>-- Actually compute rode_in_first_week metric</w:t>
       </w:r>
       <w:r>
         <w:rPr>
@@ -1253,27 +974,7 @@
           <w:sz w:val="18"/>
           <w:szCs w:val="18"/>
         </w:rPr>
-        <w:t>(</w:t>
-      </w:r>
-      <w:proofErr w:type="spellStart"/>
-      <w:r>
-        <w:rPr>
-          <w:rFonts w:ascii="Menlo" w:hAnsi="Menlo" w:cs="Courier"/>
-          <w:color w:val="A9B7C6"/>
-          <w:sz w:val="18"/>
-          <w:szCs w:val="18"/>
-        </w:rPr>
-        <w:t>trips.request_at</w:t>
-      </w:r>
-      <w:proofErr w:type="spellEnd"/>
-      <w:r>
-        <w:rPr>
-          <w:rFonts w:ascii="Menlo" w:hAnsi="Menlo" w:cs="Courier"/>
-          <w:color w:val="A9B7C6"/>
-          <w:sz w:val="18"/>
-          <w:szCs w:val="18"/>
-        </w:rPr>
-        <w:t xml:space="preserve">) </w:t>
+        <w:t xml:space="preserve">(trips.request_at) </w:t>
       </w:r>
       <w:r>
         <w:rPr>
@@ -1346,27 +1047,7 @@
           <w:sz w:val="18"/>
           <w:szCs w:val="18"/>
         </w:rPr>
-        <w:t>(</w:t>
-      </w:r>
-      <w:proofErr w:type="spellStart"/>
-      <w:r>
-        <w:rPr>
-          <w:rFonts w:ascii="Menlo" w:hAnsi="Menlo" w:cs="Courier"/>
-          <w:color w:val="A9B7C6"/>
-          <w:sz w:val="18"/>
-          <w:szCs w:val="18"/>
-        </w:rPr>
-        <w:t>trips.request_at</w:t>
-      </w:r>
-      <w:proofErr w:type="spellEnd"/>
-      <w:r>
-        <w:rPr>
-          <w:rFonts w:ascii="Menlo" w:hAnsi="Menlo" w:cs="Courier"/>
-          <w:color w:val="A9B7C6"/>
-          <w:sz w:val="18"/>
-          <w:szCs w:val="18"/>
-        </w:rPr>
-        <w:t xml:space="preserve">) &lt;= </w:t>
+        <w:t xml:space="preserve">(trips.request_at) &lt;= </w:t>
       </w:r>
       <w:r>
         <w:rPr>
@@ -1386,27 +1067,7 @@
           <w:sz w:val="18"/>
           <w:szCs w:val="18"/>
         </w:rPr>
-        <w:t>(events._</w:t>
-      </w:r>
-      <w:proofErr w:type="spellStart"/>
-      <w:r>
-        <w:rPr>
-          <w:rFonts w:ascii="Menlo" w:hAnsi="Menlo" w:cs="Courier"/>
-          <w:color w:val="A9B7C6"/>
-          <w:sz w:val="18"/>
-          <w:szCs w:val="18"/>
-        </w:rPr>
-        <w:t>ts</w:t>
-      </w:r>
-      <w:proofErr w:type="spellEnd"/>
-      <w:r>
-        <w:rPr>
-          <w:rFonts w:ascii="Menlo" w:hAnsi="Menlo" w:cs="Courier"/>
-          <w:color w:val="A9B7C6"/>
-          <w:sz w:val="18"/>
-          <w:szCs w:val="18"/>
-        </w:rPr>
-        <w:t xml:space="preserve">) + </w:t>
+        <w:t xml:space="preserve">(events._ts) + </w:t>
       </w:r>
       <w:r>
         <w:rPr>
@@ -1486,27 +1147,7 @@
           <w:sz w:val="18"/>
           <w:szCs w:val="18"/>
         </w:rPr>
-        <w:t>(</w:t>
-      </w:r>
-      <w:proofErr w:type="spellStart"/>
-      <w:r>
-        <w:rPr>
-          <w:rFonts w:ascii="Menlo" w:hAnsi="Menlo" w:cs="Courier"/>
-          <w:color w:val="A9B7C6"/>
-          <w:sz w:val="18"/>
-          <w:szCs w:val="18"/>
-        </w:rPr>
-        <w:t>trips.request_at</w:t>
-      </w:r>
-      <w:proofErr w:type="spellEnd"/>
-      <w:r>
-        <w:rPr>
-          <w:rFonts w:ascii="Menlo" w:hAnsi="Menlo" w:cs="Courier"/>
-          <w:color w:val="A9B7C6"/>
-          <w:sz w:val="18"/>
-          <w:szCs w:val="18"/>
-        </w:rPr>
-        <w:t xml:space="preserve">) &gt;= </w:t>
+        <w:t xml:space="preserve">(trips.request_at) &gt;= </w:t>
       </w:r>
       <w:r>
         <w:rPr>
@@ -1526,27 +1167,7 @@
           <w:sz w:val="18"/>
           <w:szCs w:val="18"/>
         </w:rPr>
-        <w:t>(events._</w:t>
-      </w:r>
-      <w:proofErr w:type="spellStart"/>
-      <w:r>
-        <w:rPr>
-          <w:rFonts w:ascii="Menlo" w:hAnsi="Menlo" w:cs="Courier"/>
-          <w:color w:val="A9B7C6"/>
-          <w:sz w:val="18"/>
-          <w:szCs w:val="18"/>
-        </w:rPr>
-        <w:t>ts</w:t>
-      </w:r>
-      <w:proofErr w:type="spellEnd"/>
-      <w:r>
-        <w:rPr>
-          <w:rFonts w:ascii="Menlo" w:hAnsi="Menlo" w:cs="Courier"/>
-          <w:color w:val="A9B7C6"/>
-          <w:sz w:val="18"/>
-          <w:szCs w:val="18"/>
-        </w:rPr>
-        <w:t>))</w:t>
+        <w:t>(events._ts))</w:t>
       </w:r>
       <w:r>
         <w:rPr>
@@ -1569,7 +1190,6 @@
         </w:rPr>
         <w:t xml:space="preserve">AS </w:t>
       </w:r>
-      <w:proofErr w:type="spellStart"/>
       <w:r>
         <w:rPr>
           <w:rFonts w:ascii="Menlo" w:hAnsi="Menlo" w:cs="Courier"/>
@@ -1579,7 +1199,6 @@
         </w:rPr>
         <w:t>rode_in_first_week</w:t>
       </w:r>
-      <w:proofErr w:type="spellEnd"/>
       <w:r>
         <w:rPr>
           <w:rFonts w:ascii="Menlo" w:hAnsi="Menlo" w:cs="Courier"/>
@@ -1700,39 +1319,8 @@
           <w:sz w:val="18"/>
           <w:szCs w:val="18"/>
         </w:rPr>
-        <w:t>(</w:t>
-      </w:r>
-      <w:proofErr w:type="spellStart"/>
-      <w:r>
-        <w:rPr>
-          <w:rFonts w:ascii="Menlo" w:hAnsi="Menlo" w:cs="Courier"/>
-          <w:color w:val="A9B7C6"/>
-          <w:sz w:val="18"/>
-          <w:szCs w:val="18"/>
-        </w:rPr>
-        <w:t>trips.client_id</w:t>
-      </w:r>
-      <w:proofErr w:type="spellEnd"/>
-      <w:r>
-        <w:rPr>
-          <w:rFonts w:ascii="Menlo" w:hAnsi="Menlo" w:cs="Courier"/>
-          <w:color w:val="A9B7C6"/>
-          <w:sz w:val="18"/>
-          <w:szCs w:val="18"/>
-        </w:rPr>
-        <w:t xml:space="preserve">) </w:t>
-      </w:r>
-      <w:proofErr w:type="spellStart"/>
-      <w:r>
-        <w:rPr>
-          <w:rFonts w:ascii="Menlo" w:hAnsi="Menlo" w:cs="Courier"/>
-          <w:color w:val="A9B7C6"/>
-          <w:sz w:val="18"/>
-          <w:szCs w:val="18"/>
-        </w:rPr>
-        <w:t>trips.client_id</w:t>
-      </w:r>
-      <w:proofErr w:type="spellEnd"/>
+        <w:t>(trips.client_id) trips.client_id</w:t>
+      </w:r>
       <w:r>
         <w:rPr>
           <w:rFonts w:ascii="Menlo" w:hAnsi="Menlo" w:cs="Courier"/>
@@ -1742,7 +1330,6 @@
         </w:rPr>
         <w:t xml:space="preserve">, </w:t>
       </w:r>
-      <w:proofErr w:type="spellStart"/>
       <w:r>
         <w:rPr>
           <w:rFonts w:ascii="Menlo" w:hAnsi="Menlo" w:cs="Courier"/>
@@ -1752,7 +1339,6 @@
         </w:rPr>
         <w:t>request_at</w:t>
       </w:r>
-      <w:proofErr w:type="spellEnd"/>
       <w:r>
         <w:rPr>
           <w:rFonts w:ascii="Menlo" w:hAnsi="Menlo" w:cs="Courier"/>
@@ -1804,25 +1390,14 @@
         </w:rPr>
         <w:t xml:space="preserve">WHERE </w:t>
       </w:r>
-      <w:proofErr w:type="spellStart"/>
-      <w:r>
-        <w:rPr>
-          <w:rFonts w:ascii="Menlo" w:hAnsi="Menlo" w:cs="Courier"/>
-          <w:color w:val="A9B7C6"/>
-          <w:sz w:val="18"/>
-          <w:szCs w:val="18"/>
-        </w:rPr>
-        <w:t>trips.status</w:t>
-      </w:r>
-      <w:proofErr w:type="spellEnd"/>
-      <w:r>
-        <w:rPr>
-          <w:rFonts w:ascii="Menlo" w:hAnsi="Menlo" w:cs="Courier"/>
-          <w:color w:val="A9B7C6"/>
-          <w:sz w:val="18"/>
-          <w:szCs w:val="18"/>
-        </w:rPr>
-        <w:t xml:space="preserve"> == </w:t>
+      <w:r>
+        <w:rPr>
+          <w:rFonts w:ascii="Menlo" w:hAnsi="Menlo" w:cs="Courier"/>
+          <w:color w:val="A9B7C6"/>
+          <w:sz w:val="18"/>
+          <w:szCs w:val="18"/>
+        </w:rPr>
+        <w:t xml:space="preserve">trips.status == </w:t>
       </w:r>
       <w:r>
         <w:rPr>
@@ -1854,25 +1429,14 @@
         </w:rPr>
         <w:t xml:space="preserve">ORDER BY </w:t>
       </w:r>
-      <w:proofErr w:type="spellStart"/>
-      <w:r>
-        <w:rPr>
-          <w:rFonts w:ascii="Menlo" w:hAnsi="Menlo" w:cs="Courier"/>
-          <w:color w:val="A9B7C6"/>
-          <w:sz w:val="18"/>
-          <w:szCs w:val="18"/>
-        </w:rPr>
-        <w:t>trips.request_at</w:t>
-      </w:r>
-      <w:proofErr w:type="spellEnd"/>
-      <w:r>
-        <w:rPr>
-          <w:rFonts w:ascii="Menlo" w:hAnsi="Menlo" w:cs="Courier"/>
-          <w:color w:val="A9B7C6"/>
-          <w:sz w:val="18"/>
-          <w:szCs w:val="18"/>
-        </w:rPr>
-        <w:t xml:space="preserve"> </w:t>
+      <w:r>
+        <w:rPr>
+          <w:rFonts w:ascii="Menlo" w:hAnsi="Menlo" w:cs="Courier"/>
+          <w:color w:val="A9B7C6"/>
+          <w:sz w:val="18"/>
+          <w:szCs w:val="18"/>
+        </w:rPr>
+        <w:t xml:space="preserve">trips.request_at </w:t>
       </w:r>
       <w:r>
         <w:rPr>
@@ -1917,7 +1481,6 @@
         </w:rPr>
         <w:t xml:space="preserve">AS </w:t>
       </w:r>
-      <w:proofErr w:type="spellStart"/>
       <w:r>
         <w:rPr>
           <w:rFonts w:ascii="Menlo" w:hAnsi="Menlo" w:cs="Courier"/>
@@ -1927,7 +1490,6 @@
         </w:rPr>
         <w:t>first_completed_trips</w:t>
       </w:r>
-      <w:proofErr w:type="spellEnd"/>
       <w:r>
         <w:rPr>
           <w:rFonts w:ascii="Menlo" w:hAnsi="Menlo" w:cs="Courier"/>
@@ -1958,37 +1520,15 @@
         </w:rPr>
         <w:t xml:space="preserve">WHERE </w:t>
       </w:r>
-      <w:proofErr w:type="spellStart"/>
-      <w:r>
-        <w:rPr>
-          <w:rFonts w:ascii="Menlo" w:hAnsi="Menlo" w:cs="Courier"/>
-          <w:color w:val="A9B7C6"/>
-          <w:sz w:val="18"/>
-          <w:szCs w:val="18"/>
-        </w:rPr>
-        <w:t>events.rider_id</w:t>
-      </w:r>
-      <w:proofErr w:type="spellEnd"/>
-      <w:r>
-        <w:rPr>
-          <w:rFonts w:ascii="Menlo" w:hAnsi="Menlo" w:cs="Courier"/>
-          <w:color w:val="A9B7C6"/>
-          <w:sz w:val="18"/>
-          <w:szCs w:val="18"/>
-        </w:rPr>
-        <w:t xml:space="preserve">  == </w:t>
-      </w:r>
-      <w:proofErr w:type="spellStart"/>
-      <w:r>
-        <w:rPr>
-          <w:rFonts w:ascii="Menlo" w:hAnsi="Menlo" w:cs="Courier"/>
-          <w:color w:val="A9B7C6"/>
-          <w:sz w:val="18"/>
-          <w:szCs w:val="18"/>
-        </w:rPr>
-        <w:t>first_completed_trips.client_id</w:t>
-      </w:r>
-      <w:proofErr w:type="spellEnd"/>
+      <w:r>
+        <w:rPr>
+          <w:rFonts w:ascii="Menlo" w:hAnsi="Menlo" w:cs="Courier"/>
+          <w:color w:val="A9B7C6"/>
+          <w:sz w:val="18"/>
+          <w:szCs w:val="18"/>
+        </w:rPr>
+        <w:t>events.rider_id  == first_completed_trips.client_id</w:t>
+      </w:r>
       <w:r>
         <w:rPr>
           <w:rFonts w:ascii="Menlo" w:hAnsi="Menlo" w:cs="Courier"/>
@@ -2010,25 +1550,14 @@
         </w:rPr>
         <w:t xml:space="preserve">AND </w:t>
       </w:r>
-      <w:proofErr w:type="spellStart"/>
-      <w:r>
-        <w:rPr>
-          <w:rFonts w:ascii="Menlo" w:hAnsi="Menlo" w:cs="Courier"/>
-          <w:color w:val="A9B7C6"/>
-          <w:sz w:val="18"/>
-          <w:szCs w:val="18"/>
-        </w:rPr>
-        <w:t>event_name</w:t>
-      </w:r>
-      <w:proofErr w:type="spellEnd"/>
-      <w:r>
-        <w:rPr>
-          <w:rFonts w:ascii="Menlo" w:hAnsi="Menlo" w:cs="Courier"/>
-          <w:color w:val="A9B7C6"/>
-          <w:sz w:val="18"/>
-          <w:szCs w:val="18"/>
-        </w:rPr>
-        <w:t xml:space="preserve"> == </w:t>
+      <w:r>
+        <w:rPr>
+          <w:rFonts w:ascii="Menlo" w:hAnsi="Menlo" w:cs="Courier"/>
+          <w:color w:val="A9B7C6"/>
+          <w:sz w:val="18"/>
+          <w:szCs w:val="18"/>
+        </w:rPr>
+        <w:t xml:space="preserve">event_name == </w:t>
       </w:r>
       <w:r>
         <w:rPr>
@@ -2037,27 +1566,7 @@
           <w:sz w:val="18"/>
           <w:szCs w:val="18"/>
         </w:rPr>
-        <w:t>'</w:t>
-      </w:r>
-      <w:proofErr w:type="spellStart"/>
-      <w:r>
-        <w:rPr>
-          <w:rFonts w:ascii="Menlo" w:hAnsi="Menlo" w:cs="Courier"/>
-          <w:color w:val="6A8759"/>
-          <w:sz w:val="18"/>
-          <w:szCs w:val="18"/>
-        </w:rPr>
-        <w:t>sign_up_success</w:t>
-      </w:r>
-      <w:proofErr w:type="spellEnd"/>
-      <w:r>
-        <w:rPr>
-          <w:rFonts w:ascii="Menlo" w:hAnsi="Menlo" w:cs="Courier"/>
-          <w:color w:val="6A8759"/>
-          <w:sz w:val="18"/>
-          <w:szCs w:val="18"/>
-        </w:rPr>
-        <w:t>'</w:t>
+        <w:t>'sign_up_success'</w:t>
       </w:r>
       <w:r>
         <w:rPr>
@@ -2089,7 +1598,6 @@
         </w:rPr>
         <w:t xml:space="preserve">AS </w:t>
       </w:r>
-      <w:proofErr w:type="spellStart"/>
       <w:r>
         <w:rPr>
           <w:rFonts w:ascii="Menlo" w:hAnsi="Menlo" w:cs="Courier"/>
@@ -2099,7 +1607,6 @@
         </w:rPr>
         <w:t>signups_enhanced</w:t>
       </w:r>
-      <w:proofErr w:type="spellEnd"/>
       <w:r>
         <w:rPr>
           <w:rFonts w:ascii="Menlo" w:hAnsi="Menlo" w:cs="Courier"/>
@@ -2130,7 +1637,6 @@
         </w:rPr>
         <w:t xml:space="preserve">GROUP BY </w:t>
       </w:r>
-      <w:proofErr w:type="spellStart"/>
       <w:r>
         <w:rPr>
           <w:rFonts w:ascii="Menlo" w:hAnsi="Menlo" w:cs="Courier"/>
@@ -2140,7 +1646,6 @@
         </w:rPr>
         <w:t>signups_enhanced.day_of_week</w:t>
       </w:r>
-      <w:proofErr w:type="spellEnd"/>
       <w:r>
         <w:rPr>
           <w:rFonts w:ascii="Menlo" w:hAnsi="Menlo" w:cs="Courier"/>
@@ -2182,25 +1687,14 @@
         </w:rPr>
         <w:t xml:space="preserve">WEEK FROM </w:t>
       </w:r>
-      <w:proofErr w:type="spellStart"/>
-      <w:r>
-        <w:rPr>
-          <w:rFonts w:ascii="Menlo" w:hAnsi="Menlo" w:cs="Courier"/>
-          <w:color w:val="A9B7C6"/>
-          <w:sz w:val="18"/>
-          <w:szCs w:val="18"/>
-        </w:rPr>
-        <w:t>signup_ts</w:t>
-      </w:r>
-      <w:proofErr w:type="spellEnd"/>
-      <w:r>
-        <w:rPr>
-          <w:rFonts w:ascii="Menlo" w:hAnsi="Menlo" w:cs="Courier"/>
-          <w:color w:val="A9B7C6"/>
-          <w:sz w:val="18"/>
-          <w:szCs w:val="18"/>
-        </w:rPr>
-        <w:t xml:space="preserve">) == </w:t>
+      <w:r>
+        <w:rPr>
+          <w:rFonts w:ascii="Menlo" w:hAnsi="Menlo" w:cs="Courier"/>
+          <w:color w:val="A9B7C6"/>
+          <w:sz w:val="18"/>
+          <w:szCs w:val="18"/>
+        </w:rPr>
+        <w:t xml:space="preserve">signup_ts) == </w:t>
       </w:r>
       <w:r>
         <w:rPr>
@@ -2252,25 +1746,14 @@
         </w:rPr>
         <w:t xml:space="preserve">YEAR FROM </w:t>
       </w:r>
-      <w:proofErr w:type="spellStart"/>
-      <w:r>
-        <w:rPr>
-          <w:rFonts w:ascii="Menlo" w:hAnsi="Menlo" w:cs="Courier"/>
-          <w:color w:val="A9B7C6"/>
-          <w:sz w:val="18"/>
-          <w:szCs w:val="18"/>
-        </w:rPr>
-        <w:t>signup_ts</w:t>
-      </w:r>
-      <w:proofErr w:type="spellEnd"/>
-      <w:r>
-        <w:rPr>
-          <w:rFonts w:ascii="Menlo" w:hAnsi="Menlo" w:cs="Courier"/>
-          <w:color w:val="A9B7C6"/>
-          <w:sz w:val="18"/>
-          <w:szCs w:val="18"/>
-        </w:rPr>
-        <w:t xml:space="preserve">) == </w:t>
+      <w:r>
+        <w:rPr>
+          <w:rFonts w:ascii="Menlo" w:hAnsi="Menlo" w:cs="Courier"/>
+          <w:color w:val="A9B7C6"/>
+          <w:sz w:val="18"/>
+          <w:szCs w:val="18"/>
+        </w:rPr>
+        <w:t xml:space="preserve">signup_ts) == </w:t>
       </w:r>
       <w:r>
         <w:rPr>
@@ -2311,25 +1794,14 @@
         </w:rPr>
         <w:t xml:space="preserve">AND </w:t>
       </w:r>
-      <w:proofErr w:type="spellStart"/>
-      <w:r>
-        <w:rPr>
-          <w:rFonts w:ascii="Menlo" w:hAnsi="Menlo" w:cs="Courier"/>
-          <w:color w:val="A9B7C6"/>
-          <w:sz w:val="18"/>
-          <w:szCs w:val="18"/>
-        </w:rPr>
-        <w:t>city_name</w:t>
-      </w:r>
-      <w:proofErr w:type="spellEnd"/>
-      <w:r>
-        <w:rPr>
-          <w:rFonts w:ascii="Menlo" w:hAnsi="Menlo" w:cs="Courier"/>
-          <w:color w:val="A9B7C6"/>
-          <w:sz w:val="18"/>
-          <w:szCs w:val="18"/>
-        </w:rPr>
-        <w:t xml:space="preserve"> </w:t>
+      <w:r>
+        <w:rPr>
+          <w:rFonts w:ascii="Menlo" w:hAnsi="Menlo" w:cs="Courier"/>
+          <w:color w:val="A9B7C6"/>
+          <w:sz w:val="18"/>
+          <w:szCs w:val="18"/>
+        </w:rPr>
+        <w:t xml:space="preserve">city_name </w:t>
       </w:r>
       <w:r>
         <w:rPr>
@@ -2358,9 +1830,17 @@
           <w:sz w:val="18"/>
           <w:szCs w:val="18"/>
         </w:rPr>
-        <w:t>'</w:t>
-      </w:r>
-      <w:proofErr w:type="spellStart"/>
+        <w:t>'Qarth'</w:t>
+      </w:r>
+      <w:r>
+        <w:rPr>
+          <w:rFonts w:ascii="Menlo" w:hAnsi="Menlo" w:cs="Courier"/>
+          <w:color w:val="CC7832"/>
+          <w:sz w:val="18"/>
+          <w:szCs w:val="18"/>
+        </w:rPr>
+        <w:t xml:space="preserve">, </w:t>
+      </w:r>
       <w:r>
         <w:rPr>
           <w:rFonts w:ascii="Menlo" w:hAnsi="Menlo" w:cs="Courier"/>
@@ -2368,55 +1848,7 @@
           <w:sz w:val="18"/>
           <w:szCs w:val="18"/>
         </w:rPr>
-        <w:t>Qarth</w:t>
-      </w:r>
-      <w:proofErr w:type="spellEnd"/>
-      <w:r>
-        <w:rPr>
-          <w:rFonts w:ascii="Menlo" w:hAnsi="Menlo" w:cs="Courier"/>
-          <w:color w:val="6A8759"/>
-          <w:sz w:val="18"/>
-          <w:szCs w:val="18"/>
-        </w:rPr>
-        <w:t>'</w:t>
-      </w:r>
-      <w:r>
-        <w:rPr>
-          <w:rFonts w:ascii="Menlo" w:hAnsi="Menlo" w:cs="Courier"/>
-          <w:color w:val="CC7832"/>
-          <w:sz w:val="18"/>
-          <w:szCs w:val="18"/>
-        </w:rPr>
-        <w:t xml:space="preserve">, </w:t>
-      </w:r>
-      <w:r>
-        <w:rPr>
-          <w:rFonts w:ascii="Menlo" w:hAnsi="Menlo" w:cs="Courier"/>
-          <w:color w:val="6A8759"/>
-          <w:sz w:val="18"/>
-          <w:szCs w:val="18"/>
-        </w:rPr>
-        <w:t>'</w:t>
-      </w:r>
-      <w:proofErr w:type="spellStart"/>
-      <w:r>
-        <w:rPr>
-          <w:rFonts w:ascii="Menlo" w:hAnsi="Menlo" w:cs="Courier"/>
-          <w:color w:val="6A8759"/>
-          <w:sz w:val="18"/>
-          <w:szCs w:val="18"/>
-        </w:rPr>
-        <w:t>Meereen</w:t>
-      </w:r>
-      <w:proofErr w:type="spellEnd"/>
-      <w:r>
-        <w:rPr>
-          <w:rFonts w:ascii="Menlo" w:hAnsi="Menlo" w:cs="Courier"/>
-          <w:color w:val="6A8759"/>
-          <w:sz w:val="18"/>
-          <w:szCs w:val="18"/>
-        </w:rPr>
-        <w:t>'</w:t>
+        <w:t>'Meereen'</w:t>
       </w:r>
       <w:r>
         <w:rPr>
@@ -2561,16 +1993,11 @@
         <w:t xml:space="preserve"> The amount of time spent in the four new drive app sections (</w:t>
       </w:r>
       <w:r>
-        <w:t xml:space="preserve">Home, Earnings, Ratings, </w:t>
-      </w:r>
-      <w:proofErr w:type="gramStart"/>
-      <w:r>
-        <w:t xml:space="preserve">Account </w:t>
+        <w:t xml:space="preserve">Home, Earnings, Ratings, Account </w:t>
       </w:r>
       <w:r>
         <w:t>)</w:t>
       </w:r>
-      <w:proofErr w:type="gramEnd"/>
     </w:p>
     <w:p>
       <w:pPr>
@@ -2611,15 +2038,7 @@
         <w:t xml:space="preserve">Driver help requests: </w:t>
       </w:r>
       <w:r>
-        <w:t xml:space="preserve">The difference in driver contacts (e.g. email, phone) to </w:t>
-      </w:r>
-      <w:proofErr w:type="spellStart"/>
-      <w:r>
-        <w:t>Uber</w:t>
-      </w:r>
-      <w:proofErr w:type="spellEnd"/>
-      <w:r>
-        <w:t xml:space="preserve"> between drivers who use the new app and drivers who use the old app</w:t>
+        <w:t>The difference in driver contacts (e.g. email, phone) to Uber between drivers who use the new app and drivers who use the old app</w:t>
       </w:r>
     </w:p>
     <w:p>
@@ -2634,15 +2053,7 @@
         <w:t>Add</w:t>
       </w:r>
       <w:r>
-        <w:t xml:space="preserve">itionally, before the trial begins I would work with the product team to choose acceptable thresholds for each metric for a new release. For example, we might use the thresholds below, with a pre-defined statistical </w:t>
-      </w:r>
-      <w:proofErr w:type="spellStart"/>
-      <w:r>
-        <w:t>siginificance</w:t>
-      </w:r>
-      <w:proofErr w:type="spellEnd"/>
-      <w:r>
-        <w:t>:</w:t>
+        <w:t>itionally, before the trial begins I would work with the product team to choose acceptable thresholds for each metric for a new release. For example, we might use the thresholds below, with a pre-defined statistical siginificance:</w:t>
       </w:r>
     </w:p>
     <w:p/>
@@ -2974,15 +2385,7 @@
         <w:t>I feel that this trial design would be large and diverse enough to capture meaningful signal, without unduly exposing</w:t>
       </w:r>
       <w:r>
-        <w:t xml:space="preserve"> a large population of drivers to an unproven re-design. Additionally, network effects (e.g. drivers with the old app seeing drivers with the new app) should be minimal, and could be controlled by branding the new release as a ‘pre-release’ version. Finally, a </w:t>
-      </w:r>
-      <w:proofErr w:type="gramStart"/>
-      <w:r>
-        <w:t>one month</w:t>
-      </w:r>
-      <w:proofErr w:type="gramEnd"/>
-      <w:r>
-        <w:t xml:space="preserve"> test period should be enough to gather statistically significant results, and quickly iterate on the testing framework. </w:t>
+        <w:t xml:space="preserve"> a large population of drivers to an unproven re-design. Additionally, network effects (e.g. drivers with the old app seeing drivers with the new app) should be minimal, and could be controlled by branding the new release as a ‘pre-release’ version. Finally, a one month test period should be enough to gather statistically significant results, and quickly iterate on the testing framework. </w:t>
       </w:r>
     </w:p>
     <w:p>
@@ -3071,13 +2474,101 @@
       </w:r>
       <w:r>
         <w:t xml:space="preserve">and statistical significance levels </w:t>
+      </w:r>
+      <w:r>
+        <w:t xml:space="preserve">as appropriate. </w:t>
+      </w:r>
+    </w:p>
+    <w:p>
+      <w:r>
+        <w:br w:type="page"/>
+      </w:r>
+    </w:p>
+    <w:p>
+      <w:pPr>
+        <w:pStyle w:val="Heading1"/>
+      </w:pPr>
+      <w:r>
+        <w:t>Part 3</w:t>
+      </w:r>
+    </w:p>
+    <w:p>
+      <w:r>
+        <w:t xml:space="preserve">Nota Bene: </w:t>
+      </w:r>
+      <w:r>
+        <w:t xml:space="preserve">Please see code, located </w:t>
+      </w:r>
+      <w:hyperlink r:id="rId6" w:history="1">
+        <w:r>
+          <w:rPr>
+            <w:rStyle w:val="Hyperlink"/>
+          </w:rPr>
+          <w:t>https://github.com/bjherger/Uber-DS-Challenge</w:t>
+        </w:r>
+      </w:hyperlink>
+      <w:r>
+        <w:t xml:space="preserve">. Code for this question is located at </w:t>
+      </w:r>
+      <w:r>
+        <w:t xml:space="preserve"> </w:t>
+      </w:r>
+      <w:r>
+        <w:t>bin/q3.py</w:t>
       </w:r>
       <w:bookmarkStart w:id="0" w:name="_GoBack"/>
       <w:bookmarkEnd w:id="0"/>
-      <w:r>
-        <w:t xml:space="preserve">as appropriate. </w:t>
-      </w:r>
-    </w:p>
+    </w:p>
+    <w:p>
+      <w:pPr>
+        <w:rPr>
+          <w:b/>
+        </w:rPr>
+      </w:pPr>
+      <w:r>
+        <w:rPr>
+          <w:b/>
+        </w:rPr>
+        <w:t>Question 1</w:t>
+      </w:r>
+    </w:p>
+    <w:p>
+      <w:pPr>
+        <w:rPr>
+          <w:b/>
+        </w:rPr>
+      </w:pPr>
+      <w:r>
+        <w:rPr>
+          <w:b/>
+        </w:rPr>
+        <w:t xml:space="preserve">Q: </w:t>
+      </w:r>
+    </w:p>
+    <w:p>
+      <w:r>
+        <w:t>Perform any cleaning, exploratory analysis, and/or visualizations to use the provided data for this analysis (a few sentences/plots describing your approach will suffice). What fraction of the driver signups took a first trip?  (2 points)</w:t>
+      </w:r>
+    </w:p>
+    <w:p>
+      <w:pPr>
+        <w:rPr>
+          <w:b/>
+        </w:rPr>
+      </w:pPr>
+      <w:r>
+        <w:rPr>
+          <w:b/>
+        </w:rPr>
+        <w:t>A:</w:t>
+      </w:r>
+    </w:p>
+    <w:p>
+      <w:r>
+        <w:t xml:space="preserve">Ideally, during planning of the new release I would work with the team behind the new release to identify their goals and metrics that capture them. </w:t>
+      </w:r>
+    </w:p>
+    <w:p/>
     <w:sectPr>
       <w:pgSz w:w="12240" w:h="15840"/>
       <w:pgMar w:top="1440" w:right="1800" w:bottom="1440" w:left="1800" w:header="720" w:footer="720" w:gutter="0"/>
@@ -3827,6 +3318,17 @@
       </w:tcPr>
     </w:tblStylePr>
   </w:style>
+  <w:style w:type="character" w:styleId="Hyperlink">
+    <w:name w:val="Hyperlink"/>
+    <w:basedOn w:val="DefaultParagraphFont"/>
+    <w:uiPriority w:val="99"/>
+    <w:unhideWhenUsed/>
+    <w:rsid w:val="007C1BFE"/>
+    <w:rPr>
+      <w:color w:val="0000FF" w:themeColor="hyperlink"/>
+      <w:u w:val="single"/>
+    </w:rPr>
+  </w:style>
 </w:styles>
 </file>
 
@@ -4215,6 +3717,17 @@
         <w:shd w:val="clear" w:color="auto" w:fill="C0C0C0" w:themeFill="text1" w:themeFillTint="3F"/>
       </w:tcPr>
     </w:tblStylePr>
+  </w:style>
+  <w:style w:type="character" w:styleId="Hyperlink">
+    <w:name w:val="Hyperlink"/>
+    <w:basedOn w:val="DefaultParagraphFont"/>
+    <w:uiPriority w:val="99"/>
+    <w:unhideWhenUsed/>
+    <w:rsid w:val="007C1BFE"/>
+    <w:rPr>
+      <w:color w:val="0000FF" w:themeColor="hyperlink"/>
+      <w:u w:val="single"/>
+    </w:rPr>
   </w:style>
 </w:styles>
 </file>

</xml_diff>

<commit_message>
first pass at completed challenge
</commit_message>
<xml_diff>
--- a/docs/responses/responses.docx
+++ b/docs/responses/responses.docx
@@ -6,13 +6,69 @@
       <w:pPr>
         <w:pStyle w:val="Heading1"/>
       </w:pPr>
+      <w:proofErr w:type="spellStart"/>
+      <w:r>
+        <w:t>Uber</w:t>
+      </w:r>
+      <w:proofErr w:type="spellEnd"/>
+      <w:r>
+        <w:t xml:space="preserve"> Data Science Challenge</w:t>
+      </w:r>
+    </w:p>
+    <w:p>
+      <w:r>
+        <w:t xml:space="preserve">Brendan Herger, </w:t>
+      </w:r>
+      <w:hyperlink r:id="rId6" w:history="1">
+        <w:r>
+          <w:rPr>
+            <w:rStyle w:val="Hyperlink"/>
+          </w:rPr>
+          <w:t>13herger@gmail.com</w:t>
+        </w:r>
+      </w:hyperlink>
+    </w:p>
+    <w:p>
+      <w:proofErr w:type="gramStart"/>
+      <w:r>
+        <w:t>Code, and this write up, are</w:t>
+      </w:r>
+      <w:proofErr w:type="gramEnd"/>
+      <w:r>
+        <w:t xml:space="preserve"> available at </w:t>
+      </w:r>
+      <w:hyperlink r:id="rId7" w:history="1">
+        <w:r>
+          <w:rPr>
+            <w:rStyle w:val="Hyperlink"/>
+          </w:rPr>
+          <w:t>https://github.com/bjherger/Uber-DS-Challenge</w:t>
+        </w:r>
+      </w:hyperlink>
+    </w:p>
+    <w:p>
+      <w:bookmarkStart w:id="0" w:name="_GoBack"/>
+      <w:bookmarkEnd w:id="0"/>
+    </w:p>
+    <w:p>
+      <w:pPr>
+        <w:pStyle w:val="Heading1"/>
+      </w:pPr>
       <w:r>
         <w:t>Part 1</w:t>
       </w:r>
     </w:p>
     <w:p>
       <w:r>
-        <w:t xml:space="preserve">Nota Bene: I’ve made a few assumptions, such as what time best represents a trip, and </w:t>
+        <w:t xml:space="preserve">Nota </w:t>
+      </w:r>
+      <w:proofErr w:type="spellStart"/>
+      <w:r>
+        <w:t>Bene</w:t>
+      </w:r>
+      <w:proofErr w:type="spellEnd"/>
+      <w:r>
+        <w:t xml:space="preserve">: I’ve made a few assumptions, such as what time best represents a trip, and </w:t>
       </w:r>
       <w:r>
         <w:t>that users do not have multiple completed sign ups</w:t>
@@ -24,7 +80,15 @@
     <w:p/>
     <w:p>
       <w:r>
-        <w:t xml:space="preserve">Additionally, I’ve put little emphasis in manual query optimization. For example, for question 2 could subset sub-tables for the for the first week of 2016. I assume that the query planner used is smart enough to make these optimizations. </w:t>
+        <w:t xml:space="preserve">Additionally, I’ve put little emphasis in manual query optimization. For example, for question 2 could subset sub-tables for </w:t>
+      </w:r>
+      <w:proofErr w:type="gramStart"/>
+      <w:r>
+        <w:t>the for</w:t>
+      </w:r>
+      <w:proofErr w:type="gramEnd"/>
+      <w:r>
+        <w:t xml:space="preserve"> the first week of 2016. I assume that the query planner used is smart enough to make these optimizations. </w:t>
       </w:r>
     </w:p>
     <w:p/>
@@ -52,7 +116,23 @@
         <w:t xml:space="preserve"> </w:t>
       </w:r>
       <w:r>
-        <w:t>For each of the cities 'Qarth' and 'Meereen', calculate 90th percentile difference between Actual and Predicted ETA for all completed trips within the last 30 days.</w:t>
+        <w:t>For each of the cities '</w:t>
+      </w:r>
+      <w:proofErr w:type="spellStart"/>
+      <w:r>
+        <w:t>Qarth</w:t>
+      </w:r>
+      <w:proofErr w:type="spellEnd"/>
+      <w:r>
+        <w:t>' and '</w:t>
+      </w:r>
+      <w:proofErr w:type="spellStart"/>
+      <w:r>
+        <w:t>Meereen</w:t>
+      </w:r>
+      <w:proofErr w:type="spellEnd"/>
+      <w:r>
+        <w:t>', calculate 90th percentile difference between Actual and Predicted ETA for all completed trips within the last 30 days.</w:t>
       </w:r>
     </w:p>
     <w:p/>
@@ -118,6 +198,17 @@
           <w:szCs w:val="18"/>
         </w:rPr>
         <w:br/>
+      </w:r>
+      <w:proofErr w:type="gramStart"/>
+      <w:r>
+        <w:rPr>
+          <w:rFonts w:ascii="Menlo" w:hAnsi="Menlo" w:cs="Courier"/>
+          <w:b/>
+          <w:bCs/>
+          <w:color w:val="CC7832"/>
+          <w:sz w:val="18"/>
+          <w:szCs w:val="18"/>
+        </w:rPr>
         <w:t xml:space="preserve">  </w:t>
       </w:r>
       <w:r>
@@ -127,7 +218,17 @@
           <w:sz w:val="18"/>
           <w:szCs w:val="18"/>
         </w:rPr>
-        <w:t>PERCENTILE_CONT(</w:t>
+        <w:t>PERCENTILE</w:t>
+      </w:r>
+      <w:proofErr w:type="gramEnd"/>
+      <w:r>
+        <w:rPr>
+          <w:rFonts w:ascii="Menlo" w:hAnsi="Menlo" w:cs="Courier"/>
+          <w:color w:val="A9B7C6"/>
+          <w:sz w:val="18"/>
+          <w:szCs w:val="18"/>
+        </w:rPr>
+        <w:t>_CONT(</w:t>
       </w:r>
       <w:r>
         <w:rPr>
@@ -188,14 +289,25 @@
         </w:rPr>
         <w:t xml:space="preserve">ORDER BY </w:t>
       </w:r>
-      <w:r>
-        <w:rPr>
-          <w:rFonts w:ascii="Menlo" w:hAnsi="Menlo" w:cs="Courier"/>
-          <w:color w:val="A9B7C6"/>
-          <w:sz w:val="18"/>
-          <w:szCs w:val="18"/>
-        </w:rPr>
-        <w:t>trips.actual_eta-predicted_eta)</w:t>
+      <w:proofErr w:type="spellStart"/>
+      <w:r>
+        <w:rPr>
+          <w:rFonts w:ascii="Menlo" w:hAnsi="Menlo" w:cs="Courier"/>
+          <w:color w:val="A9B7C6"/>
+          <w:sz w:val="18"/>
+          <w:szCs w:val="18"/>
+        </w:rPr>
+        <w:t>trips.actual_eta-predicted_eta</w:t>
+      </w:r>
+      <w:proofErr w:type="spellEnd"/>
+      <w:r>
+        <w:rPr>
+          <w:rFonts w:ascii="Menlo" w:hAnsi="Menlo" w:cs="Courier"/>
+          <w:color w:val="A9B7C6"/>
+          <w:sz w:val="18"/>
+          <w:szCs w:val="18"/>
+        </w:rPr>
+        <w:t>)</w:t>
       </w:r>
       <w:r>
         <w:rPr>
@@ -308,15 +420,37 @@
         </w:rPr>
         <w:t xml:space="preserve">WHERE </w:t>
       </w:r>
-      <w:r>
-        <w:rPr>
-          <w:rFonts w:ascii="Menlo" w:hAnsi="Menlo" w:cs="Courier"/>
-          <w:color w:val="A9B7C6"/>
-          <w:sz w:val="18"/>
-          <w:szCs w:val="18"/>
-        </w:rPr>
-        <w:t>trips.city_id == cities.city_id</w:t>
-      </w:r>
+      <w:proofErr w:type="spellStart"/>
+      <w:r>
+        <w:rPr>
+          <w:rFonts w:ascii="Menlo" w:hAnsi="Menlo" w:cs="Courier"/>
+          <w:color w:val="A9B7C6"/>
+          <w:sz w:val="18"/>
+          <w:szCs w:val="18"/>
+        </w:rPr>
+        <w:t>trips.city_id</w:t>
+      </w:r>
+      <w:proofErr w:type="spellEnd"/>
+      <w:r>
+        <w:rPr>
+          <w:rFonts w:ascii="Menlo" w:hAnsi="Menlo" w:cs="Courier"/>
+          <w:color w:val="A9B7C6"/>
+          <w:sz w:val="18"/>
+          <w:szCs w:val="18"/>
+        </w:rPr>
+        <w:t xml:space="preserve"> == </w:t>
+      </w:r>
+      <w:proofErr w:type="spellStart"/>
+      <w:r>
+        <w:rPr>
+          <w:rFonts w:ascii="Menlo" w:hAnsi="Menlo" w:cs="Courier"/>
+          <w:color w:val="A9B7C6"/>
+          <w:sz w:val="18"/>
+          <w:szCs w:val="18"/>
+        </w:rPr>
+        <w:t>cities.city_id</w:t>
+      </w:r>
+      <w:proofErr w:type="spellEnd"/>
       <w:r>
         <w:rPr>
           <w:rFonts w:ascii="Menlo" w:hAnsi="Menlo" w:cs="Courier"/>
@@ -338,14 +472,25 @@
         </w:rPr>
         <w:t xml:space="preserve">WHERE </w:t>
       </w:r>
-      <w:r>
-        <w:rPr>
-          <w:rFonts w:ascii="Menlo" w:hAnsi="Menlo" w:cs="Courier"/>
-          <w:color w:val="A9B7C6"/>
-          <w:sz w:val="18"/>
-          <w:szCs w:val="18"/>
-        </w:rPr>
-        <w:t xml:space="preserve">cities.city_name </w:t>
+      <w:proofErr w:type="spellStart"/>
+      <w:r>
+        <w:rPr>
+          <w:rFonts w:ascii="Menlo" w:hAnsi="Menlo" w:cs="Courier"/>
+          <w:color w:val="A9B7C6"/>
+          <w:sz w:val="18"/>
+          <w:szCs w:val="18"/>
+        </w:rPr>
+        <w:t>cities.city_name</w:t>
+      </w:r>
+      <w:proofErr w:type="spellEnd"/>
+      <w:r>
+        <w:rPr>
+          <w:rFonts w:ascii="Menlo" w:hAnsi="Menlo" w:cs="Courier"/>
+          <w:color w:val="A9B7C6"/>
+          <w:sz w:val="18"/>
+          <w:szCs w:val="18"/>
+        </w:rPr>
+        <w:t xml:space="preserve"> </w:t>
       </w:r>
       <w:r>
         <w:rPr>
@@ -374,7 +519,27 @@
           <w:sz w:val="18"/>
           <w:szCs w:val="18"/>
         </w:rPr>
-        <w:t>'Qarth'</w:t>
+        <w:t>'</w:t>
+      </w:r>
+      <w:proofErr w:type="spellStart"/>
+      <w:r>
+        <w:rPr>
+          <w:rFonts w:ascii="Menlo" w:hAnsi="Menlo" w:cs="Courier"/>
+          <w:color w:val="6A8759"/>
+          <w:sz w:val="18"/>
+          <w:szCs w:val="18"/>
+        </w:rPr>
+        <w:t>Qarth</w:t>
+      </w:r>
+      <w:proofErr w:type="spellEnd"/>
+      <w:r>
+        <w:rPr>
+          <w:rFonts w:ascii="Menlo" w:hAnsi="Menlo" w:cs="Courier"/>
+          <w:color w:val="6A8759"/>
+          <w:sz w:val="18"/>
+          <w:szCs w:val="18"/>
+        </w:rPr>
+        <w:t>'</w:t>
       </w:r>
       <w:r>
         <w:rPr>
@@ -392,7 +557,27 @@
           <w:sz w:val="18"/>
           <w:szCs w:val="18"/>
         </w:rPr>
-        <w:t>'Meereen'</w:t>
+        <w:t>'</w:t>
+      </w:r>
+      <w:proofErr w:type="spellStart"/>
+      <w:r>
+        <w:rPr>
+          <w:rFonts w:ascii="Menlo" w:hAnsi="Menlo" w:cs="Courier"/>
+          <w:color w:val="6A8759"/>
+          <w:sz w:val="18"/>
+          <w:szCs w:val="18"/>
+        </w:rPr>
+        <w:t>Meereen</w:t>
+      </w:r>
+      <w:proofErr w:type="spellEnd"/>
+      <w:r>
+        <w:rPr>
+          <w:rFonts w:ascii="Menlo" w:hAnsi="Menlo" w:cs="Courier"/>
+          <w:color w:val="6A8759"/>
+          <w:sz w:val="18"/>
+          <w:szCs w:val="18"/>
+        </w:rPr>
+        <w:t>'</w:t>
       </w:r>
       <w:r>
         <w:rPr>
@@ -424,14 +609,25 @@
         </w:rPr>
         <w:t xml:space="preserve">AND </w:t>
       </w:r>
-      <w:r>
-        <w:rPr>
-          <w:rFonts w:ascii="Menlo" w:hAnsi="Menlo" w:cs="Courier"/>
-          <w:color w:val="A9B7C6"/>
-          <w:sz w:val="18"/>
-          <w:szCs w:val="18"/>
-        </w:rPr>
-        <w:t xml:space="preserve">trips.status == </w:t>
+      <w:proofErr w:type="spellStart"/>
+      <w:r>
+        <w:rPr>
+          <w:rFonts w:ascii="Menlo" w:hAnsi="Menlo" w:cs="Courier"/>
+          <w:color w:val="A9B7C6"/>
+          <w:sz w:val="18"/>
+          <w:szCs w:val="18"/>
+        </w:rPr>
+        <w:t>trips.status</w:t>
+      </w:r>
+      <w:proofErr w:type="spellEnd"/>
+      <w:r>
+        <w:rPr>
+          <w:rFonts w:ascii="Menlo" w:hAnsi="Menlo" w:cs="Courier"/>
+          <w:color w:val="A9B7C6"/>
+          <w:sz w:val="18"/>
+          <w:szCs w:val="18"/>
+        </w:rPr>
+        <w:t xml:space="preserve"> == </w:t>
       </w:r>
       <w:r>
         <w:rPr>
@@ -463,14 +659,25 @@
         </w:rPr>
         <w:t xml:space="preserve">AND </w:t>
       </w:r>
-      <w:r>
-        <w:rPr>
-          <w:rFonts w:ascii="Menlo" w:hAnsi="Menlo" w:cs="Courier"/>
-          <w:color w:val="A9B7C6"/>
-          <w:sz w:val="18"/>
-          <w:szCs w:val="18"/>
-        </w:rPr>
-        <w:t>trips.request_at &gt; (</w:t>
+      <w:proofErr w:type="spellStart"/>
+      <w:r>
+        <w:rPr>
+          <w:rFonts w:ascii="Menlo" w:hAnsi="Menlo" w:cs="Courier"/>
+          <w:color w:val="A9B7C6"/>
+          <w:sz w:val="18"/>
+          <w:szCs w:val="18"/>
+        </w:rPr>
+        <w:t>trips.request_at</w:t>
+      </w:r>
+      <w:proofErr w:type="spellEnd"/>
+      <w:r>
+        <w:rPr>
+          <w:rFonts w:ascii="Menlo" w:hAnsi="Menlo" w:cs="Courier"/>
+          <w:color w:val="A9B7C6"/>
+          <w:sz w:val="18"/>
+          <w:szCs w:val="18"/>
+        </w:rPr>
+        <w:t xml:space="preserve"> &gt; (</w:t>
       </w:r>
       <w:r>
         <w:rPr>
@@ -576,7 +783,31 @@
         <w:t xml:space="preserve"> </w:t>
       </w:r>
       <w:r>
-        <w:t>A signup is defined as an event labeled ‘sign_up_success’ within the events table. For each city (‘Qarth’ and ‘Meereen’) and each day of the week, determine the percentage of signups in the first week of 2016 that resulted in completed a trip within 168 hours of the sign up date.</w:t>
+        <w:t>A signup is defined as an event labeled ‘</w:t>
+      </w:r>
+      <w:proofErr w:type="spellStart"/>
+      <w:r>
+        <w:t>sign_up_success</w:t>
+      </w:r>
+      <w:proofErr w:type="spellEnd"/>
+      <w:r>
+        <w:t>’ within the events table. For each city (‘</w:t>
+      </w:r>
+      <w:proofErr w:type="spellStart"/>
+      <w:r>
+        <w:t>Qarth</w:t>
+      </w:r>
+      <w:proofErr w:type="spellEnd"/>
+      <w:r>
+        <w:t>’ and ‘</w:t>
+      </w:r>
+      <w:proofErr w:type="spellStart"/>
+      <w:r>
+        <w:t>Meereen</w:t>
+      </w:r>
+      <w:proofErr w:type="spellEnd"/>
+      <w:r>
+        <w:t>’) and each day of the week, determine the percentage of signups in the first week of 2016 that resulted in completed a trip within 168 hours of the sign up date.</w:t>
       </w:r>
     </w:p>
     <w:p/>
@@ -598,7 +829,15 @@
         <w:t>This</w:t>
       </w:r>
       <w:r>
-        <w:t xml:space="preserve"> query is somewhat contrived. If this is a common </w:t>
+        <w:t xml:space="preserve"> query is somewhat contrived. If this </w:t>
+      </w:r>
+      <w:proofErr w:type="gramStart"/>
+      <w:r>
+        <w:t>is</w:t>
+      </w:r>
+      <w:proofErr w:type="gramEnd"/>
+      <w:r>
+        <w:t xml:space="preserve"> a common </w:t>
       </w:r>
       <w:r>
         <w:t xml:space="preserve">data </w:t>
@@ -679,6 +918,7 @@
         </w:rPr>
         <w:t xml:space="preserve">SELECT </w:t>
       </w:r>
+      <w:proofErr w:type="spellStart"/>
       <w:r>
         <w:rPr>
           <w:rFonts w:ascii="Menlo" w:hAnsi="Menlo" w:cs="Courier"/>
@@ -688,6 +928,7 @@
         </w:rPr>
         <w:t>signups_enhanced.day_of_week</w:t>
       </w:r>
+      <w:proofErr w:type="spellEnd"/>
       <w:r>
         <w:rPr>
           <w:rFonts w:ascii="Menlo" w:hAnsi="Menlo" w:cs="Courier"/>
@@ -697,6 +938,7 @@
         </w:rPr>
         <w:t xml:space="preserve">, </w:t>
       </w:r>
+      <w:proofErr w:type="gramStart"/>
       <w:r>
         <w:rPr>
           <w:rFonts w:ascii="Menlo" w:hAnsi="Menlo" w:cs="Courier"/>
@@ -715,8 +957,30 @@
           <w:sz w:val="18"/>
           <w:szCs w:val="18"/>
         </w:rPr>
-        <w:t>(rode_in_first_week::</w:t>
-      </w:r>
+        <w:t>(</w:t>
+      </w:r>
+      <w:proofErr w:type="spellStart"/>
+      <w:proofErr w:type="gramEnd"/>
+      <w:r>
+        <w:rPr>
+          <w:rFonts w:ascii="Menlo" w:hAnsi="Menlo" w:cs="Courier"/>
+          <w:color w:val="A9B7C6"/>
+          <w:sz w:val="18"/>
+          <w:szCs w:val="18"/>
+        </w:rPr>
+        <w:t>rode_in_first_week</w:t>
+      </w:r>
+      <w:proofErr w:type="spellEnd"/>
+      <w:r>
+        <w:rPr>
+          <w:rFonts w:ascii="Menlo" w:hAnsi="Menlo" w:cs="Courier"/>
+          <w:color w:val="A9B7C6"/>
+          <w:sz w:val="18"/>
+          <w:szCs w:val="18"/>
+        </w:rPr>
+        <w:t>::</w:t>
+      </w:r>
+      <w:proofErr w:type="spellStart"/>
       <w:r>
         <w:rPr>
           <w:rFonts w:ascii="Menlo" w:hAnsi="Menlo" w:cs="Courier"/>
@@ -728,6 +992,7 @@
         </w:rPr>
         <w:t>int</w:t>
       </w:r>
+      <w:proofErr w:type="spellEnd"/>
       <w:r>
         <w:rPr>
           <w:rFonts w:ascii="Menlo" w:hAnsi="Menlo" w:cs="Courier"/>
@@ -788,7 +1053,27 @@
           <w:sz w:val="18"/>
           <w:szCs w:val="18"/>
         </w:rPr>
-        <w:t>-- Create sub-table with one row for every rider who signed up, with rode_in_first_week metric</w:t>
+        <w:t xml:space="preserve">-- Create sub-table with one row for every rider who signed up, with </w:t>
+      </w:r>
+      <w:proofErr w:type="spellStart"/>
+      <w:r>
+        <w:rPr>
+          <w:rFonts w:ascii="Menlo" w:hAnsi="Menlo" w:cs="Courier"/>
+          <w:color w:val="808080"/>
+          <w:sz w:val="18"/>
+          <w:szCs w:val="18"/>
+        </w:rPr>
+        <w:t>rode_in_first_week</w:t>
+      </w:r>
+      <w:proofErr w:type="spellEnd"/>
+      <w:r>
+        <w:rPr>
+          <w:rFonts w:ascii="Menlo" w:hAnsi="Menlo" w:cs="Courier"/>
+          <w:color w:val="808080"/>
+          <w:sz w:val="18"/>
+          <w:szCs w:val="18"/>
+        </w:rPr>
+        <w:t xml:space="preserve"> metric</w:t>
       </w:r>
       <w:r>
         <w:rPr>
@@ -886,7 +1171,27 @@
           <w:sz w:val="18"/>
           <w:szCs w:val="18"/>
         </w:rPr>
-        <w:t xml:space="preserve">_ts) </w:t>
+        <w:t>_</w:t>
+      </w:r>
+      <w:proofErr w:type="spellStart"/>
+      <w:r>
+        <w:rPr>
+          <w:rFonts w:ascii="Menlo" w:hAnsi="Menlo" w:cs="Courier"/>
+          <w:color w:val="A9B7C6"/>
+          <w:sz w:val="18"/>
+          <w:szCs w:val="18"/>
+        </w:rPr>
+        <w:t>ts</w:t>
+      </w:r>
+      <w:proofErr w:type="spellEnd"/>
+      <w:r>
+        <w:rPr>
+          <w:rFonts w:ascii="Menlo" w:hAnsi="Menlo" w:cs="Courier"/>
+          <w:color w:val="A9B7C6"/>
+          <w:sz w:val="18"/>
+          <w:szCs w:val="18"/>
+        </w:rPr>
+        <w:t xml:space="preserve">) </w:t>
       </w:r>
       <w:r>
         <w:rPr>
@@ -899,6 +1204,7 @@
         </w:rPr>
         <w:t xml:space="preserve">AS </w:t>
       </w:r>
+      <w:proofErr w:type="spellStart"/>
       <w:r>
         <w:rPr>
           <w:rFonts w:ascii="Menlo" w:hAnsi="Menlo" w:cs="Courier"/>
@@ -908,6 +1214,7 @@
         </w:rPr>
         <w:t>day_of_week</w:t>
       </w:r>
+      <w:proofErr w:type="spellEnd"/>
       <w:r>
         <w:rPr>
           <w:rFonts w:ascii="Menlo" w:hAnsi="Menlo" w:cs="Courier"/>
@@ -925,7 +1232,27 @@
           <w:sz w:val="18"/>
           <w:szCs w:val="18"/>
         </w:rPr>
-        <w:t>-- Actually compute rode_in_first_week metric</w:t>
+        <w:t xml:space="preserve">-- Actually compute </w:t>
+      </w:r>
+      <w:proofErr w:type="spellStart"/>
+      <w:r>
+        <w:rPr>
+          <w:rFonts w:ascii="Menlo" w:hAnsi="Menlo" w:cs="Courier"/>
+          <w:color w:val="808080"/>
+          <w:sz w:val="18"/>
+          <w:szCs w:val="18"/>
+        </w:rPr>
+        <w:t>rode_in_first_week</w:t>
+      </w:r>
+      <w:proofErr w:type="spellEnd"/>
+      <w:r>
+        <w:rPr>
+          <w:rFonts w:ascii="Menlo" w:hAnsi="Menlo" w:cs="Courier"/>
+          <w:color w:val="808080"/>
+          <w:sz w:val="18"/>
+          <w:szCs w:val="18"/>
+        </w:rPr>
+        <w:t xml:space="preserve"> metric</w:t>
       </w:r>
       <w:r>
         <w:rPr>
@@ -974,7 +1301,27 @@
           <w:sz w:val="18"/>
           <w:szCs w:val="18"/>
         </w:rPr>
-        <w:t xml:space="preserve">(trips.request_at) </w:t>
+        <w:t>(</w:t>
+      </w:r>
+      <w:proofErr w:type="spellStart"/>
+      <w:r>
+        <w:rPr>
+          <w:rFonts w:ascii="Menlo" w:hAnsi="Menlo" w:cs="Courier"/>
+          <w:color w:val="A9B7C6"/>
+          <w:sz w:val="18"/>
+          <w:szCs w:val="18"/>
+        </w:rPr>
+        <w:t>trips.request_at</w:t>
+      </w:r>
+      <w:proofErr w:type="spellEnd"/>
+      <w:r>
+        <w:rPr>
+          <w:rFonts w:ascii="Menlo" w:hAnsi="Menlo" w:cs="Courier"/>
+          <w:color w:val="A9B7C6"/>
+          <w:sz w:val="18"/>
+          <w:szCs w:val="18"/>
+        </w:rPr>
+        <w:t xml:space="preserve">) </w:t>
       </w:r>
       <w:r>
         <w:rPr>
@@ -1047,7 +1394,27 @@
           <w:sz w:val="18"/>
           <w:szCs w:val="18"/>
         </w:rPr>
-        <w:t xml:space="preserve">(trips.request_at) &lt;= </w:t>
+        <w:t>(</w:t>
+      </w:r>
+      <w:proofErr w:type="spellStart"/>
+      <w:r>
+        <w:rPr>
+          <w:rFonts w:ascii="Menlo" w:hAnsi="Menlo" w:cs="Courier"/>
+          <w:color w:val="A9B7C6"/>
+          <w:sz w:val="18"/>
+          <w:szCs w:val="18"/>
+        </w:rPr>
+        <w:t>trips.request_at</w:t>
+      </w:r>
+      <w:proofErr w:type="spellEnd"/>
+      <w:r>
+        <w:rPr>
+          <w:rFonts w:ascii="Menlo" w:hAnsi="Menlo" w:cs="Courier"/>
+          <w:color w:val="A9B7C6"/>
+          <w:sz w:val="18"/>
+          <w:szCs w:val="18"/>
+        </w:rPr>
+        <w:t xml:space="preserve">) &lt;= </w:t>
       </w:r>
       <w:r>
         <w:rPr>
@@ -1067,7 +1434,27 @@
           <w:sz w:val="18"/>
           <w:szCs w:val="18"/>
         </w:rPr>
-        <w:t xml:space="preserve">(events._ts) + </w:t>
+        <w:t>(events._</w:t>
+      </w:r>
+      <w:proofErr w:type="spellStart"/>
+      <w:r>
+        <w:rPr>
+          <w:rFonts w:ascii="Menlo" w:hAnsi="Menlo" w:cs="Courier"/>
+          <w:color w:val="A9B7C6"/>
+          <w:sz w:val="18"/>
+          <w:szCs w:val="18"/>
+        </w:rPr>
+        <w:t>ts</w:t>
+      </w:r>
+      <w:proofErr w:type="spellEnd"/>
+      <w:r>
+        <w:rPr>
+          <w:rFonts w:ascii="Menlo" w:hAnsi="Menlo" w:cs="Courier"/>
+          <w:color w:val="A9B7C6"/>
+          <w:sz w:val="18"/>
+          <w:szCs w:val="18"/>
+        </w:rPr>
+        <w:t xml:space="preserve">) + </w:t>
       </w:r>
       <w:r>
         <w:rPr>
@@ -1147,7 +1534,27 @@
           <w:sz w:val="18"/>
           <w:szCs w:val="18"/>
         </w:rPr>
-        <w:t xml:space="preserve">(trips.request_at) &gt;= </w:t>
+        <w:t>(</w:t>
+      </w:r>
+      <w:proofErr w:type="spellStart"/>
+      <w:r>
+        <w:rPr>
+          <w:rFonts w:ascii="Menlo" w:hAnsi="Menlo" w:cs="Courier"/>
+          <w:color w:val="A9B7C6"/>
+          <w:sz w:val="18"/>
+          <w:szCs w:val="18"/>
+        </w:rPr>
+        <w:t>trips.request_at</w:t>
+      </w:r>
+      <w:proofErr w:type="spellEnd"/>
+      <w:r>
+        <w:rPr>
+          <w:rFonts w:ascii="Menlo" w:hAnsi="Menlo" w:cs="Courier"/>
+          <w:color w:val="A9B7C6"/>
+          <w:sz w:val="18"/>
+          <w:szCs w:val="18"/>
+        </w:rPr>
+        <w:t xml:space="preserve">) &gt;= </w:t>
       </w:r>
       <w:r>
         <w:rPr>
@@ -1167,7 +1574,27 @@
           <w:sz w:val="18"/>
           <w:szCs w:val="18"/>
         </w:rPr>
-        <w:t>(events._ts))</w:t>
+        <w:t>(events._</w:t>
+      </w:r>
+      <w:proofErr w:type="spellStart"/>
+      <w:r>
+        <w:rPr>
+          <w:rFonts w:ascii="Menlo" w:hAnsi="Menlo" w:cs="Courier"/>
+          <w:color w:val="A9B7C6"/>
+          <w:sz w:val="18"/>
+          <w:szCs w:val="18"/>
+        </w:rPr>
+        <w:t>ts</w:t>
+      </w:r>
+      <w:proofErr w:type="spellEnd"/>
+      <w:r>
+        <w:rPr>
+          <w:rFonts w:ascii="Menlo" w:hAnsi="Menlo" w:cs="Courier"/>
+          <w:color w:val="A9B7C6"/>
+          <w:sz w:val="18"/>
+          <w:szCs w:val="18"/>
+        </w:rPr>
+        <w:t>))</w:t>
       </w:r>
       <w:r>
         <w:rPr>
@@ -1190,6 +1617,7 @@
         </w:rPr>
         <w:t xml:space="preserve">AS </w:t>
       </w:r>
+      <w:proofErr w:type="spellStart"/>
       <w:r>
         <w:rPr>
           <w:rFonts w:ascii="Menlo" w:hAnsi="Menlo" w:cs="Courier"/>
@@ -1199,6 +1627,7 @@
         </w:rPr>
         <w:t>rode_in_first_week</w:t>
       </w:r>
+      <w:proofErr w:type="spellEnd"/>
       <w:r>
         <w:rPr>
           <w:rFonts w:ascii="Menlo" w:hAnsi="Menlo" w:cs="Courier"/>
@@ -1319,8 +1748,39 @@
           <w:sz w:val="18"/>
           <w:szCs w:val="18"/>
         </w:rPr>
-        <w:t>(trips.client_id) trips.client_id</w:t>
-      </w:r>
+        <w:t>(</w:t>
+      </w:r>
+      <w:proofErr w:type="spellStart"/>
+      <w:r>
+        <w:rPr>
+          <w:rFonts w:ascii="Menlo" w:hAnsi="Menlo" w:cs="Courier"/>
+          <w:color w:val="A9B7C6"/>
+          <w:sz w:val="18"/>
+          <w:szCs w:val="18"/>
+        </w:rPr>
+        <w:t>trips.client_id</w:t>
+      </w:r>
+      <w:proofErr w:type="spellEnd"/>
+      <w:r>
+        <w:rPr>
+          <w:rFonts w:ascii="Menlo" w:hAnsi="Menlo" w:cs="Courier"/>
+          <w:color w:val="A9B7C6"/>
+          <w:sz w:val="18"/>
+          <w:szCs w:val="18"/>
+        </w:rPr>
+        <w:t xml:space="preserve">) </w:t>
+      </w:r>
+      <w:proofErr w:type="spellStart"/>
+      <w:r>
+        <w:rPr>
+          <w:rFonts w:ascii="Menlo" w:hAnsi="Menlo" w:cs="Courier"/>
+          <w:color w:val="A9B7C6"/>
+          <w:sz w:val="18"/>
+          <w:szCs w:val="18"/>
+        </w:rPr>
+        <w:t>trips.client_id</w:t>
+      </w:r>
+      <w:proofErr w:type="spellEnd"/>
       <w:r>
         <w:rPr>
           <w:rFonts w:ascii="Menlo" w:hAnsi="Menlo" w:cs="Courier"/>
@@ -1330,6 +1790,7 @@
         </w:rPr>
         <w:t xml:space="preserve">, </w:t>
       </w:r>
+      <w:proofErr w:type="spellStart"/>
       <w:r>
         <w:rPr>
           <w:rFonts w:ascii="Menlo" w:hAnsi="Menlo" w:cs="Courier"/>
@@ -1339,6 +1800,7 @@
         </w:rPr>
         <w:t>request_at</w:t>
       </w:r>
+      <w:proofErr w:type="spellEnd"/>
       <w:r>
         <w:rPr>
           <w:rFonts w:ascii="Menlo" w:hAnsi="Menlo" w:cs="Courier"/>
@@ -1390,14 +1852,25 @@
         </w:rPr>
         <w:t xml:space="preserve">WHERE </w:t>
       </w:r>
-      <w:r>
-        <w:rPr>
-          <w:rFonts w:ascii="Menlo" w:hAnsi="Menlo" w:cs="Courier"/>
-          <w:color w:val="A9B7C6"/>
-          <w:sz w:val="18"/>
-          <w:szCs w:val="18"/>
-        </w:rPr>
-        <w:t xml:space="preserve">trips.status == </w:t>
+      <w:proofErr w:type="spellStart"/>
+      <w:r>
+        <w:rPr>
+          <w:rFonts w:ascii="Menlo" w:hAnsi="Menlo" w:cs="Courier"/>
+          <w:color w:val="A9B7C6"/>
+          <w:sz w:val="18"/>
+          <w:szCs w:val="18"/>
+        </w:rPr>
+        <w:t>trips.status</w:t>
+      </w:r>
+      <w:proofErr w:type="spellEnd"/>
+      <w:r>
+        <w:rPr>
+          <w:rFonts w:ascii="Menlo" w:hAnsi="Menlo" w:cs="Courier"/>
+          <w:color w:val="A9B7C6"/>
+          <w:sz w:val="18"/>
+          <w:szCs w:val="18"/>
+        </w:rPr>
+        <w:t xml:space="preserve"> == </w:t>
       </w:r>
       <w:r>
         <w:rPr>
@@ -1429,14 +1902,25 @@
         </w:rPr>
         <w:t xml:space="preserve">ORDER BY </w:t>
       </w:r>
-      <w:r>
-        <w:rPr>
-          <w:rFonts w:ascii="Menlo" w:hAnsi="Menlo" w:cs="Courier"/>
-          <w:color w:val="A9B7C6"/>
-          <w:sz w:val="18"/>
-          <w:szCs w:val="18"/>
-        </w:rPr>
-        <w:t xml:space="preserve">trips.request_at </w:t>
+      <w:proofErr w:type="spellStart"/>
+      <w:r>
+        <w:rPr>
+          <w:rFonts w:ascii="Menlo" w:hAnsi="Menlo" w:cs="Courier"/>
+          <w:color w:val="A9B7C6"/>
+          <w:sz w:val="18"/>
+          <w:szCs w:val="18"/>
+        </w:rPr>
+        <w:t>trips.request_at</w:t>
+      </w:r>
+      <w:proofErr w:type="spellEnd"/>
+      <w:r>
+        <w:rPr>
+          <w:rFonts w:ascii="Menlo" w:hAnsi="Menlo" w:cs="Courier"/>
+          <w:color w:val="A9B7C6"/>
+          <w:sz w:val="18"/>
+          <w:szCs w:val="18"/>
+        </w:rPr>
+        <w:t xml:space="preserve"> </w:t>
       </w:r>
       <w:r>
         <w:rPr>
@@ -1481,6 +1965,7 @@
         </w:rPr>
         <w:t xml:space="preserve">AS </w:t>
       </w:r>
+      <w:proofErr w:type="spellStart"/>
       <w:r>
         <w:rPr>
           <w:rFonts w:ascii="Menlo" w:hAnsi="Menlo" w:cs="Courier"/>
@@ -1490,6 +1975,7 @@
         </w:rPr>
         <w:t>first_completed_trips</w:t>
       </w:r>
+      <w:proofErr w:type="spellEnd"/>
       <w:r>
         <w:rPr>
           <w:rFonts w:ascii="Menlo" w:hAnsi="Menlo" w:cs="Courier"/>
@@ -1520,15 +2006,37 @@
         </w:rPr>
         <w:t xml:space="preserve">WHERE </w:t>
       </w:r>
-      <w:r>
-        <w:rPr>
-          <w:rFonts w:ascii="Menlo" w:hAnsi="Menlo" w:cs="Courier"/>
-          <w:color w:val="A9B7C6"/>
-          <w:sz w:val="18"/>
-          <w:szCs w:val="18"/>
-        </w:rPr>
-        <w:t>events.rider_id  == first_completed_trips.client_id</w:t>
-      </w:r>
+      <w:proofErr w:type="spellStart"/>
+      <w:r>
+        <w:rPr>
+          <w:rFonts w:ascii="Menlo" w:hAnsi="Menlo" w:cs="Courier"/>
+          <w:color w:val="A9B7C6"/>
+          <w:sz w:val="18"/>
+          <w:szCs w:val="18"/>
+        </w:rPr>
+        <w:t>events.rider_id</w:t>
+      </w:r>
+      <w:proofErr w:type="spellEnd"/>
+      <w:r>
+        <w:rPr>
+          <w:rFonts w:ascii="Menlo" w:hAnsi="Menlo" w:cs="Courier"/>
+          <w:color w:val="A9B7C6"/>
+          <w:sz w:val="18"/>
+          <w:szCs w:val="18"/>
+        </w:rPr>
+        <w:t xml:space="preserve">  == </w:t>
+      </w:r>
+      <w:proofErr w:type="spellStart"/>
+      <w:r>
+        <w:rPr>
+          <w:rFonts w:ascii="Menlo" w:hAnsi="Menlo" w:cs="Courier"/>
+          <w:color w:val="A9B7C6"/>
+          <w:sz w:val="18"/>
+          <w:szCs w:val="18"/>
+        </w:rPr>
+        <w:t>first_completed_trips.client_id</w:t>
+      </w:r>
+      <w:proofErr w:type="spellEnd"/>
       <w:r>
         <w:rPr>
           <w:rFonts w:ascii="Menlo" w:hAnsi="Menlo" w:cs="Courier"/>
@@ -1550,14 +2058,25 @@
         </w:rPr>
         <w:t xml:space="preserve">AND </w:t>
       </w:r>
-      <w:r>
-        <w:rPr>
-          <w:rFonts w:ascii="Menlo" w:hAnsi="Menlo" w:cs="Courier"/>
-          <w:color w:val="A9B7C6"/>
-          <w:sz w:val="18"/>
-          <w:szCs w:val="18"/>
-        </w:rPr>
-        <w:t xml:space="preserve">event_name == </w:t>
+      <w:proofErr w:type="spellStart"/>
+      <w:r>
+        <w:rPr>
+          <w:rFonts w:ascii="Menlo" w:hAnsi="Menlo" w:cs="Courier"/>
+          <w:color w:val="A9B7C6"/>
+          <w:sz w:val="18"/>
+          <w:szCs w:val="18"/>
+        </w:rPr>
+        <w:t>event_name</w:t>
+      </w:r>
+      <w:proofErr w:type="spellEnd"/>
+      <w:r>
+        <w:rPr>
+          <w:rFonts w:ascii="Menlo" w:hAnsi="Menlo" w:cs="Courier"/>
+          <w:color w:val="A9B7C6"/>
+          <w:sz w:val="18"/>
+          <w:szCs w:val="18"/>
+        </w:rPr>
+        <w:t xml:space="preserve"> == </w:t>
       </w:r>
       <w:r>
         <w:rPr>
@@ -1566,7 +2085,27 @@
           <w:sz w:val="18"/>
           <w:szCs w:val="18"/>
         </w:rPr>
-        <w:t>'sign_up_success'</w:t>
+        <w:t>'</w:t>
+      </w:r>
+      <w:proofErr w:type="spellStart"/>
+      <w:r>
+        <w:rPr>
+          <w:rFonts w:ascii="Menlo" w:hAnsi="Menlo" w:cs="Courier"/>
+          <w:color w:val="6A8759"/>
+          <w:sz w:val="18"/>
+          <w:szCs w:val="18"/>
+        </w:rPr>
+        <w:t>sign_up_success</w:t>
+      </w:r>
+      <w:proofErr w:type="spellEnd"/>
+      <w:r>
+        <w:rPr>
+          <w:rFonts w:ascii="Menlo" w:hAnsi="Menlo" w:cs="Courier"/>
+          <w:color w:val="6A8759"/>
+          <w:sz w:val="18"/>
+          <w:szCs w:val="18"/>
+        </w:rPr>
+        <w:t>'</w:t>
       </w:r>
       <w:r>
         <w:rPr>
@@ -1598,6 +2137,7 @@
         </w:rPr>
         <w:t xml:space="preserve">AS </w:t>
       </w:r>
+      <w:proofErr w:type="spellStart"/>
       <w:r>
         <w:rPr>
           <w:rFonts w:ascii="Menlo" w:hAnsi="Menlo" w:cs="Courier"/>
@@ -1607,6 +2147,7 @@
         </w:rPr>
         <w:t>signups_enhanced</w:t>
       </w:r>
+      <w:proofErr w:type="spellEnd"/>
       <w:r>
         <w:rPr>
           <w:rFonts w:ascii="Menlo" w:hAnsi="Menlo" w:cs="Courier"/>
@@ -1637,6 +2178,7 @@
         </w:rPr>
         <w:t xml:space="preserve">GROUP BY </w:t>
       </w:r>
+      <w:proofErr w:type="spellStart"/>
       <w:r>
         <w:rPr>
           <w:rFonts w:ascii="Menlo" w:hAnsi="Menlo" w:cs="Courier"/>
@@ -1646,6 +2188,7 @@
         </w:rPr>
         <w:t>signups_enhanced.day_of_week</w:t>
       </w:r>
+      <w:proofErr w:type="spellEnd"/>
       <w:r>
         <w:rPr>
           <w:rFonts w:ascii="Menlo" w:hAnsi="Menlo" w:cs="Courier"/>
@@ -1687,14 +2230,25 @@
         </w:rPr>
         <w:t xml:space="preserve">WEEK FROM </w:t>
       </w:r>
-      <w:r>
-        <w:rPr>
-          <w:rFonts w:ascii="Menlo" w:hAnsi="Menlo" w:cs="Courier"/>
-          <w:color w:val="A9B7C6"/>
-          <w:sz w:val="18"/>
-          <w:szCs w:val="18"/>
-        </w:rPr>
-        <w:t xml:space="preserve">signup_ts) == </w:t>
+      <w:proofErr w:type="spellStart"/>
+      <w:r>
+        <w:rPr>
+          <w:rFonts w:ascii="Menlo" w:hAnsi="Menlo" w:cs="Courier"/>
+          <w:color w:val="A9B7C6"/>
+          <w:sz w:val="18"/>
+          <w:szCs w:val="18"/>
+        </w:rPr>
+        <w:t>signup_ts</w:t>
+      </w:r>
+      <w:proofErr w:type="spellEnd"/>
+      <w:r>
+        <w:rPr>
+          <w:rFonts w:ascii="Menlo" w:hAnsi="Menlo" w:cs="Courier"/>
+          <w:color w:val="A9B7C6"/>
+          <w:sz w:val="18"/>
+          <w:szCs w:val="18"/>
+        </w:rPr>
+        <w:t xml:space="preserve">) == </w:t>
       </w:r>
       <w:r>
         <w:rPr>
@@ -1746,14 +2300,25 @@
         </w:rPr>
         <w:t xml:space="preserve">YEAR FROM </w:t>
       </w:r>
-      <w:r>
-        <w:rPr>
-          <w:rFonts w:ascii="Menlo" w:hAnsi="Menlo" w:cs="Courier"/>
-          <w:color w:val="A9B7C6"/>
-          <w:sz w:val="18"/>
-          <w:szCs w:val="18"/>
-        </w:rPr>
-        <w:t xml:space="preserve">signup_ts) == </w:t>
+      <w:proofErr w:type="spellStart"/>
+      <w:r>
+        <w:rPr>
+          <w:rFonts w:ascii="Menlo" w:hAnsi="Menlo" w:cs="Courier"/>
+          <w:color w:val="A9B7C6"/>
+          <w:sz w:val="18"/>
+          <w:szCs w:val="18"/>
+        </w:rPr>
+        <w:t>signup_ts</w:t>
+      </w:r>
+      <w:proofErr w:type="spellEnd"/>
+      <w:r>
+        <w:rPr>
+          <w:rFonts w:ascii="Menlo" w:hAnsi="Menlo" w:cs="Courier"/>
+          <w:color w:val="A9B7C6"/>
+          <w:sz w:val="18"/>
+          <w:szCs w:val="18"/>
+        </w:rPr>
+        <w:t xml:space="preserve">) == </w:t>
       </w:r>
       <w:r>
         <w:rPr>
@@ -1794,14 +2359,25 @@
         </w:rPr>
         <w:t xml:space="preserve">AND </w:t>
       </w:r>
-      <w:r>
-        <w:rPr>
-          <w:rFonts w:ascii="Menlo" w:hAnsi="Menlo" w:cs="Courier"/>
-          <w:color w:val="A9B7C6"/>
-          <w:sz w:val="18"/>
-          <w:szCs w:val="18"/>
-        </w:rPr>
-        <w:t xml:space="preserve">city_name </w:t>
+      <w:proofErr w:type="spellStart"/>
+      <w:r>
+        <w:rPr>
+          <w:rFonts w:ascii="Menlo" w:hAnsi="Menlo" w:cs="Courier"/>
+          <w:color w:val="A9B7C6"/>
+          <w:sz w:val="18"/>
+          <w:szCs w:val="18"/>
+        </w:rPr>
+        <w:t>city_name</w:t>
+      </w:r>
+      <w:proofErr w:type="spellEnd"/>
+      <w:r>
+        <w:rPr>
+          <w:rFonts w:ascii="Menlo" w:hAnsi="Menlo" w:cs="Courier"/>
+          <w:color w:val="A9B7C6"/>
+          <w:sz w:val="18"/>
+          <w:szCs w:val="18"/>
+        </w:rPr>
+        <w:t xml:space="preserve"> </w:t>
       </w:r>
       <w:r>
         <w:rPr>
@@ -1830,7 +2406,27 @@
           <w:sz w:val="18"/>
           <w:szCs w:val="18"/>
         </w:rPr>
-        <w:t>'Qarth'</w:t>
+        <w:t>'</w:t>
+      </w:r>
+      <w:proofErr w:type="spellStart"/>
+      <w:r>
+        <w:rPr>
+          <w:rFonts w:ascii="Menlo" w:hAnsi="Menlo" w:cs="Courier"/>
+          <w:color w:val="6A8759"/>
+          <w:sz w:val="18"/>
+          <w:szCs w:val="18"/>
+        </w:rPr>
+        <w:t>Qarth</w:t>
+      </w:r>
+      <w:proofErr w:type="spellEnd"/>
+      <w:r>
+        <w:rPr>
+          <w:rFonts w:ascii="Menlo" w:hAnsi="Menlo" w:cs="Courier"/>
+          <w:color w:val="6A8759"/>
+          <w:sz w:val="18"/>
+          <w:szCs w:val="18"/>
+        </w:rPr>
+        <w:t>'</w:t>
       </w:r>
       <w:r>
         <w:rPr>
@@ -1848,7 +2444,27 @@
           <w:sz w:val="18"/>
           <w:szCs w:val="18"/>
         </w:rPr>
-        <w:t>'Meereen'</w:t>
+        <w:t>'</w:t>
+      </w:r>
+      <w:proofErr w:type="spellStart"/>
+      <w:r>
+        <w:rPr>
+          <w:rFonts w:ascii="Menlo" w:hAnsi="Menlo" w:cs="Courier"/>
+          <w:color w:val="6A8759"/>
+          <w:sz w:val="18"/>
+          <w:szCs w:val="18"/>
+        </w:rPr>
+        <w:t>Meereen</w:t>
+      </w:r>
+      <w:proofErr w:type="spellEnd"/>
+      <w:r>
+        <w:rPr>
+          <w:rFonts w:ascii="Menlo" w:hAnsi="Menlo" w:cs="Courier"/>
+          <w:color w:val="6A8759"/>
+          <w:sz w:val="18"/>
+          <w:szCs w:val="18"/>
+        </w:rPr>
+        <w:t>'</w:t>
       </w:r>
       <w:r>
         <w:rPr>
@@ -1993,11 +2609,16 @@
         <w:t xml:space="preserve"> The amount of time spent in the four new drive app sections (</w:t>
       </w:r>
       <w:r>
-        <w:t xml:space="preserve">Home, Earnings, Ratings, Account </w:t>
+        <w:t xml:space="preserve">Home, Earnings, Ratings, </w:t>
+      </w:r>
+      <w:proofErr w:type="gramStart"/>
+      <w:r>
+        <w:t xml:space="preserve">Account </w:t>
       </w:r>
       <w:r>
         <w:t>)</w:t>
       </w:r>
+      <w:proofErr w:type="gramEnd"/>
     </w:p>
     <w:p>
       <w:pPr>
@@ -2038,7 +2659,15 @@
         <w:t xml:space="preserve">Driver help requests: </w:t>
       </w:r>
       <w:r>
-        <w:t>The difference in driver contacts (e.g. email, phone) to Uber between drivers who use the new app and drivers who use the old app</w:t>
+        <w:t xml:space="preserve">The difference in driver contacts (e.g. email, phone) to </w:t>
+      </w:r>
+      <w:proofErr w:type="spellStart"/>
+      <w:r>
+        <w:t>Uber</w:t>
+      </w:r>
+      <w:proofErr w:type="spellEnd"/>
+      <w:r>
+        <w:t xml:space="preserve"> between drivers who use the new app and drivers who use the old app</w:t>
       </w:r>
     </w:p>
     <w:p>
@@ -2053,7 +2682,15 @@
         <w:t>Add</w:t>
       </w:r>
       <w:r>
-        <w:t>itionally, before the trial begins I would work with the product team to choose acceptable thresholds for each metric for a new release. For example, we might use the thresholds below, with a pre-defined statistical siginificance:</w:t>
+        <w:t xml:space="preserve">itionally, before the trial begins I would work with the product team to choose acceptable thresholds for each metric for a new release. For example, we might use the thresholds below, with a pre-defined statistical </w:t>
+      </w:r>
+      <w:proofErr w:type="spellStart"/>
+      <w:r>
+        <w:t>siginificance</w:t>
+      </w:r>
+      <w:proofErr w:type="spellEnd"/>
+      <w:r>
+        <w:t>:</w:t>
       </w:r>
     </w:p>
     <w:p/>
@@ -2385,7 +3022,15 @@
         <w:t>I feel that this trial design would be large and diverse enough to capture meaningful signal, without unduly exposing</w:t>
       </w:r>
       <w:r>
-        <w:t xml:space="preserve"> a large population of drivers to an unproven re-design. Additionally, network effects (e.g. drivers with the old app seeing drivers with the new app) should be minimal, and could be controlled by branding the new release as a ‘pre-release’ version. Finally, a one month test period should be enough to gather statistically significant results, and quickly iterate on the testing framework. </w:t>
+        <w:t xml:space="preserve"> a large population of drivers to an unproven re-design. Additionally, network effects (e.g. drivers with the old app seeing drivers with the new app) should be minimal, and could be controlled by branding the new release as a ‘pre-release’ version. Finally, a </w:t>
+      </w:r>
+      <w:proofErr w:type="gramStart"/>
+      <w:r>
+        <w:t>one month</w:t>
+      </w:r>
+      <w:proofErr w:type="gramEnd"/>
+      <w:r>
+        <w:t xml:space="preserve"> test period should be enough to gather statistically significant results, and quickly iterate on the testing framework. </w:t>
       </w:r>
     </w:p>
     <w:p>
@@ -2470,13 +3115,7 @@
     <w:p/>
     <w:p>
       <w:r>
-        <w:t xml:space="preserve">I would then identify if the thresholds and statistical significance levels were appropriate, and adjust the thresholds </w:t>
-      </w:r>
-      <w:r>
-        <w:t xml:space="preserve">and statistical significance levels </w:t>
-      </w:r>
-      <w:r>
-        <w:t xml:space="preserve">as appropriate. </w:t>
+        <w:t xml:space="preserve">I would then identify if the thresholds and statistical significance levels were appropriate, and adjust the thresholds and statistical significance levels as appropriate. </w:t>
       </w:r>
     </w:p>
     <w:p>
@@ -2494,12 +3133,17 @@
     </w:p>
     <w:p>
       <w:r>
-        <w:t xml:space="preserve">Nota Bene: </w:t>
-      </w:r>
-      <w:r>
-        <w:t xml:space="preserve">Please see code, located </w:t>
-      </w:r>
-      <w:hyperlink r:id="rId6" w:history="1">
+        <w:t xml:space="preserve">Nota </w:t>
+      </w:r>
+      <w:proofErr w:type="spellStart"/>
+      <w:r>
+        <w:t>Bene</w:t>
+      </w:r>
+      <w:proofErr w:type="spellEnd"/>
+      <w:r>
+        <w:t xml:space="preserve">: Please see code, located </w:t>
+      </w:r>
+      <w:hyperlink r:id="rId8" w:history="1">
         <w:r>
           <w:rPr>
             <w:rStyle w:val="Hyperlink"/>
@@ -2508,28 +3152,318 @@
         </w:r>
       </w:hyperlink>
       <w:r>
-        <w:t xml:space="preserve">. Code for this question is located at </w:t>
+        <w:t xml:space="preserve">. Code for this question is located </w:t>
+      </w:r>
+      <w:r>
+        <w:t>at</w:t>
+      </w:r>
+      <w:r>
+        <w:t xml:space="preserve"> bin/q3.py</w:t>
+      </w:r>
+    </w:p>
+    <w:p>
+      <w:pPr>
+        <w:rPr>
+          <w:b/>
+        </w:rPr>
+      </w:pPr>
+      <w:r>
+        <w:rPr>
+          <w:b/>
+        </w:rPr>
+        <w:t>Question 1</w:t>
+      </w:r>
+    </w:p>
+    <w:p>
+      <w:pPr>
+        <w:rPr>
+          <w:b/>
+        </w:rPr>
+      </w:pPr>
+      <w:r>
+        <w:rPr>
+          <w:b/>
+        </w:rPr>
+        <w:t xml:space="preserve">Q: </w:t>
+      </w:r>
+    </w:p>
+    <w:p>
+      <w:r>
+        <w:t>Perform any cleaning, exploratory analysis, and/or visualizations to use the provided data for this analysis (a few sentences/plots describing your approach will suffice). What fraction of the driver signups took a first trip?  (2 points)</w:t>
+      </w:r>
+    </w:p>
+    <w:p>
+      <w:pPr>
+        <w:rPr>
+          <w:b/>
+        </w:rPr>
+      </w:pPr>
+      <w:r>
+        <w:rPr>
+          <w:b/>
+        </w:rPr>
+        <w:t>A:</w:t>
+      </w:r>
+    </w:p>
+    <w:p>
+      <w:r>
+        <w:t xml:space="preserve">Please see plots below. Approximately </w:t>
+      </w:r>
+      <w:r>
+        <w:t>0.11</w:t>
+      </w:r>
+      <w:r>
+        <w:t xml:space="preserve">% of drivers listed in the provided data have a first trip date. I assume any drivers that do not have a first trip date have not completed a trip. </w:t>
+      </w:r>
+    </w:p>
+    <w:p/>
+    <w:p>
+      <w:r>
+        <w:br w:type="page"/>
+      </w:r>
+    </w:p>
+    <w:p/>
+    <w:p>
+      <w:pPr>
+        <w:rPr>
+          <w:b/>
+        </w:rPr>
+      </w:pPr>
+      <w:r>
+        <w:rPr>
+          <w:b/>
+        </w:rPr>
+        <w:t>Quest</w:t>
+      </w:r>
+      <w:r>
+        <w:rPr>
+          <w:b/>
+        </w:rPr>
+        <w:t>ion 2</w:t>
+      </w:r>
+    </w:p>
+    <w:p>
+      <w:pPr>
+        <w:rPr>
+          <w:b/>
+        </w:rPr>
+      </w:pPr>
+      <w:r>
+        <w:rPr>
+          <w:b/>
+        </w:rPr>
+        <w:t xml:space="preserve">Q: </w:t>
+      </w:r>
+    </w:p>
+    <w:p>
+      <w:r>
+        <w:t xml:space="preserve">Build a predictive model to help </w:t>
+      </w:r>
+      <w:proofErr w:type="spellStart"/>
+      <w:r>
+        <w:t>Uber</w:t>
+      </w:r>
+      <w:proofErr w:type="spellEnd"/>
+      <w:r>
+        <w:t xml:space="preserve"> determine whether or not a driver signup will start driving. Discuss why you chose your approach, what alternatives you considered, and any concerns you have. How valid is your model? Include any key indicators of model performance.  (2 points)</w:t>
+      </w:r>
+    </w:p>
+    <w:p>
+      <w:pPr>
+        <w:rPr>
+          <w:b/>
+        </w:rPr>
+      </w:pPr>
+      <w:r>
+        <w:rPr>
+          <w:b/>
+        </w:rPr>
+        <w:t>A:</w:t>
+      </w:r>
+    </w:p>
+    <w:p>
+      <w:r>
+        <w:t xml:space="preserve">Note: In order to iterate rapidly, I’ve limited myself to 2 hours to develop the following models. While more advanced modeling is possible (perhaps even preferable), I believe this is a realistic amount of time for a brief pass at this problem. </w:t>
+      </w:r>
+    </w:p>
+    <w:p/>
+    <w:p>
+      <w:r>
+        <w:t xml:space="preserve">Executive Summary: We should focus on getting more potential drivers to have their vehicles inspected, which appears to be a bottleneck in our funnel. </w:t>
+      </w:r>
+    </w:p>
+    <w:p/>
+    <w:p>
+      <w:pPr>
+        <w:rPr>
+          <w:i/>
+        </w:rPr>
+      </w:pPr>
+      <w:r>
+        <w:rPr>
+          <w:i/>
+        </w:rPr>
+        <w:t>Model choice</w:t>
+      </w:r>
+    </w:p>
+    <w:p>
+      <w:r>
+        <w:t xml:space="preserve">As there is a stated preference for interpretable models, I’ve elected to use logistic regression. Whereas a decision tree would have also lead to an interpretable model, it would be </w:t>
+      </w:r>
+      <w:r>
+        <w:t xml:space="preserve">more difficult to discuss variable importance without delving into branching logic. If a more predictive model were necessary, I’d likely move forward with an SVM model, Random Forest model and / or neural network. For further accuracy, I might ensemble these approaches, and look at more advance grid searching / tuning of hyper parameters. </w:t>
+      </w:r>
+    </w:p>
+    <w:p/>
+    <w:p>
+      <w:pPr>
+        <w:rPr>
+          <w:i/>
+        </w:rPr>
+      </w:pPr>
+      <w:r>
+        <w:rPr>
+          <w:i/>
+        </w:rPr>
+        <w:t>Model v</w:t>
+      </w:r>
+      <w:r>
+        <w:rPr>
+          <w:i/>
+        </w:rPr>
+        <w:t>alidation</w:t>
+      </w:r>
+    </w:p>
+    <w:p>
+      <w:r>
+        <w:t xml:space="preserve">Continuing the descriptive emphasis, </w:t>
+      </w:r>
+      <w:r>
+        <w:t xml:space="preserve">I’ve elected to primarily focus on </w:t>
+      </w:r>
+      <w:r>
+        <w:t>the statistical significance</w:t>
+      </w:r>
+      <w:r>
+        <w:t xml:space="preserve"> (keeping variables with alpha &lt; .05)</w:t>
+      </w:r>
+      <w:r>
+        <w:t xml:space="preserve"> of coefficients in tuning the models for this first pass. I’ve also computed AUC for a 20% holdout, to verify that the models maintain some predictive accuracy. </w:t>
+      </w:r>
+    </w:p>
+    <w:p/>
+    <w:p>
+      <w:r>
+        <w:t xml:space="preserve">For more predictive modeling, I would likely use 5 fold cross validation, again optimizing AUC. I might also look at the confusion matrix, as well as the cost associated to true signups who did not drive, true signups who did not drive, type 1 and type 2 errors. </w:t>
+      </w:r>
+    </w:p>
+    <w:p/>
+    <w:p>
+      <w:pPr>
+        <w:rPr>
+          <w:i/>
+        </w:rPr>
+      </w:pPr>
+      <w:r>
+        <w:rPr>
+          <w:i/>
+        </w:rPr>
+        <w:t>Model r</w:t>
+      </w:r>
+      <w:r>
+        <w:rPr>
+          <w:i/>
+        </w:rPr>
+        <w:t>esults for all drivers</w:t>
+      </w:r>
+    </w:p>
+    <w:p>
+      <w:r>
+        <w:t xml:space="preserve">I’ve run two models. The first covers all observations, and suggests primarily that drivers with a vehicle inspection are most likely drive (suggesting that funnel analysis might be more appropriate, and that effort should be put into increasing the vehicle inspection rate for new drivers). The model also suggests that potential drivers are more likely to complete a ride if they were referred, signed up on a weekday, and / or were from </w:t>
+      </w:r>
+      <w:proofErr w:type="spellStart"/>
+      <w:r>
+        <w:t>Berton</w:t>
+      </w:r>
+      <w:proofErr w:type="spellEnd"/>
+      <w:r>
+        <w:t xml:space="preserve">. </w:t>
+      </w:r>
+      <w:r>
+        <w:t>Raw model output is available at the end of this report.</w:t>
       </w:r>
       <w:r>
         <w:t xml:space="preserve"> </w:t>
       </w:r>
-      <w:r>
-        <w:t>bin/q3.py</w:t>
-      </w:r>
-      <w:bookmarkStart w:id="0" w:name="_GoBack"/>
-      <w:bookmarkEnd w:id="0"/>
-    </w:p>
-    <w:p>
-      <w:pPr>
-        <w:rPr>
-          <w:b/>
-        </w:rPr>
-      </w:pPr>
-      <w:r>
-        <w:rPr>
-          <w:b/>
-        </w:rPr>
-        <w:t>Question 1</w:t>
+    </w:p>
+    <w:p/>
+    <w:p>
+      <w:pPr>
+        <w:rPr>
+          <w:i/>
+        </w:rPr>
+      </w:pPr>
+      <w:r>
+        <w:rPr>
+          <w:i/>
+        </w:rPr>
+        <w:t>Model r</w:t>
+      </w:r>
+      <w:r>
+        <w:rPr>
+          <w:i/>
+        </w:rPr>
+        <w:t>esults for drivers with vehicle inspection, background check</w:t>
+      </w:r>
+    </w:p>
+    <w:p>
+      <w:r>
+        <w:t xml:space="preserve">The second model I ran was subset to drivers who had completed a </w:t>
+      </w:r>
+      <w:r>
+        <w:t xml:space="preserve">background check and vehicle inspection. These drivers were further down the funnel, and already more likely to drive than there peers who had not completed these two steps. However, </w:t>
+      </w:r>
+      <w:proofErr w:type="spellStart"/>
+      <w:r>
+        <w:t>subsetting</w:t>
+      </w:r>
+      <w:proofErr w:type="spellEnd"/>
+      <w:r>
+        <w:t xml:space="preserve"> the data also allowed for more detailed analysis. </w:t>
+      </w:r>
+    </w:p>
+    <w:p/>
+    <w:p>
+      <w:r>
+        <w:t xml:space="preserve">This model showed that signups were more likely to have first rides if they had a newer vehicle, completed their background check earlier, and completed their vehicle check later. </w:t>
+      </w:r>
+      <w:r>
+        <w:t xml:space="preserve">Raw model output is available at the end of this report. </w:t>
+      </w:r>
+    </w:p>
+    <w:p/>
+    <w:p>
+      <w:r>
+        <w:br w:type="page"/>
+      </w:r>
+    </w:p>
+    <w:p>
+      <w:pPr>
+        <w:rPr>
+          <w:b/>
+        </w:rPr>
+      </w:pPr>
+      <w:r>
+        <w:rPr>
+          <w:b/>
+        </w:rPr>
+        <w:t>Quest</w:t>
+      </w:r>
+      <w:r>
+        <w:rPr>
+          <w:b/>
+        </w:rPr>
+        <w:t>ion 3</w:t>
       </w:r>
     </w:p>
     <w:p>
@@ -2547,7 +3481,15 @@
     </w:p>
     <w:p>
       <w:r>
-        <w:t>Perform any cleaning, exploratory analysis, and/or visualizations to use the provided data for this analysis (a few sentences/plots describing your approach will suffice). What fraction of the driver signups took a first trip?  (2 points)</w:t>
+        <w:t xml:space="preserve">Briefly discuss how </w:t>
+      </w:r>
+      <w:proofErr w:type="spellStart"/>
+      <w:r>
+        <w:t>Uber</w:t>
+      </w:r>
+      <w:proofErr w:type="spellEnd"/>
+      <w:r>
+        <w:t xml:space="preserve"> might leverage the insights gained from the model to generate more first trips (again, a few ideas/sentences will suffice). (1 point)</w:t>
       </w:r>
     </w:p>
     <w:p>
@@ -2565,10 +3507,1397 @@
     </w:p>
     <w:p>
       <w:r>
-        <w:t xml:space="preserve">Ideally, during planning of the new release I would work with the team behind the new release to identify their goals and metrics that capture them. </w:t>
+        <w:t xml:space="preserve">I would emphasize the value of modeling the full funnel between signup and first drive. Furthermore, I would suggest focusing on getting more potential drivers to have their vehicles inspected, which appears to be a bottleneck in the funnel. </w:t>
       </w:r>
     </w:p>
     <w:p/>
+    <w:p>
+      <w:r>
+        <w:t>Moreover, I would suggest moving towards predictive modeling, and using those models to prioritize contact with drivers. For example, a model predicting which drivers will not complete a first ride could help</w:t>
+      </w:r>
+      <w:r>
+        <w:t xml:space="preserve"> allocate background checks, vehicle checks and contact from </w:t>
+      </w:r>
+      <w:proofErr w:type="spellStart"/>
+      <w:r>
+        <w:t>Uber</w:t>
+      </w:r>
+      <w:proofErr w:type="spellEnd"/>
+      <w:r>
+        <w:t xml:space="preserve"> associates. </w:t>
+      </w:r>
+    </w:p>
+    <w:p/>
+    <w:p/>
+    <w:p>
+      <w:r>
+        <w:br w:type="page"/>
+      </w:r>
+    </w:p>
+    <w:p>
+      <w:r>
+        <w:t>Model results</w:t>
+      </w:r>
+    </w:p>
+    <w:p>
+      <w:r>
+        <w:t xml:space="preserve">Below is the un-interpreted output from the models run. This output should be read in tandem with reviewing the modeling code, located </w:t>
+      </w:r>
+      <w:hyperlink r:id="rId9" w:history="1">
+        <w:r>
+          <w:rPr>
+            <w:rStyle w:val="Hyperlink"/>
+          </w:rPr>
+          <w:t>https://github.com/bjherger/Uber-DS-Challenge</w:t>
+        </w:r>
+      </w:hyperlink>
+      <w:r>
+        <w:t>. Code for this question is located at bin/q3.py</w:t>
+      </w:r>
+    </w:p>
+    <w:p/>
+    <w:p>
+      <w:pPr>
+        <w:rPr>
+          <w:i/>
+        </w:rPr>
+      </w:pPr>
+      <w:r>
+        <w:rPr>
+          <w:i/>
+        </w:rPr>
+        <w:t>Model results for all drivers</w:t>
+      </w:r>
+    </w:p>
+    <w:p>
+      <w:pPr>
+        <w:rPr>
+          <w:rFonts w:ascii="Monaco" w:hAnsi="Monaco"/>
+          <w:sz w:val="14"/>
+          <w:szCs w:val="14"/>
+        </w:rPr>
+      </w:pPr>
+    </w:p>
+    <w:p>
+      <w:pPr>
+        <w:rPr>
+          <w:rFonts w:ascii="Monaco" w:hAnsi="Monaco"/>
+          <w:sz w:val="14"/>
+          <w:szCs w:val="14"/>
+        </w:rPr>
+      </w:pPr>
+      <w:r>
+        <w:rPr>
+          <w:rFonts w:ascii="Monaco" w:hAnsi="Monaco"/>
+          <w:sz w:val="14"/>
+          <w:szCs w:val="14"/>
+        </w:rPr>
+        <w:t xml:space="preserve">                           </w:t>
+      </w:r>
+      <w:proofErr w:type="spellStart"/>
+      <w:r>
+        <w:rPr>
+          <w:rFonts w:ascii="Monaco" w:hAnsi="Monaco"/>
+          <w:sz w:val="14"/>
+          <w:szCs w:val="14"/>
+        </w:rPr>
+        <w:t>Logit</w:t>
+      </w:r>
+      <w:proofErr w:type="spellEnd"/>
+      <w:r>
+        <w:rPr>
+          <w:rFonts w:ascii="Monaco" w:hAnsi="Monaco"/>
+          <w:sz w:val="14"/>
+          <w:szCs w:val="14"/>
+        </w:rPr>
+        <w:t xml:space="preserve"> Regression Results                           </w:t>
+      </w:r>
+    </w:p>
+    <w:p>
+      <w:pPr>
+        <w:rPr>
+          <w:rFonts w:ascii="Monaco" w:hAnsi="Monaco"/>
+          <w:sz w:val="14"/>
+          <w:szCs w:val="14"/>
+        </w:rPr>
+      </w:pPr>
+      <w:r>
+        <w:rPr>
+          <w:rFonts w:ascii="Monaco" w:hAnsi="Monaco"/>
+          <w:sz w:val="14"/>
+          <w:szCs w:val="14"/>
+        </w:rPr>
+        <w:t>==============================================================================</w:t>
+      </w:r>
+    </w:p>
+    <w:p>
+      <w:pPr>
+        <w:rPr>
+          <w:rFonts w:ascii="Monaco" w:hAnsi="Monaco"/>
+          <w:sz w:val="14"/>
+          <w:szCs w:val="14"/>
+        </w:rPr>
+      </w:pPr>
+      <w:r>
+        <w:rPr>
+          <w:rFonts w:ascii="Monaco" w:hAnsi="Monaco"/>
+          <w:sz w:val="14"/>
+          <w:szCs w:val="14"/>
+        </w:rPr>
+        <w:t>Dep. Variable</w:t>
+      </w:r>
+      <w:proofErr w:type="gramStart"/>
+      <w:r>
+        <w:rPr>
+          <w:rFonts w:ascii="Monaco" w:hAnsi="Monaco"/>
+          <w:sz w:val="14"/>
+          <w:szCs w:val="14"/>
+        </w:rPr>
+        <w:t>:                  drove</w:t>
+      </w:r>
+      <w:proofErr w:type="gramEnd"/>
+      <w:r>
+        <w:rPr>
+          <w:rFonts w:ascii="Monaco" w:hAnsi="Monaco"/>
+          <w:sz w:val="14"/>
+          <w:szCs w:val="14"/>
+        </w:rPr>
+        <w:t xml:space="preserve">   No. Observations:                43745</w:t>
+      </w:r>
+    </w:p>
+    <w:p>
+      <w:pPr>
+        <w:rPr>
+          <w:rFonts w:ascii="Monaco" w:hAnsi="Monaco"/>
+          <w:sz w:val="14"/>
+          <w:szCs w:val="14"/>
+        </w:rPr>
+      </w:pPr>
+      <w:r>
+        <w:rPr>
+          <w:rFonts w:ascii="Monaco" w:hAnsi="Monaco"/>
+          <w:sz w:val="14"/>
+          <w:szCs w:val="14"/>
+        </w:rPr>
+        <w:t xml:space="preserve">Model:                          </w:t>
+      </w:r>
+      <w:proofErr w:type="spellStart"/>
+      <w:r>
+        <w:rPr>
+          <w:rFonts w:ascii="Monaco" w:hAnsi="Monaco"/>
+          <w:sz w:val="14"/>
+          <w:szCs w:val="14"/>
+        </w:rPr>
+        <w:t>Logit</w:t>
+      </w:r>
+      <w:proofErr w:type="spellEnd"/>
+      <w:r>
+        <w:rPr>
+          <w:rFonts w:ascii="Monaco" w:hAnsi="Monaco"/>
+          <w:sz w:val="14"/>
+          <w:szCs w:val="14"/>
+        </w:rPr>
+        <w:t xml:space="preserve">   </w:t>
+      </w:r>
+      <w:proofErr w:type="spellStart"/>
+      <w:r>
+        <w:rPr>
+          <w:rFonts w:ascii="Monaco" w:hAnsi="Monaco"/>
+          <w:sz w:val="14"/>
+          <w:szCs w:val="14"/>
+        </w:rPr>
+        <w:t>Df</w:t>
+      </w:r>
+      <w:proofErr w:type="spellEnd"/>
+      <w:r>
+        <w:rPr>
+          <w:rFonts w:ascii="Monaco" w:hAnsi="Monaco"/>
+          <w:sz w:val="14"/>
+          <w:szCs w:val="14"/>
+        </w:rPr>
+        <w:t xml:space="preserve"> Residuals</w:t>
+      </w:r>
+      <w:proofErr w:type="gramStart"/>
+      <w:r>
+        <w:rPr>
+          <w:rFonts w:ascii="Monaco" w:hAnsi="Monaco"/>
+          <w:sz w:val="14"/>
+          <w:szCs w:val="14"/>
+        </w:rPr>
+        <w:t>:                    43740</w:t>
+      </w:r>
+      <w:proofErr w:type="gramEnd"/>
+    </w:p>
+    <w:p>
+      <w:pPr>
+        <w:rPr>
+          <w:rFonts w:ascii="Monaco" w:hAnsi="Monaco"/>
+          <w:sz w:val="14"/>
+          <w:szCs w:val="14"/>
+        </w:rPr>
+      </w:pPr>
+      <w:r>
+        <w:rPr>
+          <w:rFonts w:ascii="Monaco" w:hAnsi="Monaco"/>
+          <w:sz w:val="14"/>
+          <w:szCs w:val="14"/>
+        </w:rPr>
+        <w:t xml:space="preserve">Method:                           MLE   </w:t>
+      </w:r>
+      <w:proofErr w:type="spellStart"/>
+      <w:r>
+        <w:rPr>
+          <w:rFonts w:ascii="Monaco" w:hAnsi="Monaco"/>
+          <w:sz w:val="14"/>
+          <w:szCs w:val="14"/>
+        </w:rPr>
+        <w:t>Df</w:t>
+      </w:r>
+      <w:proofErr w:type="spellEnd"/>
+      <w:r>
+        <w:rPr>
+          <w:rFonts w:ascii="Monaco" w:hAnsi="Monaco"/>
+          <w:sz w:val="14"/>
+          <w:szCs w:val="14"/>
+        </w:rPr>
+        <w:t xml:space="preserve"> Model</w:t>
+      </w:r>
+      <w:proofErr w:type="gramStart"/>
+      <w:r>
+        <w:rPr>
+          <w:rFonts w:ascii="Monaco" w:hAnsi="Monaco"/>
+          <w:sz w:val="14"/>
+          <w:szCs w:val="14"/>
+        </w:rPr>
+        <w:t>:                            4</w:t>
+      </w:r>
+      <w:proofErr w:type="gramEnd"/>
+    </w:p>
+    <w:p>
+      <w:pPr>
+        <w:rPr>
+          <w:rFonts w:ascii="Monaco" w:hAnsi="Monaco"/>
+          <w:sz w:val="14"/>
+          <w:szCs w:val="14"/>
+        </w:rPr>
+      </w:pPr>
+      <w:r>
+        <w:rPr>
+          <w:rFonts w:ascii="Monaco" w:hAnsi="Monaco"/>
+          <w:sz w:val="14"/>
+          <w:szCs w:val="14"/>
+        </w:rPr>
+        <w:t>Date:                Mon, 01 Aug 2016   Pseudo R-</w:t>
+      </w:r>
+      <w:proofErr w:type="spellStart"/>
+      <w:r>
+        <w:rPr>
+          <w:rFonts w:ascii="Monaco" w:hAnsi="Monaco"/>
+          <w:sz w:val="14"/>
+          <w:szCs w:val="14"/>
+        </w:rPr>
+        <w:t>squ</w:t>
+      </w:r>
+      <w:proofErr w:type="spellEnd"/>
+      <w:proofErr w:type="gramStart"/>
+      <w:r>
+        <w:rPr>
+          <w:rFonts w:ascii="Monaco" w:hAnsi="Monaco"/>
+          <w:sz w:val="14"/>
+          <w:szCs w:val="14"/>
+        </w:rPr>
+        <w:t>.:</w:t>
+      </w:r>
+      <w:proofErr w:type="gramEnd"/>
+      <w:r>
+        <w:rPr>
+          <w:rFonts w:ascii="Monaco" w:hAnsi="Monaco"/>
+          <w:sz w:val="14"/>
+          <w:szCs w:val="14"/>
+        </w:rPr>
+        <w:t xml:space="preserve">                  0.4554</w:t>
+      </w:r>
+    </w:p>
+    <w:p>
+      <w:pPr>
+        <w:rPr>
+          <w:rFonts w:ascii="Monaco" w:hAnsi="Monaco"/>
+          <w:sz w:val="14"/>
+          <w:szCs w:val="14"/>
+        </w:rPr>
+      </w:pPr>
+      <w:r>
+        <w:rPr>
+          <w:rFonts w:ascii="Monaco" w:hAnsi="Monaco"/>
+          <w:sz w:val="14"/>
+          <w:szCs w:val="14"/>
+        </w:rPr>
+        <w:t>Time:                        22:49:15   Log-Likelihood:                -8403.5</w:t>
+      </w:r>
+    </w:p>
+    <w:p>
+      <w:pPr>
+        <w:rPr>
+          <w:rFonts w:ascii="Monaco" w:hAnsi="Monaco"/>
+          <w:sz w:val="14"/>
+          <w:szCs w:val="14"/>
+        </w:rPr>
+      </w:pPr>
+      <w:proofErr w:type="gramStart"/>
+      <w:r>
+        <w:rPr>
+          <w:rFonts w:ascii="Monaco" w:hAnsi="Monaco"/>
+          <w:sz w:val="14"/>
+          <w:szCs w:val="14"/>
+        </w:rPr>
+        <w:t>converged</w:t>
+      </w:r>
+      <w:proofErr w:type="gramEnd"/>
+      <w:r>
+        <w:rPr>
+          <w:rFonts w:ascii="Monaco" w:hAnsi="Monaco"/>
+          <w:sz w:val="14"/>
+          <w:szCs w:val="14"/>
+        </w:rPr>
+        <w:t>:                       True   LL-Null:                       -15430.</w:t>
+      </w:r>
+    </w:p>
+    <w:p>
+      <w:pPr>
+        <w:rPr>
+          <w:rFonts w:ascii="Monaco" w:hAnsi="Monaco"/>
+          <w:sz w:val="14"/>
+          <w:szCs w:val="14"/>
+        </w:rPr>
+      </w:pPr>
+      <w:r>
+        <w:rPr>
+          <w:rFonts w:ascii="Monaco" w:hAnsi="Monaco"/>
+          <w:sz w:val="14"/>
+          <w:szCs w:val="14"/>
+        </w:rPr>
+        <w:t xml:space="preserve">                                        LLR p-value</w:t>
+      </w:r>
+      <w:proofErr w:type="gramStart"/>
+      <w:r>
+        <w:rPr>
+          <w:rFonts w:ascii="Monaco" w:hAnsi="Monaco"/>
+          <w:sz w:val="14"/>
+          <w:szCs w:val="14"/>
+        </w:rPr>
+        <w:t>:                     0.000</w:t>
+      </w:r>
+      <w:proofErr w:type="gramEnd"/>
+    </w:p>
+    <w:p>
+      <w:pPr>
+        <w:rPr>
+          <w:rFonts w:ascii="Monaco" w:hAnsi="Monaco"/>
+          <w:sz w:val="14"/>
+          <w:szCs w:val="14"/>
+        </w:rPr>
+      </w:pPr>
+      <w:r>
+        <w:rPr>
+          <w:rFonts w:ascii="Monaco" w:hAnsi="Monaco"/>
+          <w:sz w:val="14"/>
+          <w:szCs w:val="14"/>
+        </w:rPr>
+        <w:t>====================================================================================================</w:t>
+      </w:r>
+    </w:p>
+    <w:p>
+      <w:pPr>
+        <w:rPr>
+          <w:rFonts w:ascii="Monaco" w:hAnsi="Monaco"/>
+          <w:sz w:val="14"/>
+          <w:szCs w:val="14"/>
+        </w:rPr>
+      </w:pPr>
+      <w:r>
+        <w:rPr>
+          <w:rFonts w:ascii="Monaco" w:hAnsi="Monaco"/>
+          <w:sz w:val="14"/>
+          <w:szCs w:val="14"/>
+        </w:rPr>
+        <w:t xml:space="preserve">                                       </w:t>
+      </w:r>
+      <w:proofErr w:type="spellStart"/>
+      <w:proofErr w:type="gramStart"/>
+      <w:r>
+        <w:rPr>
+          <w:rFonts w:ascii="Monaco" w:hAnsi="Monaco"/>
+          <w:sz w:val="14"/>
+          <w:szCs w:val="14"/>
+        </w:rPr>
+        <w:t>coef</w:t>
+      </w:r>
+      <w:proofErr w:type="spellEnd"/>
+      <w:proofErr w:type="gramEnd"/>
+      <w:r>
+        <w:rPr>
+          <w:rFonts w:ascii="Monaco" w:hAnsi="Monaco"/>
+          <w:sz w:val="14"/>
+          <w:szCs w:val="14"/>
+        </w:rPr>
+        <w:t xml:space="preserve">    </w:t>
+      </w:r>
+      <w:proofErr w:type="spellStart"/>
+      <w:r>
+        <w:rPr>
+          <w:rFonts w:ascii="Monaco" w:hAnsi="Monaco"/>
+          <w:sz w:val="14"/>
+          <w:szCs w:val="14"/>
+        </w:rPr>
+        <w:t>std</w:t>
+      </w:r>
+      <w:proofErr w:type="spellEnd"/>
+      <w:r>
+        <w:rPr>
+          <w:rFonts w:ascii="Monaco" w:hAnsi="Monaco"/>
+          <w:sz w:val="14"/>
+          <w:szCs w:val="14"/>
+        </w:rPr>
+        <w:t xml:space="preserve"> err          z      P&gt;|z|      [95.0% Conf. Int.]</w:t>
+      </w:r>
+    </w:p>
+    <w:p>
+      <w:pPr>
+        <w:rPr>
+          <w:rFonts w:ascii="Monaco" w:hAnsi="Monaco"/>
+          <w:sz w:val="14"/>
+          <w:szCs w:val="14"/>
+        </w:rPr>
+      </w:pPr>
+      <w:r>
+        <w:rPr>
+          <w:rFonts w:ascii="Monaco" w:hAnsi="Monaco"/>
+          <w:sz w:val="14"/>
+          <w:szCs w:val="14"/>
+        </w:rPr>
+        <w:t>----------------------------------------------------------------------------------------------------</w:t>
+      </w:r>
+    </w:p>
+    <w:p>
+      <w:pPr>
+        <w:rPr>
+          <w:rFonts w:ascii="Monaco" w:hAnsi="Monaco"/>
+          <w:sz w:val="14"/>
+          <w:szCs w:val="14"/>
+        </w:rPr>
+      </w:pPr>
+      <w:r>
+        <w:rPr>
+          <w:rFonts w:ascii="Monaco" w:hAnsi="Monaco"/>
+          <w:sz w:val="14"/>
+          <w:szCs w:val="14"/>
+        </w:rPr>
+        <w:t>Intercept                           -5.3724      0.074    -72.934      0.000        -5.517    -5.228</w:t>
+      </w:r>
+    </w:p>
+    <w:p>
+      <w:pPr>
+        <w:rPr>
+          <w:rFonts w:ascii="Monaco" w:hAnsi="Monaco"/>
+          <w:sz w:val="14"/>
+          <w:szCs w:val="14"/>
+        </w:rPr>
+      </w:pPr>
+      <w:proofErr w:type="spellStart"/>
+      <w:proofErr w:type="gramStart"/>
+      <w:r>
+        <w:rPr>
+          <w:rFonts w:ascii="Monaco" w:hAnsi="Monaco"/>
+          <w:sz w:val="14"/>
+          <w:szCs w:val="14"/>
+        </w:rPr>
+        <w:t>signup</w:t>
+      </w:r>
+      <w:proofErr w:type="gramEnd"/>
+      <w:r>
+        <w:rPr>
+          <w:rFonts w:ascii="Monaco" w:hAnsi="Monaco"/>
+          <w:sz w:val="14"/>
+          <w:szCs w:val="14"/>
+        </w:rPr>
+        <w:t>_channel_referral</w:t>
+      </w:r>
+      <w:proofErr w:type="spellEnd"/>
+      <w:r>
+        <w:rPr>
+          <w:rFonts w:ascii="Monaco" w:hAnsi="Monaco"/>
+          <w:sz w:val="14"/>
+          <w:szCs w:val="14"/>
+        </w:rPr>
+        <w:t>[</w:t>
+      </w:r>
+      <w:proofErr w:type="spellStart"/>
+      <w:r>
+        <w:rPr>
+          <w:rFonts w:ascii="Monaco" w:hAnsi="Monaco"/>
+          <w:sz w:val="14"/>
+          <w:szCs w:val="14"/>
+        </w:rPr>
+        <w:t>T.True</w:t>
+      </w:r>
+      <w:proofErr w:type="spellEnd"/>
+      <w:r>
+        <w:rPr>
+          <w:rFonts w:ascii="Monaco" w:hAnsi="Monaco"/>
+          <w:sz w:val="14"/>
+          <w:szCs w:val="14"/>
+        </w:rPr>
+        <w:t>]      0.4938      0.038     12.906      0.000         0.419     0.569</w:t>
+      </w:r>
+    </w:p>
+    <w:p>
+      <w:pPr>
+        <w:rPr>
+          <w:rFonts w:ascii="Monaco" w:hAnsi="Monaco"/>
+          <w:sz w:val="14"/>
+          <w:szCs w:val="14"/>
+        </w:rPr>
+      </w:pPr>
+      <w:proofErr w:type="spellStart"/>
+      <w:proofErr w:type="gramStart"/>
+      <w:r>
+        <w:rPr>
+          <w:rFonts w:ascii="Monaco" w:hAnsi="Monaco"/>
+          <w:sz w:val="14"/>
+          <w:szCs w:val="14"/>
+        </w:rPr>
+        <w:t>city</w:t>
+      </w:r>
+      <w:proofErr w:type="gramEnd"/>
+      <w:r>
+        <w:rPr>
+          <w:rFonts w:ascii="Monaco" w:hAnsi="Monaco"/>
+          <w:sz w:val="14"/>
+          <w:szCs w:val="14"/>
+        </w:rPr>
+        <w:t>_Berton</w:t>
+      </w:r>
+      <w:proofErr w:type="spellEnd"/>
+      <w:r>
+        <w:rPr>
+          <w:rFonts w:ascii="Monaco" w:hAnsi="Monaco"/>
+          <w:sz w:val="14"/>
+          <w:szCs w:val="14"/>
+        </w:rPr>
+        <w:t>[</w:t>
+      </w:r>
+      <w:proofErr w:type="spellStart"/>
+      <w:r>
+        <w:rPr>
+          <w:rFonts w:ascii="Monaco" w:hAnsi="Monaco"/>
+          <w:sz w:val="14"/>
+          <w:szCs w:val="14"/>
+        </w:rPr>
+        <w:t>T.True</w:t>
+      </w:r>
+      <w:proofErr w:type="spellEnd"/>
+      <w:r>
+        <w:rPr>
+          <w:rFonts w:ascii="Monaco" w:hAnsi="Monaco"/>
+          <w:sz w:val="14"/>
+          <w:szCs w:val="14"/>
+        </w:rPr>
+        <w:t>]                  0.1165      0.039      2.966      0.003         0.040     0.193</w:t>
+      </w:r>
+    </w:p>
+    <w:p>
+      <w:pPr>
+        <w:rPr>
+          <w:rFonts w:ascii="Monaco" w:hAnsi="Monaco"/>
+          <w:sz w:val="14"/>
+          <w:szCs w:val="14"/>
+        </w:rPr>
+      </w:pPr>
+      <w:proofErr w:type="spellStart"/>
+      <w:proofErr w:type="gramStart"/>
+      <w:r>
+        <w:rPr>
+          <w:rFonts w:ascii="Monaco" w:hAnsi="Monaco"/>
+          <w:sz w:val="14"/>
+          <w:szCs w:val="14"/>
+        </w:rPr>
+        <w:t>signup</w:t>
+      </w:r>
+      <w:proofErr w:type="gramEnd"/>
+      <w:r>
+        <w:rPr>
+          <w:rFonts w:ascii="Monaco" w:hAnsi="Monaco"/>
+          <w:sz w:val="14"/>
+          <w:szCs w:val="14"/>
+        </w:rPr>
+        <w:t>_weekday</w:t>
+      </w:r>
+      <w:proofErr w:type="spellEnd"/>
+      <w:r>
+        <w:rPr>
+          <w:rFonts w:ascii="Monaco" w:hAnsi="Monaco"/>
+          <w:sz w:val="14"/>
+          <w:szCs w:val="14"/>
+        </w:rPr>
+        <w:t>[</w:t>
+      </w:r>
+      <w:proofErr w:type="spellStart"/>
+      <w:r>
+        <w:rPr>
+          <w:rFonts w:ascii="Monaco" w:hAnsi="Monaco"/>
+          <w:sz w:val="14"/>
+          <w:szCs w:val="14"/>
+        </w:rPr>
+        <w:t>T.True</w:t>
+      </w:r>
+      <w:proofErr w:type="spellEnd"/>
+      <w:r>
+        <w:rPr>
+          <w:rFonts w:ascii="Monaco" w:hAnsi="Monaco"/>
+          <w:sz w:val="14"/>
+          <w:szCs w:val="14"/>
+        </w:rPr>
+        <w:t>]               0.3623      0.042      8.619      0.000         0.280     0.445</w:t>
+      </w:r>
+    </w:p>
+    <w:p>
+      <w:pPr>
+        <w:rPr>
+          <w:rFonts w:ascii="Monaco" w:hAnsi="Monaco"/>
+          <w:sz w:val="14"/>
+          <w:szCs w:val="14"/>
+        </w:rPr>
+      </w:pPr>
+      <w:proofErr w:type="spellStart"/>
+      <w:proofErr w:type="gramStart"/>
+      <w:r>
+        <w:rPr>
+          <w:rFonts w:ascii="Monaco" w:hAnsi="Monaco"/>
+          <w:sz w:val="14"/>
+          <w:szCs w:val="14"/>
+        </w:rPr>
+        <w:t>vehicle</w:t>
+      </w:r>
+      <w:proofErr w:type="gramEnd"/>
+      <w:r>
+        <w:rPr>
+          <w:rFonts w:ascii="Monaco" w:hAnsi="Monaco"/>
+          <w:sz w:val="14"/>
+          <w:szCs w:val="14"/>
+        </w:rPr>
+        <w:t>_inspection_known</w:t>
+      </w:r>
+      <w:proofErr w:type="spellEnd"/>
+      <w:r>
+        <w:rPr>
+          <w:rFonts w:ascii="Monaco" w:hAnsi="Monaco"/>
+          <w:sz w:val="14"/>
+          <w:szCs w:val="14"/>
+        </w:rPr>
+        <w:t>[</w:t>
+      </w:r>
+      <w:proofErr w:type="spellStart"/>
+      <w:r>
+        <w:rPr>
+          <w:rFonts w:ascii="Monaco" w:hAnsi="Monaco"/>
+          <w:sz w:val="14"/>
+          <w:szCs w:val="14"/>
+        </w:rPr>
+        <w:t>T.True</w:t>
+      </w:r>
+      <w:proofErr w:type="spellEnd"/>
+      <w:r>
+        <w:rPr>
+          <w:rFonts w:ascii="Monaco" w:hAnsi="Monaco"/>
+          <w:sz w:val="14"/>
+          <w:szCs w:val="14"/>
+        </w:rPr>
+        <w:t>]     4.6163      0.073     63.663      0.000         4.474     4.758</w:t>
+      </w:r>
+    </w:p>
+    <w:p>
+      <w:pPr>
+        <w:rPr>
+          <w:rFonts w:ascii="Monaco" w:hAnsi="Monaco"/>
+          <w:sz w:val="14"/>
+          <w:szCs w:val="14"/>
+        </w:rPr>
+      </w:pPr>
+      <w:r>
+        <w:rPr>
+          <w:rFonts w:ascii="Monaco" w:hAnsi="Monaco"/>
+          <w:sz w:val="14"/>
+          <w:szCs w:val="14"/>
+        </w:rPr>
+        <w:t>====================================================================================================</w:t>
+      </w:r>
+    </w:p>
+    <w:p>
+      <w:pPr>
+        <w:rPr>
+          <w:rFonts w:ascii="Monaco" w:hAnsi="Monaco"/>
+          <w:sz w:val="14"/>
+          <w:szCs w:val="14"/>
+        </w:rPr>
+      </w:pPr>
+      <w:r>
+        <w:rPr>
+          <w:rFonts w:ascii="Monaco" w:hAnsi="Monaco"/>
+          <w:sz w:val="14"/>
+          <w:szCs w:val="14"/>
+        </w:rPr>
+        <w:t>AUC for 20% holdout: 0.922580207546</w:t>
+      </w:r>
+    </w:p>
+    <w:p/>
+    <w:p>
+      <w:pPr>
+        <w:rPr>
+          <w:i/>
+        </w:rPr>
+      </w:pPr>
+      <w:r>
+        <w:rPr>
+          <w:i/>
+        </w:rPr>
+        <w:t>Model results for drivers with vehicle inspection, background check</w:t>
+      </w:r>
+    </w:p>
+    <w:p>
+      <w:pPr>
+        <w:rPr>
+          <w:rFonts w:ascii="Monaco" w:hAnsi="Monaco"/>
+          <w:sz w:val="14"/>
+          <w:szCs w:val="14"/>
+        </w:rPr>
+      </w:pPr>
+      <w:r>
+        <w:rPr>
+          <w:rFonts w:ascii="Monaco" w:hAnsi="Monaco"/>
+          <w:sz w:val="14"/>
+          <w:szCs w:val="14"/>
+        </w:rPr>
+        <w:t xml:space="preserve">                           </w:t>
+      </w:r>
+      <w:proofErr w:type="spellStart"/>
+      <w:r>
+        <w:rPr>
+          <w:rFonts w:ascii="Monaco" w:hAnsi="Monaco"/>
+          <w:sz w:val="14"/>
+          <w:szCs w:val="14"/>
+        </w:rPr>
+        <w:t>Logit</w:t>
+      </w:r>
+      <w:proofErr w:type="spellEnd"/>
+      <w:r>
+        <w:rPr>
+          <w:rFonts w:ascii="Monaco" w:hAnsi="Monaco"/>
+          <w:sz w:val="14"/>
+          <w:szCs w:val="14"/>
+        </w:rPr>
+        <w:t xml:space="preserve"> Regression Results                           </w:t>
+      </w:r>
+    </w:p>
+    <w:p>
+      <w:pPr>
+        <w:rPr>
+          <w:rFonts w:ascii="Monaco" w:hAnsi="Monaco"/>
+          <w:sz w:val="14"/>
+          <w:szCs w:val="14"/>
+        </w:rPr>
+      </w:pPr>
+      <w:r>
+        <w:rPr>
+          <w:rFonts w:ascii="Monaco" w:hAnsi="Monaco"/>
+          <w:sz w:val="14"/>
+          <w:szCs w:val="14"/>
+        </w:rPr>
+        <w:t>==============================================================================</w:t>
+      </w:r>
+    </w:p>
+    <w:p>
+      <w:pPr>
+        <w:rPr>
+          <w:rFonts w:ascii="Monaco" w:hAnsi="Monaco"/>
+          <w:sz w:val="14"/>
+          <w:szCs w:val="14"/>
+        </w:rPr>
+      </w:pPr>
+      <w:r>
+        <w:rPr>
+          <w:rFonts w:ascii="Monaco" w:hAnsi="Monaco"/>
+          <w:sz w:val="14"/>
+          <w:szCs w:val="14"/>
+        </w:rPr>
+        <w:t>Dep. Variable</w:t>
+      </w:r>
+      <w:proofErr w:type="gramStart"/>
+      <w:r>
+        <w:rPr>
+          <w:rFonts w:ascii="Monaco" w:hAnsi="Monaco"/>
+          <w:sz w:val="14"/>
+          <w:szCs w:val="14"/>
+        </w:rPr>
+        <w:t>:                  drove</w:t>
+      </w:r>
+      <w:proofErr w:type="gramEnd"/>
+      <w:r>
+        <w:rPr>
+          <w:rFonts w:ascii="Monaco" w:hAnsi="Monaco"/>
+          <w:sz w:val="14"/>
+          <w:szCs w:val="14"/>
+        </w:rPr>
+        <w:t xml:space="preserve">   No. Observations:                10309</w:t>
+      </w:r>
+    </w:p>
+    <w:p>
+      <w:pPr>
+        <w:rPr>
+          <w:rFonts w:ascii="Monaco" w:hAnsi="Monaco"/>
+          <w:sz w:val="14"/>
+          <w:szCs w:val="14"/>
+        </w:rPr>
+      </w:pPr>
+      <w:r>
+        <w:rPr>
+          <w:rFonts w:ascii="Monaco" w:hAnsi="Monaco"/>
+          <w:sz w:val="14"/>
+          <w:szCs w:val="14"/>
+        </w:rPr>
+        <w:t xml:space="preserve">Model:                          </w:t>
+      </w:r>
+      <w:proofErr w:type="spellStart"/>
+      <w:r>
+        <w:rPr>
+          <w:rFonts w:ascii="Monaco" w:hAnsi="Monaco"/>
+          <w:sz w:val="14"/>
+          <w:szCs w:val="14"/>
+        </w:rPr>
+        <w:t>Logit</w:t>
+      </w:r>
+      <w:proofErr w:type="spellEnd"/>
+      <w:r>
+        <w:rPr>
+          <w:rFonts w:ascii="Monaco" w:hAnsi="Monaco"/>
+          <w:sz w:val="14"/>
+          <w:szCs w:val="14"/>
+        </w:rPr>
+        <w:t xml:space="preserve">   </w:t>
+      </w:r>
+      <w:proofErr w:type="spellStart"/>
+      <w:r>
+        <w:rPr>
+          <w:rFonts w:ascii="Monaco" w:hAnsi="Monaco"/>
+          <w:sz w:val="14"/>
+          <w:szCs w:val="14"/>
+        </w:rPr>
+        <w:t>Df</w:t>
+      </w:r>
+      <w:proofErr w:type="spellEnd"/>
+      <w:r>
+        <w:rPr>
+          <w:rFonts w:ascii="Monaco" w:hAnsi="Monaco"/>
+          <w:sz w:val="14"/>
+          <w:szCs w:val="14"/>
+        </w:rPr>
+        <w:t xml:space="preserve"> Residuals</w:t>
+      </w:r>
+      <w:proofErr w:type="gramStart"/>
+      <w:r>
+        <w:rPr>
+          <w:rFonts w:ascii="Monaco" w:hAnsi="Monaco"/>
+          <w:sz w:val="14"/>
+          <w:szCs w:val="14"/>
+        </w:rPr>
+        <w:t>:                    10304</w:t>
+      </w:r>
+      <w:proofErr w:type="gramEnd"/>
+    </w:p>
+    <w:p>
+      <w:pPr>
+        <w:rPr>
+          <w:rFonts w:ascii="Monaco" w:hAnsi="Monaco"/>
+          <w:sz w:val="14"/>
+          <w:szCs w:val="14"/>
+        </w:rPr>
+      </w:pPr>
+      <w:r>
+        <w:rPr>
+          <w:rFonts w:ascii="Monaco" w:hAnsi="Monaco"/>
+          <w:sz w:val="14"/>
+          <w:szCs w:val="14"/>
+        </w:rPr>
+        <w:t xml:space="preserve">Method:                           MLE   </w:t>
+      </w:r>
+      <w:proofErr w:type="spellStart"/>
+      <w:r>
+        <w:rPr>
+          <w:rFonts w:ascii="Monaco" w:hAnsi="Monaco"/>
+          <w:sz w:val="14"/>
+          <w:szCs w:val="14"/>
+        </w:rPr>
+        <w:t>Df</w:t>
+      </w:r>
+      <w:proofErr w:type="spellEnd"/>
+      <w:r>
+        <w:rPr>
+          <w:rFonts w:ascii="Monaco" w:hAnsi="Monaco"/>
+          <w:sz w:val="14"/>
+          <w:szCs w:val="14"/>
+        </w:rPr>
+        <w:t xml:space="preserve"> Model</w:t>
+      </w:r>
+      <w:proofErr w:type="gramStart"/>
+      <w:r>
+        <w:rPr>
+          <w:rFonts w:ascii="Monaco" w:hAnsi="Monaco"/>
+          <w:sz w:val="14"/>
+          <w:szCs w:val="14"/>
+        </w:rPr>
+        <w:t>:                            4</w:t>
+      </w:r>
+      <w:proofErr w:type="gramEnd"/>
+    </w:p>
+    <w:p>
+      <w:pPr>
+        <w:rPr>
+          <w:rFonts w:ascii="Monaco" w:hAnsi="Monaco"/>
+          <w:sz w:val="14"/>
+          <w:szCs w:val="14"/>
+        </w:rPr>
+      </w:pPr>
+      <w:r>
+        <w:rPr>
+          <w:rFonts w:ascii="Monaco" w:hAnsi="Monaco"/>
+          <w:sz w:val="14"/>
+          <w:szCs w:val="14"/>
+        </w:rPr>
+        <w:t>Date:                Mon, 01 Aug 2016   Pseudo R-</w:t>
+      </w:r>
+      <w:proofErr w:type="spellStart"/>
+      <w:r>
+        <w:rPr>
+          <w:rFonts w:ascii="Monaco" w:hAnsi="Monaco"/>
+          <w:sz w:val="14"/>
+          <w:szCs w:val="14"/>
+        </w:rPr>
+        <w:t>squ</w:t>
+      </w:r>
+      <w:proofErr w:type="spellEnd"/>
+      <w:proofErr w:type="gramStart"/>
+      <w:r>
+        <w:rPr>
+          <w:rFonts w:ascii="Monaco" w:hAnsi="Monaco"/>
+          <w:sz w:val="14"/>
+          <w:szCs w:val="14"/>
+        </w:rPr>
+        <w:t>.:</w:t>
+      </w:r>
+      <w:proofErr w:type="gramEnd"/>
+      <w:r>
+        <w:rPr>
+          <w:rFonts w:ascii="Monaco" w:hAnsi="Monaco"/>
+          <w:sz w:val="14"/>
+          <w:szCs w:val="14"/>
+        </w:rPr>
+        <w:t xml:space="preserve">                  0.2057</w:t>
+      </w:r>
+    </w:p>
+    <w:p>
+      <w:pPr>
+        <w:rPr>
+          <w:rFonts w:ascii="Monaco" w:hAnsi="Monaco"/>
+          <w:sz w:val="14"/>
+          <w:szCs w:val="14"/>
+        </w:rPr>
+      </w:pPr>
+      <w:r>
+        <w:rPr>
+          <w:rFonts w:ascii="Monaco" w:hAnsi="Monaco"/>
+          <w:sz w:val="14"/>
+          <w:szCs w:val="14"/>
+        </w:rPr>
+        <w:t>Time:                        22:49:15   Log-Likelihood:                -5647.5</w:t>
+      </w:r>
+    </w:p>
+    <w:p>
+      <w:pPr>
+        <w:rPr>
+          <w:rFonts w:ascii="Monaco" w:hAnsi="Monaco"/>
+          <w:sz w:val="14"/>
+          <w:szCs w:val="14"/>
+        </w:rPr>
+      </w:pPr>
+      <w:proofErr w:type="gramStart"/>
+      <w:r>
+        <w:rPr>
+          <w:rFonts w:ascii="Monaco" w:hAnsi="Monaco"/>
+          <w:sz w:val="14"/>
+          <w:szCs w:val="14"/>
+        </w:rPr>
+        <w:t>converged</w:t>
+      </w:r>
+      <w:proofErr w:type="gramEnd"/>
+      <w:r>
+        <w:rPr>
+          <w:rFonts w:ascii="Monaco" w:hAnsi="Monaco"/>
+          <w:sz w:val="14"/>
+          <w:szCs w:val="14"/>
+        </w:rPr>
+        <w:t>:                       True   LL-Null:                       -7110.3</w:t>
+      </w:r>
+    </w:p>
+    <w:p>
+      <w:pPr>
+        <w:rPr>
+          <w:rFonts w:ascii="Monaco" w:hAnsi="Monaco"/>
+          <w:sz w:val="14"/>
+          <w:szCs w:val="14"/>
+        </w:rPr>
+      </w:pPr>
+      <w:r>
+        <w:rPr>
+          <w:rFonts w:ascii="Monaco" w:hAnsi="Monaco"/>
+          <w:sz w:val="14"/>
+          <w:szCs w:val="14"/>
+        </w:rPr>
+        <w:t xml:space="preserve">                                        LLR p-value</w:t>
+      </w:r>
+      <w:proofErr w:type="gramStart"/>
+      <w:r>
+        <w:rPr>
+          <w:rFonts w:ascii="Monaco" w:hAnsi="Monaco"/>
+          <w:sz w:val="14"/>
+          <w:szCs w:val="14"/>
+        </w:rPr>
+        <w:t>:                     0.000</w:t>
+      </w:r>
+      <w:proofErr w:type="gramEnd"/>
+    </w:p>
+    <w:p>
+      <w:pPr>
+        <w:rPr>
+          <w:rFonts w:ascii="Monaco" w:hAnsi="Monaco"/>
+          <w:sz w:val="14"/>
+          <w:szCs w:val="14"/>
+        </w:rPr>
+      </w:pPr>
+      <w:r>
+        <w:rPr>
+          <w:rFonts w:ascii="Monaco" w:hAnsi="Monaco"/>
+          <w:sz w:val="14"/>
+          <w:szCs w:val="14"/>
+        </w:rPr>
+        <w:t>===================================================================================================</w:t>
+      </w:r>
+    </w:p>
+    <w:p>
+      <w:pPr>
+        <w:rPr>
+          <w:rFonts w:ascii="Monaco" w:hAnsi="Monaco"/>
+          <w:sz w:val="14"/>
+          <w:szCs w:val="14"/>
+        </w:rPr>
+      </w:pPr>
+      <w:r>
+        <w:rPr>
+          <w:rFonts w:ascii="Monaco" w:hAnsi="Monaco"/>
+          <w:sz w:val="14"/>
+          <w:szCs w:val="14"/>
+        </w:rPr>
+        <w:t xml:space="preserve">                                      </w:t>
+      </w:r>
+      <w:proofErr w:type="spellStart"/>
+      <w:proofErr w:type="gramStart"/>
+      <w:r>
+        <w:rPr>
+          <w:rFonts w:ascii="Monaco" w:hAnsi="Monaco"/>
+          <w:sz w:val="14"/>
+          <w:szCs w:val="14"/>
+        </w:rPr>
+        <w:t>coef</w:t>
+      </w:r>
+      <w:proofErr w:type="spellEnd"/>
+      <w:proofErr w:type="gramEnd"/>
+      <w:r>
+        <w:rPr>
+          <w:rFonts w:ascii="Monaco" w:hAnsi="Monaco"/>
+          <w:sz w:val="14"/>
+          <w:szCs w:val="14"/>
+        </w:rPr>
+        <w:t xml:space="preserve">    </w:t>
+      </w:r>
+      <w:proofErr w:type="spellStart"/>
+      <w:r>
+        <w:rPr>
+          <w:rFonts w:ascii="Monaco" w:hAnsi="Monaco"/>
+          <w:sz w:val="14"/>
+          <w:szCs w:val="14"/>
+        </w:rPr>
+        <w:t>std</w:t>
+      </w:r>
+      <w:proofErr w:type="spellEnd"/>
+      <w:r>
+        <w:rPr>
+          <w:rFonts w:ascii="Monaco" w:hAnsi="Monaco"/>
+          <w:sz w:val="14"/>
+          <w:szCs w:val="14"/>
+        </w:rPr>
+        <w:t xml:space="preserve"> err          z      P&gt;|z|      [95.0% Conf. Int.]</w:t>
+      </w:r>
+    </w:p>
+    <w:p>
+      <w:pPr>
+        <w:rPr>
+          <w:rFonts w:ascii="Monaco" w:hAnsi="Monaco"/>
+          <w:sz w:val="14"/>
+          <w:szCs w:val="14"/>
+        </w:rPr>
+      </w:pPr>
+      <w:r>
+        <w:rPr>
+          <w:rFonts w:ascii="Monaco" w:hAnsi="Monaco"/>
+          <w:sz w:val="14"/>
+          <w:szCs w:val="14"/>
+        </w:rPr>
+        <w:t>---------------------------------------------------------------------------------------------------</w:t>
+      </w:r>
+    </w:p>
+    <w:p>
+      <w:pPr>
+        <w:rPr>
+          <w:rFonts w:ascii="Monaco" w:hAnsi="Monaco"/>
+          <w:sz w:val="14"/>
+          <w:szCs w:val="14"/>
+        </w:rPr>
+      </w:pPr>
+      <w:r>
+        <w:rPr>
+          <w:rFonts w:ascii="Monaco" w:hAnsi="Monaco"/>
+          <w:sz w:val="14"/>
+          <w:szCs w:val="14"/>
+        </w:rPr>
+        <w:t>Intercept                           0.6030      0.041     14.599      0.000         0.522     0.684</w:t>
+      </w:r>
+    </w:p>
+    <w:p>
+      <w:pPr>
+        <w:rPr>
+          <w:rFonts w:ascii="Monaco" w:hAnsi="Monaco"/>
+          <w:sz w:val="14"/>
+          <w:szCs w:val="14"/>
+        </w:rPr>
+      </w:pPr>
+      <w:proofErr w:type="spellStart"/>
+      <w:proofErr w:type="gramStart"/>
+      <w:r>
+        <w:rPr>
+          <w:rFonts w:ascii="Monaco" w:hAnsi="Monaco"/>
+          <w:sz w:val="14"/>
+          <w:szCs w:val="14"/>
+        </w:rPr>
+        <w:t>signup</w:t>
+      </w:r>
+      <w:proofErr w:type="gramEnd"/>
+      <w:r>
+        <w:rPr>
+          <w:rFonts w:ascii="Monaco" w:hAnsi="Monaco"/>
+          <w:sz w:val="14"/>
+          <w:szCs w:val="14"/>
+        </w:rPr>
+        <w:t>_channel_referral</w:t>
+      </w:r>
+      <w:proofErr w:type="spellEnd"/>
+      <w:r>
+        <w:rPr>
+          <w:rFonts w:ascii="Monaco" w:hAnsi="Monaco"/>
+          <w:sz w:val="14"/>
+          <w:szCs w:val="14"/>
+        </w:rPr>
+        <w:t>[</w:t>
+      </w:r>
+      <w:proofErr w:type="spellStart"/>
+      <w:r>
+        <w:rPr>
+          <w:rFonts w:ascii="Monaco" w:hAnsi="Monaco"/>
+          <w:sz w:val="14"/>
+          <w:szCs w:val="14"/>
+        </w:rPr>
+        <w:t>T.True</w:t>
+      </w:r>
+      <w:proofErr w:type="spellEnd"/>
+      <w:r>
+        <w:rPr>
+          <w:rFonts w:ascii="Monaco" w:hAnsi="Monaco"/>
+          <w:sz w:val="14"/>
+          <w:szCs w:val="14"/>
+        </w:rPr>
+        <w:t>]     0.4867      0.046     10.673      0.000         0.397     0.576</w:t>
+      </w:r>
+    </w:p>
+    <w:p>
+      <w:pPr>
+        <w:rPr>
+          <w:rFonts w:ascii="Monaco" w:hAnsi="Monaco"/>
+          <w:sz w:val="14"/>
+          <w:szCs w:val="14"/>
+        </w:rPr>
+      </w:pPr>
+      <w:proofErr w:type="spellStart"/>
+      <w:proofErr w:type="gramStart"/>
+      <w:r>
+        <w:rPr>
+          <w:rFonts w:ascii="Monaco" w:hAnsi="Monaco"/>
+          <w:sz w:val="14"/>
+          <w:szCs w:val="14"/>
+        </w:rPr>
+        <w:t>city</w:t>
+      </w:r>
+      <w:proofErr w:type="gramEnd"/>
+      <w:r>
+        <w:rPr>
+          <w:rFonts w:ascii="Monaco" w:hAnsi="Monaco"/>
+          <w:sz w:val="14"/>
+          <w:szCs w:val="14"/>
+        </w:rPr>
+        <w:t>_Berton</w:t>
+      </w:r>
+      <w:proofErr w:type="spellEnd"/>
+      <w:r>
+        <w:rPr>
+          <w:rFonts w:ascii="Monaco" w:hAnsi="Monaco"/>
+          <w:sz w:val="14"/>
+          <w:szCs w:val="14"/>
+        </w:rPr>
+        <w:t>[</w:t>
+      </w:r>
+      <w:proofErr w:type="spellStart"/>
+      <w:r>
+        <w:rPr>
+          <w:rFonts w:ascii="Monaco" w:hAnsi="Monaco"/>
+          <w:sz w:val="14"/>
+          <w:szCs w:val="14"/>
+        </w:rPr>
+        <w:t>T.True</w:t>
+      </w:r>
+      <w:proofErr w:type="spellEnd"/>
+      <w:r>
+        <w:rPr>
+          <w:rFonts w:ascii="Monaco" w:hAnsi="Monaco"/>
+          <w:sz w:val="14"/>
+          <w:szCs w:val="14"/>
+        </w:rPr>
+        <w:t>]                 0.0860      0.047      1.829      0.067        -0.006     0.178</w:t>
+      </w:r>
+    </w:p>
+    <w:p>
+      <w:pPr>
+        <w:rPr>
+          <w:rFonts w:ascii="Monaco" w:hAnsi="Monaco"/>
+          <w:sz w:val="14"/>
+          <w:szCs w:val="14"/>
+        </w:rPr>
+      </w:pPr>
+      <w:proofErr w:type="spellStart"/>
+      <w:proofErr w:type="gramStart"/>
+      <w:r>
+        <w:rPr>
+          <w:rFonts w:ascii="Monaco" w:hAnsi="Monaco"/>
+          <w:sz w:val="14"/>
+          <w:szCs w:val="14"/>
+        </w:rPr>
+        <w:t>signup</w:t>
+      </w:r>
+      <w:proofErr w:type="gramEnd"/>
+      <w:r>
+        <w:rPr>
+          <w:rFonts w:ascii="Monaco" w:hAnsi="Monaco"/>
+          <w:sz w:val="14"/>
+          <w:szCs w:val="14"/>
+        </w:rPr>
+        <w:t>_to_vehicle_add</w:t>
+      </w:r>
+      <w:proofErr w:type="spellEnd"/>
+      <w:r>
+        <w:rPr>
+          <w:rFonts w:ascii="Monaco" w:hAnsi="Monaco"/>
+          <w:sz w:val="14"/>
+          <w:szCs w:val="14"/>
+        </w:rPr>
+        <w:t xml:space="preserve">               0.1751      0.019      9.169      0.000         0.138     0.213</w:t>
+      </w:r>
+    </w:p>
+    <w:p>
+      <w:pPr>
+        <w:rPr>
+          <w:rFonts w:ascii="Monaco" w:hAnsi="Monaco"/>
+          <w:sz w:val="14"/>
+          <w:szCs w:val="14"/>
+        </w:rPr>
+      </w:pPr>
+      <w:proofErr w:type="spellStart"/>
+      <w:proofErr w:type="gramStart"/>
+      <w:r>
+        <w:rPr>
+          <w:rFonts w:ascii="Monaco" w:hAnsi="Monaco"/>
+          <w:sz w:val="14"/>
+          <w:szCs w:val="14"/>
+        </w:rPr>
+        <w:t>signup</w:t>
+      </w:r>
+      <w:proofErr w:type="gramEnd"/>
+      <w:r>
+        <w:rPr>
+          <w:rFonts w:ascii="Monaco" w:hAnsi="Monaco"/>
+          <w:sz w:val="14"/>
+          <w:szCs w:val="14"/>
+        </w:rPr>
+        <w:t>_to_bgc</w:t>
+      </w:r>
+      <w:proofErr w:type="spellEnd"/>
+      <w:r>
+        <w:rPr>
+          <w:rFonts w:ascii="Monaco" w:hAnsi="Monaco"/>
+          <w:sz w:val="14"/>
+          <w:szCs w:val="14"/>
+        </w:rPr>
+        <w:t xml:space="preserve">                      -0.1758      0.005    -38.530      0.000        -0.185    -0.167</w:t>
+      </w:r>
+    </w:p>
+    <w:p>
+      <w:pPr>
+        <w:rPr>
+          <w:rFonts w:ascii="Monaco" w:hAnsi="Monaco"/>
+          <w:sz w:val="14"/>
+          <w:szCs w:val="14"/>
+        </w:rPr>
+      </w:pPr>
+      <w:r>
+        <w:rPr>
+          <w:rFonts w:ascii="Monaco" w:hAnsi="Monaco"/>
+          <w:sz w:val="14"/>
+          <w:szCs w:val="14"/>
+        </w:rPr>
+        <w:t>===================================================================================================</w:t>
+      </w:r>
+    </w:p>
+    <w:p>
+      <w:pPr>
+        <w:rPr>
+          <w:rFonts w:ascii="Monaco" w:hAnsi="Monaco"/>
+          <w:sz w:val="14"/>
+          <w:szCs w:val="14"/>
+        </w:rPr>
+      </w:pPr>
+      <w:r>
+        <w:rPr>
+          <w:rFonts w:ascii="Monaco" w:hAnsi="Monaco"/>
+          <w:sz w:val="14"/>
+          <w:szCs w:val="14"/>
+        </w:rPr>
+        <w:t>AUC for 20% holdout: 0.794798031562</w:t>
+      </w:r>
+    </w:p>
     <w:sectPr>
       <w:pgSz w:w="12240" w:h="15840"/>
       <w:pgMar w:top="1440" w:right="1800" w:bottom="1440" w:left="1800" w:header="720" w:footer="720" w:gutter="0"/>

</xml_diff>